<commit_message>
Added cardinality to haemorrhageBeforePlacentaDelivery, haemorrhageAfterPlacentaDelivery And added oid for previousPregnanciesAndDeliveriesSex
</commit_message>
<xml_diff>
--- a/ServiceInteractions/riv/clinicalprocess/healthcond/actoutcome/trunk/docs/Tjanstekontraktsbeskrivning clinicalprocess_healthcond_actoutcome.docx
+++ b/ServiceInteractions/riv/clinicalprocess/healthcond/actoutcome/trunk/docs/Tjanstekontraktsbeskrivning clinicalprocess_healthcond_actoutcome.docx
@@ -232,14 +232,7 @@
           <w:rFonts w:ascii="Arial" w:hAnsi="Arial"/>
           <w:sz w:val="36"/>
         </w:rPr>
-        <w:t>2</w:t>
-      </w:r>
-      <w:r>
-        <w:rPr>
-          <w:rFonts w:ascii="Arial" w:hAnsi="Arial"/>
-          <w:sz w:val="36"/>
-        </w:rPr>
-        <w:t>9</w:t>
+        <w:t>31</w:t>
       </w:r>
     </w:p>
     <w:p>
@@ -269,7 +262,7 @@
           <w:rFonts w:ascii="Arial" w:hAnsi="Arial"/>
           <w:sz w:val="36"/>
         </w:rPr>
-        <w:t>03-20</w:t>
+        <w:t>03-27</w:t>
       </w:r>
     </w:p>
     <w:p>
@@ -1566,15 +1559,7 @@
               <w:pStyle w:val="TableText"/>
             </w:pPr>
             <w:r>
-              <w:t xml:space="preserve">Lagt till avsnitt om </w:t>
-            </w:r>
-            <w:proofErr w:type="spellStart"/>
-            <w:r>
-              <w:t>engagemangsindex</w:t>
-            </w:r>
-            <w:proofErr w:type="spellEnd"/>
-            <w:r>
-              <w:t>. Kompletterat/förtydligat avsnitten nationell användning, nationell användning och adresseringsmodell.</w:t>
+              <w:t>Lagt till avsnitt om engagemangsindex. Kompletterat/förtydligat avsnitten nationell användning, nationell användning och adresseringsmodell.</w:t>
             </w:r>
           </w:p>
         </w:tc>
@@ -3162,6 +3147,115 @@
               <w:t>Tardell</w:t>
             </w:r>
             <w:proofErr w:type="spellEnd"/>
+          </w:p>
+        </w:tc>
+        <w:tc>
+          <w:tcPr>
+            <w:tcW w:w="1276" w:type="dxa"/>
+          </w:tcPr>
+          <w:p>
+            <w:pPr>
+              <w:pStyle w:val="TableText"/>
+            </w:pPr>
+          </w:p>
+        </w:tc>
+      </w:tr>
+      <w:tr>
+        <w:tc>
+          <w:tcPr>
+            <w:tcW w:w="964" w:type="dxa"/>
+          </w:tcPr>
+          <w:p>
+            <w:pPr>
+              <w:pStyle w:val="TableText"/>
+            </w:pPr>
+            <w:r>
+              <w:t>PA31</w:t>
+            </w:r>
+          </w:p>
+        </w:tc>
+        <w:tc>
+          <w:tcPr>
+            <w:tcW w:w="1224" w:type="dxa"/>
+          </w:tcPr>
+          <w:p>
+            <w:pPr>
+              <w:pStyle w:val="TableText"/>
+            </w:pPr>
+            <w:r>
+              <w:t>2013-03-27</w:t>
+            </w:r>
+          </w:p>
+        </w:tc>
+        <w:tc>
+          <w:tcPr>
+            <w:tcW w:w="3652" w:type="dxa"/>
+          </w:tcPr>
+          <w:p>
+            <w:pPr>
+              <w:pStyle w:val="TableText"/>
+            </w:pPr>
+            <w:proofErr w:type="spellStart"/>
+            <w:r>
+              <w:t>Kardinalitet</w:t>
+            </w:r>
+            <w:proofErr w:type="spellEnd"/>
+            <w:r>
+              <w:t xml:space="preserve"> på </w:t>
+            </w:r>
+            <w:proofErr w:type="spellStart"/>
+            <w:r>
+              <w:t>haemorrhageBeforePlacentaDelivery</w:t>
+            </w:r>
+            <w:proofErr w:type="spellEnd"/>
+            <w:r>
+              <w:t xml:space="preserve">, </w:t>
+            </w:r>
+            <w:proofErr w:type="spellStart"/>
+            <w:r>
+              <w:t>haemorrhageAfterPlacentaDelivery</w:t>
+            </w:r>
+            <w:proofErr w:type="spellEnd"/>
+            <w:r>
+              <w:t>.</w:t>
+            </w:r>
+          </w:p>
+          <w:p>
+            <w:pPr>
+              <w:pStyle w:val="TableText"/>
+            </w:pPr>
+            <w:r>
+              <w:t xml:space="preserve">Lagt till </w:t>
+            </w:r>
+            <w:proofErr w:type="spellStart"/>
+            <w:r>
+              <w:t>oid</w:t>
+            </w:r>
+            <w:proofErr w:type="spellEnd"/>
+            <w:r>
+              <w:t>(</w:t>
+            </w:r>
+            <w:proofErr w:type="spellStart"/>
+            <w:r>
+              <w:t>CeHis</w:t>
+            </w:r>
+            <w:proofErr w:type="spellEnd"/>
+            <w:r>
+              <w:t>) för kön.</w:t>
+            </w:r>
+          </w:p>
+        </w:tc>
+        <w:tc>
+          <w:tcPr>
+            <w:tcW w:w="2126" w:type="dxa"/>
+          </w:tcPr>
+          <w:p>
+            <w:pPr>
+              <w:pStyle w:val="TableText"/>
+            </w:pPr>
+            <w:r>
+              <w:t>Khaled Daham</w:t>
+            </w:r>
           </w:p>
         </w:tc>
         <w:tc>
@@ -3179,7 +3273,12 @@
     <w:p>
       <w:pPr>
         <w:sectPr>
-          <w:headerReference w:type="default" r:id="rId8"/>
+          <w:headerReference w:type="even" r:id="rId8"/>
+          <w:headerReference w:type="default" r:id="rId9"/>
+          <w:footerReference w:type="even" r:id="rId10"/>
+          <w:footerReference w:type="default" r:id="rId11"/>
+          <w:headerReference w:type="first" r:id="rId12"/>
+          <w:footerReference w:type="first" r:id="rId13"/>
           <w:pgSz w:w="11909" w:h="16840"/>
           <w:pgMar w:top="1480" w:right="1500" w:bottom="280" w:left="1060" w:header="907" w:footer="0" w:gutter="0"/>
           <w:cols w:space="720"/>
@@ -3232,11 +3331,11 @@
           <w:szCs w:val="20"/>
         </w:rPr>
       </w:pPr>
-      <w:bookmarkStart w:id="0" w:name="_Toc225521670"/>
+      <w:bookmarkStart w:id="1" w:name="_Toc225521670"/>
       <w:r>
         <w:t>Innehållsförteckning</w:t>
       </w:r>
-      <w:bookmarkEnd w:id="0"/>
+      <w:bookmarkEnd w:id="1"/>
       <w:r>
         <w:rPr>
           <w:rStyle w:val="Hyperlink"/>
@@ -5947,13 +6046,13 @@
           <w:tab w:val="left" w:pos="1299"/>
         </w:tabs>
       </w:pPr>
-      <w:bookmarkStart w:id="1" w:name="_Toc341787023"/>
-      <w:bookmarkStart w:id="2" w:name="_Toc225521671"/>
+      <w:bookmarkStart w:id="2" w:name="_Toc341787023"/>
+      <w:bookmarkStart w:id="3" w:name="_Toc225521671"/>
       <w:r>
         <w:t>Inledning</w:t>
       </w:r>
-      <w:bookmarkEnd w:id="1"/>
       <w:bookmarkEnd w:id="2"/>
+      <w:bookmarkEnd w:id="3"/>
     </w:p>
     <w:p>
       <w:pPr>
@@ -6640,23 +6739,7 @@
                                 <w:b/>
                                 <w:i/>
                               </w:rPr>
-                              <w:t xml:space="preserve">Nina Lundberg, SLL </w:t>
-                            </w:r>
-                            <w:proofErr w:type="spellStart"/>
-                            <w:r>
-                              <w:rPr>
-                                <w:b/>
-                                <w:i/>
-                              </w:rPr>
-                              <w:t>HSF</w:t>
-                            </w:r>
-                            <w:proofErr w:type="spellEnd"/>
-                            <w:r>
-                              <w:rPr>
-                                <w:b/>
-                                <w:i/>
-                              </w:rPr>
-                              <w:t xml:space="preserve"> </w:t>
+                              <w:t xml:space="preserve">Nina Lundberg, SLL HSF </w:t>
                             </w:r>
                           </w:p>
                           <w:p/>
@@ -6684,7 +6767,7 @@
                   <w:txbxContent>
                     <w:p>
                       <w:pPr>
-                        <w:pStyle w:val="Sidfot"/>
+                        <w:pStyle w:val="Footer"/>
                         <w:rPr>
                           <w:b/>
                           <w:i/>
@@ -6700,7 +6783,7 @@
                     </w:p>
                     <w:p>
                       <w:pPr>
-                        <w:pStyle w:val="Sidfot"/>
+                        <w:pStyle w:val="Footer"/>
                         <w:rPr>
                           <w:b/>
                           <w:i/>
@@ -6709,7 +6792,7 @@
                     </w:p>
                     <w:p>
                       <w:pPr>
-                        <w:pStyle w:val="Sidfot"/>
+                        <w:pStyle w:val="Footer"/>
                         <w:rPr>
                           <w:b/>
                           <w:i/>
@@ -6725,7 +6808,7 @@
                     </w:p>
                     <w:p>
                       <w:pPr>
-                        <w:pStyle w:val="Sidfot"/>
+                        <w:pStyle w:val="Footer"/>
                         <w:rPr>
                           <w:b/>
                           <w:i/>
@@ -6734,7 +6817,7 @@
                     </w:p>
                     <w:p>
                       <w:pPr>
-                        <w:pStyle w:val="Sidfot"/>
+                        <w:pStyle w:val="Footer"/>
                         <w:rPr>
                           <w:b/>
                           <w:i/>
@@ -6745,12 +6828,21 @@
                           <w:b/>
                           <w:i/>
                         </w:rPr>
-                        <w:t>Maria Andersson, Mawell</w:t>
+                        <w:t xml:space="preserve">Maria Andersson, </w:t>
                       </w:r>
+                      <w:proofErr w:type="spellStart"/>
+                      <w:r>
+                        <w:rPr>
+                          <w:b/>
+                          <w:i/>
+                        </w:rPr>
+                        <w:t>Mawell</w:t>
+                      </w:r>
+                      <w:proofErr w:type="spellEnd"/>
                     </w:p>
                     <w:p>
                       <w:pPr>
-                        <w:pStyle w:val="Sidfot"/>
+                        <w:pStyle w:val="Footer"/>
                         <w:rPr>
                           <w:b/>
                           <w:i/>
@@ -6766,7 +6858,7 @@
                     </w:p>
                     <w:p>
                       <w:pPr>
-                        <w:pStyle w:val="Sidfot"/>
+                        <w:pStyle w:val="Footer"/>
                         <w:rPr>
                           <w:b/>
                           <w:i/>
@@ -6782,7 +6874,7 @@
                     </w:p>
                     <w:p>
                       <w:pPr>
-                        <w:pStyle w:val="Sidfot"/>
+                        <w:pStyle w:val="Footer"/>
                         <w:rPr>
                           <w:b/>
                           <w:i/>
@@ -6793,12 +6885,28 @@
                           <w:b/>
                           <w:i/>
                         </w:rPr>
-                        <w:t>Johan Eltes, Callista</w:t>
+                        <w:t xml:space="preserve">Johan </w:t>
+                      </w:r>
+                      <w:proofErr w:type="spellStart"/>
+                      <w:r>
+                        <w:rPr>
+                          <w:b/>
+                          <w:i/>
+                        </w:rPr>
+                        <w:t>Eltes</w:t>
+                      </w:r>
+                      <w:proofErr w:type="spellEnd"/>
+                      <w:r>
+                        <w:rPr>
+                          <w:b/>
+                          <w:i/>
+                        </w:rPr>
+                        <w:t>, Callista</w:t>
                       </w:r>
                     </w:p>
                     <w:p>
                       <w:pPr>
-                        <w:pStyle w:val="Sidfot"/>
+                        <w:pStyle w:val="Footer"/>
                         <w:rPr>
                           <w:b/>
                           <w:i/>
@@ -6809,12 +6917,21 @@
                           <w:b/>
                           <w:i/>
                         </w:rPr>
-                        <w:t>Lennart Eriksson, CeHis</w:t>
+                        <w:t xml:space="preserve">Lennart Eriksson, </w:t>
                       </w:r>
+                      <w:proofErr w:type="spellStart"/>
+                      <w:r>
+                        <w:rPr>
+                          <w:b/>
+                          <w:i/>
+                        </w:rPr>
+                        <w:t>CeHis</w:t>
+                      </w:r>
+                      <w:proofErr w:type="spellEnd"/>
                     </w:p>
                     <w:p>
                       <w:pPr>
-                        <w:pStyle w:val="Sidfot"/>
+                        <w:pStyle w:val="Footer"/>
                         <w:rPr>
                           <w:b/>
                           <w:i/>
@@ -6825,12 +6942,37 @@
                           <w:b/>
                           <w:i/>
                         </w:rPr>
-                        <w:t>Björn Skeppner, Inera</w:t>
+                        <w:t xml:space="preserve">Björn </w:t>
                       </w:r>
+                      <w:proofErr w:type="spellStart"/>
+                      <w:r>
+                        <w:rPr>
+                          <w:b/>
+                          <w:i/>
+                        </w:rPr>
+                        <w:t>Skeppner</w:t>
+                      </w:r>
+                      <w:proofErr w:type="spellEnd"/>
+                      <w:r>
+                        <w:rPr>
+                          <w:b/>
+                          <w:i/>
+                        </w:rPr>
+                        <w:t xml:space="preserve">, </w:t>
+                      </w:r>
+                      <w:proofErr w:type="spellStart"/>
+                      <w:r>
+                        <w:rPr>
+                          <w:b/>
+                          <w:i/>
+                        </w:rPr>
+                        <w:t>Inera</w:t>
+                      </w:r>
+                      <w:proofErr w:type="spellEnd"/>
                     </w:p>
                     <w:p>
                       <w:pPr>
-                        <w:pStyle w:val="Sidfot"/>
+                        <w:pStyle w:val="Footer"/>
                         <w:rPr>
                           <w:b/>
                           <w:i/>
@@ -6841,12 +6983,37 @@
                           <w:b/>
                           <w:i/>
                         </w:rPr>
-                        <w:t>Thomas Slitberg, Mawell</w:t>
+                        <w:t xml:space="preserve">Thomas </w:t>
                       </w:r>
+                      <w:proofErr w:type="spellStart"/>
+                      <w:r>
+                        <w:rPr>
+                          <w:b/>
+                          <w:i/>
+                        </w:rPr>
+                        <w:t>Slitberg</w:t>
+                      </w:r>
+                      <w:proofErr w:type="spellEnd"/>
+                      <w:r>
+                        <w:rPr>
+                          <w:b/>
+                          <w:i/>
+                        </w:rPr>
+                        <w:t xml:space="preserve">, </w:t>
+                      </w:r>
+                      <w:proofErr w:type="spellStart"/>
+                      <w:r>
+                        <w:rPr>
+                          <w:b/>
+                          <w:i/>
+                        </w:rPr>
+                        <w:t>Mawell</w:t>
+                      </w:r>
+                      <w:proofErr w:type="spellEnd"/>
                     </w:p>
                     <w:p>
                       <w:pPr>
-                        <w:pStyle w:val="Sidfot"/>
+                        <w:pStyle w:val="Footer"/>
                         <w:rPr>
                           <w:b/>
                           <w:i/>
@@ -6857,12 +7024,37 @@
                           <w:b/>
                           <w:i/>
                         </w:rPr>
-                        <w:t>Björn Strihagen, Inera</w:t>
+                        <w:t xml:space="preserve">Björn </w:t>
                       </w:r>
+                      <w:proofErr w:type="spellStart"/>
+                      <w:r>
+                        <w:rPr>
+                          <w:b/>
+                          <w:i/>
+                        </w:rPr>
+                        <w:t>Strihagen</w:t>
+                      </w:r>
+                      <w:proofErr w:type="spellEnd"/>
+                      <w:r>
+                        <w:rPr>
+                          <w:b/>
+                          <w:i/>
+                        </w:rPr>
+                        <w:t xml:space="preserve">, </w:t>
+                      </w:r>
+                      <w:proofErr w:type="spellStart"/>
+                      <w:r>
+                        <w:rPr>
+                          <w:b/>
+                          <w:i/>
+                        </w:rPr>
+                        <w:t>Inera</w:t>
+                      </w:r>
+                      <w:proofErr w:type="spellEnd"/>
                     </w:p>
                     <w:p>
                       <w:pPr>
-                        <w:pStyle w:val="Sidfot"/>
+                        <w:pStyle w:val="Footer"/>
                         <w:rPr>
                           <w:b/>
                           <w:i/>
@@ -6873,12 +7065,21 @@
                           <w:b/>
                           <w:i/>
                         </w:rPr>
-                        <w:t>Fredrik Ström, Mawell</w:t>
+                        <w:t xml:space="preserve">Fredrik Ström, </w:t>
                       </w:r>
+                      <w:proofErr w:type="spellStart"/>
+                      <w:r>
+                        <w:rPr>
+                          <w:b/>
+                          <w:i/>
+                        </w:rPr>
+                        <w:t>Mawell</w:t>
+                      </w:r>
+                      <w:proofErr w:type="spellEnd"/>
                     </w:p>
                     <w:p>
                       <w:pPr>
-                        <w:pStyle w:val="Sidfot"/>
+                        <w:pStyle w:val="Footer"/>
                         <w:rPr>
                           <w:b/>
                           <w:i/>
@@ -6887,7 +7088,7 @@
                     </w:p>
                     <w:p>
                       <w:pPr>
-                        <w:pStyle w:val="Sidfot"/>
+                        <w:pStyle w:val="Footer"/>
                         <w:rPr>
                           <w:b/>
                           <w:i/>
@@ -6903,7 +7104,7 @@
                     </w:p>
                     <w:p>
                       <w:pPr>
-                        <w:pStyle w:val="Sidfot"/>
+                        <w:pStyle w:val="Footer"/>
                         <w:rPr>
                           <w:b/>
                           <w:i/>
@@ -6912,7 +7113,7 @@
                     </w:p>
                     <w:p>
                       <w:pPr>
-                        <w:pStyle w:val="Sidfot"/>
+                        <w:pStyle w:val="Footer"/>
                         <w:rPr>
                           <w:b/>
                           <w:i/>
@@ -6923,12 +7124,28 @@
                           <w:b/>
                           <w:i/>
                         </w:rPr>
-                        <w:t>Johan Eltes, Callista</w:t>
+                        <w:t xml:space="preserve">Johan </w:t>
+                      </w:r>
+                      <w:proofErr w:type="spellStart"/>
+                      <w:r>
+                        <w:rPr>
+                          <w:b/>
+                          <w:i/>
+                        </w:rPr>
+                        <w:t>Eltes</w:t>
+                      </w:r>
+                      <w:proofErr w:type="spellEnd"/>
+                      <w:r>
+                        <w:rPr>
+                          <w:b/>
+                          <w:i/>
+                        </w:rPr>
+                        <w:t>, Callista</w:t>
                       </w:r>
                     </w:p>
                     <w:p>
                       <w:pPr>
-                        <w:pStyle w:val="Sidfot"/>
+                        <w:pStyle w:val="Footer"/>
                         <w:rPr>
                           <w:b/>
                           <w:i/>
@@ -6937,7 +7154,7 @@
                     </w:p>
                     <w:p>
                       <w:pPr>
-                        <w:pStyle w:val="Sidfot"/>
+                        <w:pStyle w:val="Footer"/>
                         <w:rPr>
                           <w:b/>
                           <w:i/>
@@ -6953,7 +7170,7 @@
                     </w:p>
                     <w:p>
                       <w:pPr>
-                        <w:pStyle w:val="Sidfot"/>
+                        <w:pStyle w:val="Footer"/>
                         <w:rPr>
                           <w:b/>
                           <w:i/>
@@ -6962,7 +7179,7 @@
                     </w:p>
                     <w:p>
                       <w:pPr>
-                        <w:pStyle w:val="Sidfot"/>
+                        <w:pStyle w:val="Footer"/>
                         <w:rPr>
                           <w:b/>
                           <w:i/>
@@ -7005,7 +7222,7 @@
           <w:spacing w:val="1"/>
         </w:rPr>
       </w:pPr>
-      <w:bookmarkStart w:id="3" w:name="_Toc341787025"/>
+      <w:bookmarkStart w:id="4" w:name="_Toc341787025"/>
       <w:r>
         <w:rPr>
           <w:spacing w:val="1"/>
@@ -7041,14 +7258,14 @@
           <w:bCs w:val="0"/>
         </w:rPr>
       </w:pPr>
-      <w:bookmarkStart w:id="4" w:name="_Toc219337763"/>
-      <w:bookmarkStart w:id="5" w:name="_Toc225521672"/>
-      <w:bookmarkEnd w:id="3"/>
+      <w:bookmarkStart w:id="5" w:name="_Toc219337763"/>
+      <w:bookmarkStart w:id="6" w:name="_Toc225521672"/>
+      <w:bookmarkEnd w:id="4"/>
       <w:r>
         <w:t>Tjänstedomänens arkitektur</w:t>
       </w:r>
-      <w:bookmarkEnd w:id="4"/>
       <w:bookmarkEnd w:id="5"/>
+      <w:bookmarkEnd w:id="6"/>
     </w:p>
     <w:p>
       <w:pPr>
@@ -7069,13 +7286,13 @@
       <w:pPr>
         <w:pStyle w:val="Rubrik2b"/>
       </w:pPr>
-      <w:bookmarkStart w:id="6" w:name="_Toc219337764"/>
-      <w:bookmarkStart w:id="7" w:name="_Toc225521673"/>
+      <w:bookmarkStart w:id="7" w:name="_Toc219337764"/>
+      <w:bookmarkStart w:id="8" w:name="_Toc225521673"/>
       <w:r>
         <w:t>Övergripande</w:t>
       </w:r>
-      <w:bookmarkEnd w:id="6"/>
       <w:bookmarkEnd w:id="7"/>
+      <w:bookmarkEnd w:id="8"/>
     </w:p>
     <w:p>
       <w:pPr>
@@ -7128,23 +7345,7 @@
         <w:t xml:space="preserve"> motsvarande den som beskrivs i T-boken, REV B. </w:t>
       </w:r>
       <w:r>
-        <w:t xml:space="preserve">Tjänstedomänen förutsätter användning av </w:t>
-      </w:r>
-      <w:proofErr w:type="spellStart"/>
-      <w:r>
-        <w:t>engagemangsindex</w:t>
-      </w:r>
-      <w:proofErr w:type="spellEnd"/>
-      <w:r>
-        <w:t xml:space="preserve"> på nationell nivå. Behovet av ett regionalt </w:t>
-      </w:r>
-      <w:proofErr w:type="spellStart"/>
-      <w:r>
-        <w:t>engagemangsindex</w:t>
-      </w:r>
-      <w:proofErr w:type="spellEnd"/>
-      <w:r>
-        <w:t xml:space="preserve"> beror dels av om regionen avser tillämpa tjänstekontrakten för regionala tjänstekonsumenter och av antalet informationskällor som ska tillgängliggöras. Annan</w:t>
+        <w:t>Tjänstedomänen förutsätter användning av engagemangsindex på nationell nivå. Behovet av ett regionalt engagemangsindex beror dels av om regionen avser tillämpa tjänstekontrakten för regionala tjänstekonsumenter och av antalet informationskällor som ska tillgängliggöras. Annan</w:t>
       </w:r>
       <w:r>
         <w:t xml:space="preserve"> användning, så som fråga riktad till ett specifikt system</w:t>
@@ -7196,7 +7397,7 @@
                     </pic:cNvPicPr>
                   </pic:nvPicPr>
                   <pic:blipFill>
-                    <a:blip r:embed="rId9">
+                    <a:blip r:embed="rId14">
                       <a:extLst>
                         <a:ext uri="{28A0092B-C50C-407E-A947-70E740481C1C}">
                           <a14:useLocalDpi xmlns:a14="http://schemas.microsoft.com/office/drawing/2010/main" val="0"/>
@@ -7283,7 +7484,7 @@
                     </pic:cNvPicPr>
                   </pic:nvPicPr>
                   <pic:blipFill>
-                    <a:blip r:embed="rId10">
+                    <a:blip r:embed="rId15">
                       <a:extLst>
                         <a:ext uri="{28A0092B-C50C-407E-A947-70E740481C1C}">
                           <a14:useLocalDpi xmlns:a14="http://schemas.microsoft.com/office/drawing/2010/main" val="0"/>
@@ -7366,13 +7567,13 @@
         </w:tabs>
         <w:ind w:left="792" w:hanging="432"/>
       </w:pPr>
-      <w:bookmarkStart w:id="8" w:name="_Toc219337765"/>
-      <w:bookmarkStart w:id="9" w:name="_Toc225521674"/>
+      <w:bookmarkStart w:id="9" w:name="_Toc219337765"/>
+      <w:bookmarkStart w:id="10" w:name="_Toc225521674"/>
       <w:r>
         <w:t>Nationell användning</w:t>
       </w:r>
-      <w:bookmarkEnd w:id="8"/>
       <w:bookmarkEnd w:id="9"/>
+      <w:bookmarkEnd w:id="10"/>
     </w:p>
     <w:p>
       <w:pPr>
@@ -7508,7 +7709,7 @@
                     </pic:cNvPicPr>
                   </pic:nvPicPr>
                   <pic:blipFill>
-                    <a:blip r:embed="rId11">
+                    <a:blip r:embed="rId16">
                       <a:extLst>
                         <a:ext uri="{28A0092B-C50C-407E-A947-70E740481C1C}">
                           <a14:useLocalDpi xmlns:a14="http://schemas.microsoft.com/office/drawing/2010/main" val="0"/>
@@ -7580,23 +7781,10 @@
         <w:ind w:right="119"/>
       </w:pPr>
       <w:r>
-        <w:t xml:space="preserve">vårdsystemen uppdaterar nationellt </w:t>
-      </w:r>
-      <w:proofErr w:type="spellStart"/>
-      <w:r>
-        <w:t>engagemangsindex</w:t>
-      </w:r>
-      <w:proofErr w:type="spellEnd"/>
-      <w:r>
-        <w:t xml:space="preserve"> – direkt eller indirekt via regionalt index. </w:t>
-      </w:r>
-      <w:proofErr w:type="spellStart"/>
-      <w:r>
-        <w:t>PDL</w:t>
-      </w:r>
-      <w:proofErr w:type="spellEnd"/>
-      <w:r>
-        <w:t xml:space="preserve">-enhet och </w:t>
+        <w:t xml:space="preserve">vårdsystemen uppdaterar nationellt engagemangsindex – direkt eller indirekt via regionalt index. </w:t>
+      </w:r>
+      <w:r>
+        <w:t xml:space="preserve">PDL-enhet och </w:t>
       </w:r>
       <w:proofErr w:type="spellStart"/>
       <w:r>
@@ -7675,13 +7863,13 @@
         </w:tabs>
         <w:ind w:left="792" w:hanging="432"/>
       </w:pPr>
-      <w:bookmarkStart w:id="10" w:name="_Toc219337766"/>
-      <w:bookmarkStart w:id="11" w:name="_Toc225521675"/>
+      <w:bookmarkStart w:id="11" w:name="_Toc219337766"/>
+      <w:bookmarkStart w:id="12" w:name="_Toc225521675"/>
       <w:r>
         <w:t>Regional användning</w:t>
       </w:r>
-      <w:bookmarkEnd w:id="10"/>
       <w:bookmarkEnd w:id="11"/>
+      <w:bookmarkEnd w:id="12"/>
     </w:p>
     <w:p>
       <w:pPr>
@@ -7729,7 +7917,7 @@
                     </pic:cNvPicPr>
                   </pic:nvPicPr>
                   <pic:blipFill>
-                    <a:blip r:embed="rId12">
+                    <a:blip r:embed="rId17">
                       <a:extLst>
                         <a:ext uri="{28A0092B-C50C-407E-A947-70E740481C1C}">
                           <a14:useLocalDpi xmlns:a14="http://schemas.microsoft.com/office/drawing/2010/main" val="0"/>
@@ -7779,13 +7967,13 @@
         </w:tabs>
         <w:ind w:left="792" w:hanging="432"/>
       </w:pPr>
-      <w:bookmarkStart w:id="12" w:name="_Toc219337767"/>
-      <w:bookmarkStart w:id="13" w:name="_Toc225521676"/>
+      <w:bookmarkStart w:id="13" w:name="_Toc219337767"/>
+      <w:bookmarkStart w:id="14" w:name="_Toc225521676"/>
       <w:r>
         <w:t>Adresseringsmodell</w:t>
       </w:r>
-      <w:bookmarkEnd w:id="12"/>
       <w:bookmarkEnd w:id="13"/>
+      <w:bookmarkEnd w:id="14"/>
     </w:p>
     <w:p>
       <w:pPr>
@@ -7806,13 +7994,8 @@
       <w:r>
         <w:t xml:space="preserve">” i </w:t>
       </w:r>
-      <w:proofErr w:type="spellStart"/>
-      <w:r>
-        <w:t>engagemangsindex</w:t>
-      </w:r>
-      <w:proofErr w:type="spellEnd"/>
-      <w:r>
-        <w:t xml:space="preserve">-posterna </w:t>
+      <w:r>
+        <w:t xml:space="preserve">engagemangsindex-posterna </w:t>
       </w:r>
       <w:r>
         <w:t xml:space="preserve">istället för fältet </w:t>
@@ -7883,13 +8066,13 @@
           <w:numId w:val="1"/>
         </w:numPr>
       </w:pPr>
-      <w:bookmarkStart w:id="14" w:name="_Toc219337768"/>
-      <w:bookmarkStart w:id="15" w:name="_Toc225521677"/>
+      <w:bookmarkStart w:id="15" w:name="_Toc219337768"/>
+      <w:bookmarkStart w:id="16" w:name="_Toc225521677"/>
       <w:r>
         <w:t>Adressering vid nationell användning</w:t>
       </w:r>
-      <w:bookmarkEnd w:id="14"/>
       <w:bookmarkEnd w:id="15"/>
+      <w:bookmarkEnd w:id="16"/>
     </w:p>
     <w:p>
       <w:pPr>
@@ -7925,7 +8108,7 @@
                     </pic:cNvPicPr>
                   </pic:nvPicPr>
                   <pic:blipFill>
-                    <a:blip r:embed="rId13">
+                    <a:blip r:embed="rId18">
                       <a:extLst>
                         <a:ext uri="{28A0092B-C50C-407E-A947-70E740481C1C}">
                           <a14:useLocalDpi xmlns:a14="http://schemas.microsoft.com/office/drawing/2010/main" val="0"/>
@@ -7975,21 +8158,7 @@
         <w:rPr>
           <w:i/>
         </w:rPr>
-        <w:t xml:space="preserve">na vårdkontakter eller </w:t>
-      </w:r>
-      <w:proofErr w:type="spellStart"/>
-      <w:r>
-        <w:rPr>
-          <w:i/>
-        </w:rPr>
-        <w:t>NPÖ</w:t>
-      </w:r>
-      <w:proofErr w:type="spellEnd"/>
-      <w:r>
-        <w:rPr>
-          <w:i/>
-        </w:rPr>
-        <w:t>-till</w:t>
+        <w:t>na vårdkontakter eller NPÖ-till</w:t>
       </w:r>
       <w:r>
         <w:rPr>
@@ -8012,8 +8181,8 @@
           <w:numId w:val="1"/>
         </w:numPr>
       </w:pPr>
-      <w:bookmarkStart w:id="16" w:name="_Toc219337769"/>
-      <w:bookmarkStart w:id="17" w:name="_Toc225521678"/>
+      <w:bookmarkStart w:id="17" w:name="_Toc219337769"/>
+      <w:bookmarkStart w:id="18" w:name="_Toc225521678"/>
       <w:r>
         <w:t xml:space="preserve">Adressering vid </w:t>
       </w:r>
@@ -8023,8 +8192,8 @@
       <w:r>
         <w:t xml:space="preserve"> användning</w:t>
       </w:r>
-      <w:bookmarkEnd w:id="16"/>
       <w:bookmarkEnd w:id="17"/>
+      <w:bookmarkEnd w:id="18"/>
     </w:p>
     <w:p>
       <w:pPr>
@@ -8053,7 +8222,7 @@
                     </pic:cNvPicPr>
                   </pic:nvPicPr>
                   <pic:blipFill>
-                    <a:blip r:embed="rId14">
+                    <a:blip r:embed="rId19">
                       <a:extLst>
                         <a:ext uri="{28A0092B-C50C-407E-A947-70E740481C1C}">
                           <a14:useLocalDpi xmlns:a14="http://schemas.microsoft.com/office/drawing/2010/main" val="0"/>
@@ -8157,29 +8326,21 @@
         </w:tabs>
         <w:ind w:left="792" w:hanging="432"/>
       </w:pPr>
-      <w:bookmarkStart w:id="18" w:name="_Toc225521679"/>
+      <w:bookmarkStart w:id="19" w:name="_Toc225521679"/>
       <w:r>
         <w:t>Aggregerande tjänst</w:t>
       </w:r>
       <w:r>
         <w:t>er</w:t>
       </w:r>
-      <w:bookmarkEnd w:id="18"/>
+      <w:bookmarkEnd w:id="19"/>
     </w:p>
     <w:p>
       <w:pPr>
         <w:pStyle w:val="BodyText"/>
       </w:pPr>
       <w:r>
-        <w:t xml:space="preserve">Aggregerande tjänster i denna domän behöver hantera att det finns flera indexposter per källsystem och patient eftersom domänen är systemadresserad och indexposterna ligger på </w:t>
-      </w:r>
-      <w:proofErr w:type="spellStart"/>
-      <w:r>
-        <w:t>PDL</w:t>
-      </w:r>
-      <w:proofErr w:type="spellEnd"/>
-      <w:r>
-        <w:t>-enhetsnivå.</w:t>
+        <w:t>Aggregerande tjänster i denna domän behöver hantera att det finns flera indexposter per källsystem och patient eftersom domänen är systemadresserad och indexposterna ligger på PDL-enhetsnivå.</w:t>
       </w:r>
       <w:r>
         <w:t xml:space="preserve"> </w:t>
@@ -8208,13 +8369,13 @@
         </w:tabs>
         <w:ind w:left="792" w:hanging="432"/>
       </w:pPr>
-      <w:bookmarkStart w:id="19" w:name="_Toc219337770"/>
-      <w:bookmarkStart w:id="20" w:name="_Toc225521680"/>
+      <w:bookmarkStart w:id="20" w:name="_Toc219337770"/>
+      <w:bookmarkStart w:id="21" w:name="_Toc225521680"/>
       <w:r>
         <w:t>Informationssäkerhet</w:t>
       </w:r>
-      <w:bookmarkEnd w:id="19"/>
       <w:bookmarkEnd w:id="20"/>
+      <w:bookmarkEnd w:id="21"/>
     </w:p>
     <w:p>
       <w:pPr>
@@ -8224,13 +8385,13 @@
           <w:numId w:val="1"/>
         </w:numPr>
       </w:pPr>
-      <w:bookmarkStart w:id="21" w:name="_Toc219337771"/>
-      <w:bookmarkStart w:id="22" w:name="_Toc225521681"/>
+      <w:bookmarkStart w:id="22" w:name="_Toc219337771"/>
+      <w:bookmarkStart w:id="23" w:name="_Toc225521681"/>
       <w:r>
         <w:t>Medarbetarens direktåtkomst</w:t>
       </w:r>
-      <w:bookmarkEnd w:id="21"/>
       <w:bookmarkEnd w:id="22"/>
+      <w:bookmarkEnd w:id="23"/>
     </w:p>
     <w:p>
       <w:pPr>
@@ -8262,23 +8423,7 @@
       </w:r>
       <w:proofErr w:type="spellEnd"/>
       <w:r>
-        <w:t xml:space="preserve"> måste följas. Dessutom finns krav från datainspektionen om ytterligare teknisk åtkomstkontroll. Datainspektionens krav hanteras genom ett koncept som benämns </w:t>
-      </w:r>
-      <w:proofErr w:type="spellStart"/>
-      <w:r>
-        <w:t>TGP</w:t>
-      </w:r>
-      <w:proofErr w:type="spellEnd"/>
-      <w:r>
-        <w:t xml:space="preserve"> – tillgänglig patient. Patientdatalagen ställer krav på att medarbetaren är starkt autentiserad och att uppdragsval görs i samband med autentisering (</w:t>
-      </w:r>
-      <w:proofErr w:type="spellStart"/>
-      <w:r>
-        <w:t>PDL</w:t>
-      </w:r>
-      <w:proofErr w:type="spellEnd"/>
-      <w:r>
-        <w:t xml:space="preserve">-enhet). Det kompletta regelverket finns i senaste utredningen </w:t>
+        <w:t xml:space="preserve"> måste följas. Dessutom finns krav från datainspektionen om ytterligare teknisk åtkomstkontroll. Datainspektionens krav hanteras genom ett koncept som benämns TGP – tillgänglig patient. Patientdatalagen ställer krav på att medarbetaren är starkt autentiserad och att uppdragsval görs i samband med autentisering (PDL-enhet). Det kompletta regelverket finns i senaste utredningen </w:t>
       </w:r>
       <w:proofErr w:type="spellStart"/>
       <w:r>
@@ -8300,13 +8445,8 @@
         <w:pStyle w:val="BodyText"/>
         <w:ind w:right="119"/>
       </w:pPr>
-      <w:proofErr w:type="spellStart"/>
-      <w:r>
-        <w:t>TGP</w:t>
-      </w:r>
-      <w:proofErr w:type="spellEnd"/>
-      <w:r>
-        <w:t xml:space="preserve"> berör både tjänstekonsument och tjänsteproducent.</w:t>
+      <w:r>
+        <w:t>TGP berör både tjänstekonsument och tjänsteproducent.</w:t>
       </w:r>
     </w:p>
     <w:p>
@@ -8317,13 +8457,13 @@
           <w:numId w:val="1"/>
         </w:numPr>
       </w:pPr>
-      <w:bookmarkStart w:id="23" w:name="_Toc219337772"/>
-      <w:bookmarkStart w:id="24" w:name="_Toc225521682"/>
+      <w:bookmarkStart w:id="24" w:name="_Toc219337772"/>
+      <w:bookmarkStart w:id="25" w:name="_Toc225521682"/>
       <w:r>
         <w:t>Patientens direktåtkomst</w:t>
       </w:r>
-      <w:bookmarkEnd w:id="23"/>
       <w:bookmarkEnd w:id="24"/>
+      <w:bookmarkEnd w:id="25"/>
     </w:p>
     <w:p>
       <w:pPr>
@@ -8365,13 +8505,13 @@
           <w:numId w:val="1"/>
         </w:numPr>
       </w:pPr>
-      <w:bookmarkStart w:id="25" w:name="_Toc219337773"/>
-      <w:bookmarkStart w:id="26" w:name="_Toc225521683"/>
+      <w:bookmarkStart w:id="26" w:name="_Toc219337773"/>
+      <w:bookmarkStart w:id="27" w:name="_Toc225521683"/>
       <w:r>
         <w:t>Generellt</w:t>
       </w:r>
-      <w:bookmarkEnd w:id="25"/>
       <w:bookmarkEnd w:id="26"/>
+      <w:bookmarkEnd w:id="27"/>
     </w:p>
     <w:p>
       <w:pPr>
@@ -8414,16 +8554,16 @@
         </w:tabs>
         <w:ind w:left="792" w:hanging="432"/>
       </w:pPr>
-      <w:bookmarkStart w:id="27" w:name="_Toc219337774"/>
-      <w:bookmarkStart w:id="28" w:name="_Toc225521684"/>
+      <w:bookmarkStart w:id="28" w:name="_Toc219337774"/>
+      <w:bookmarkStart w:id="29" w:name="_Toc225521684"/>
       <w:r>
         <w:t>Tjänstekontraktens desi</w:t>
       </w:r>
-      <w:bookmarkEnd w:id="27"/>
+      <w:bookmarkEnd w:id="28"/>
       <w:r>
         <w:t>gn</w:t>
       </w:r>
-      <w:bookmarkEnd w:id="28"/>
+      <w:bookmarkEnd w:id="29"/>
     </w:p>
     <w:p>
       <w:pPr>
@@ -8439,45 +8579,45 @@
         <w:pStyle w:val="BodyText"/>
         <w:ind w:right="119"/>
         <w:rPr>
-          <w:ins w:id="29" w:author="Fredrik Ström" w:date="2013-01-28T09:28:00Z"/>
+          <w:ins w:id="30" w:author="Fredrik Ström" w:date="2013-01-28T09:28:00Z"/>
         </w:rPr>
       </w:pPr>
-      <w:ins w:id="30" w:author="Fredrik Ström" w:date="2013-01-28T09:24:00Z">
+      <w:ins w:id="31" w:author="Fredrik Ström" w:date="2013-01-28T09:24:00Z">
         <w:r>
           <w:t xml:space="preserve">Tjänsterna, som beskrivs nedan, returnerar 0, 1 eller flera </w:t>
         </w:r>
       </w:ins>
-      <w:ins w:id="31" w:author="Fredrik Ström" w:date="2013-01-28T09:31:00Z">
+      <w:ins w:id="32" w:author="Fredrik Ström" w:date="2013-01-28T09:31:00Z">
         <w:r>
           <w:t xml:space="preserve">instanser av tjänstespecifik </w:t>
         </w:r>
       </w:ins>
-      <w:ins w:id="32" w:author="Fredrik Ström" w:date="2013-01-28T09:32:00Z">
+      <w:ins w:id="33" w:author="Fredrik Ström" w:date="2013-01-28T09:32:00Z">
         <w:r>
           <w:t xml:space="preserve">patientbunden </w:t>
         </w:r>
       </w:ins>
-      <w:ins w:id="33" w:author="Fredrik Ström" w:date="2013-01-28T09:31:00Z">
+      <w:ins w:id="34" w:author="Fredrik Ström" w:date="2013-01-28T09:31:00Z">
         <w:r>
           <w:t xml:space="preserve">information i form av dokument enligt </w:t>
         </w:r>
       </w:ins>
-      <w:ins w:id="34" w:author="Fredrik Ström" w:date="2013-01-28T09:25:00Z">
+      <w:ins w:id="35" w:author="Fredrik Ström" w:date="2013-01-28T09:25:00Z">
         <w:r>
           <w:t>HL7 Green CDA-standarden</w:t>
         </w:r>
       </w:ins>
-      <w:ins w:id="35" w:author="Fredrik Ström" w:date="2013-01-28T09:31:00Z">
+      <w:ins w:id="36" w:author="Fredrik Ström" w:date="2013-01-28T09:31:00Z">
         <w:r>
           <w:t>.</w:t>
         </w:r>
       </w:ins>
-      <w:ins w:id="36" w:author="Fredrik Ström" w:date="2013-01-28T09:24:00Z">
+      <w:ins w:id="37" w:author="Fredrik Ström" w:date="2013-01-28T09:24:00Z">
         <w:r>
           <w:t xml:space="preserve"> </w:t>
         </w:r>
       </w:ins>
-      <w:ins w:id="37" w:author="Fredrik Ström" w:date="2013-01-28T09:25:00Z">
+      <w:ins w:id="38" w:author="Fredrik Ström" w:date="2013-01-28T09:25:00Z">
         <w:r>
           <w:t xml:space="preserve">Varje dokument består av en </w:t>
         </w:r>
@@ -8487,7 +8627,7 @@
         </w:r>
       </w:ins>
       <w:proofErr w:type="spellEnd"/>
-      <w:ins w:id="38" w:author="Fredrik Ström" w:date="2013-01-28T09:26:00Z">
+      <w:ins w:id="39" w:author="Fredrik Ström" w:date="2013-01-28T09:26:00Z">
         <w:r>
           <w:t xml:space="preserve">, </w:t>
         </w:r>
@@ -8500,12 +8640,12 @@
           <w:t xml:space="preserve">, som är gemensam för alla </w:t>
         </w:r>
       </w:ins>
-      <w:ins w:id="39" w:author="Fredrik Ström" w:date="2013-01-28T09:32:00Z">
+      <w:ins w:id="40" w:author="Fredrik Ström" w:date="2013-01-28T09:32:00Z">
         <w:r>
           <w:t>tjänster</w:t>
         </w:r>
       </w:ins>
-      <w:ins w:id="40" w:author="Fredrik Ström" w:date="2013-01-28T09:26:00Z">
+      <w:ins w:id="41" w:author="Fredrik Ström" w:date="2013-01-28T09:26:00Z">
         <w:r>
           <w:t xml:space="preserve">, samt en </w:t>
         </w:r>
@@ -8523,12 +8663,12 @@
         </w:r>
       </w:ins>
       <w:proofErr w:type="spellEnd"/>
-      <w:ins w:id="41" w:author="Fredrik Ström" w:date="2013-01-28T09:28:00Z">
+      <w:ins w:id="42" w:author="Fredrik Ström" w:date="2013-01-28T09:28:00Z">
         <w:r>
           <w:t>, och varje dokument omfattar en instans av information som ska överföras, exempelvis en vårdkonta</w:t>
         </w:r>
       </w:ins>
-      <w:ins w:id="42" w:author="Fredrik Ström" w:date="2013-01-28T09:30:00Z">
+      <w:ins w:id="43" w:author="Fredrik Ström" w:date="2013-01-28T09:30:00Z">
         <w:r>
           <w:t xml:space="preserve">kt. </w:t>
         </w:r>
@@ -8656,8 +8796,8 @@
           <w:bCs w:val="0"/>
         </w:rPr>
       </w:pPr>
-      <w:bookmarkStart w:id="43" w:name="_Toc219337775"/>
-      <w:bookmarkStart w:id="44" w:name="_Toc225521685"/>
+      <w:bookmarkStart w:id="44" w:name="_Toc219337775"/>
+      <w:bookmarkStart w:id="45" w:name="_Toc225521685"/>
       <w:r>
         <w:rPr>
           <w:spacing w:val="1"/>
@@ -8685,8 +8825,8 @@
       <w:r>
         <w:t>egler</w:t>
       </w:r>
-      <w:bookmarkEnd w:id="43"/>
       <w:bookmarkEnd w:id="44"/>
+      <w:bookmarkEnd w:id="45"/>
     </w:p>
     <w:p>
       <w:pPr>
@@ -8700,34 +8840,21 @@
         </w:tabs>
         <w:ind w:left="792" w:hanging="432"/>
       </w:pPr>
-      <w:bookmarkStart w:id="45" w:name="_Toc219337776"/>
-      <w:bookmarkStart w:id="46" w:name="_Toc225521686"/>
+      <w:bookmarkStart w:id="46" w:name="_Toc219337776"/>
+      <w:bookmarkStart w:id="47" w:name="_Toc225521686"/>
       <w:r>
         <w:lastRenderedPageBreak/>
-        <w:t xml:space="preserve">Uppdatering av </w:t>
-      </w:r>
-      <w:proofErr w:type="spellStart"/>
-      <w:r>
-        <w:t>engagemangsindex</w:t>
-      </w:r>
-      <w:bookmarkEnd w:id="45"/>
+        <w:t>Uppdatering av engagemangsindex</w:t>
+      </w:r>
       <w:bookmarkEnd w:id="46"/>
-      <w:proofErr w:type="spellEnd"/>
+      <w:bookmarkEnd w:id="47"/>
     </w:p>
     <w:p>
       <w:pPr>
         <w:pStyle w:val="BodyText"/>
       </w:pPr>
       <w:r>
-        <w:t xml:space="preserve">Alla källsystem ska uppdatera </w:t>
-      </w:r>
-      <w:proofErr w:type="spellStart"/>
-      <w:r>
-        <w:t>engagemangsindex</w:t>
-      </w:r>
-      <w:proofErr w:type="spellEnd"/>
-      <w:r>
-        <w:t>. Engagemangsindex ska uppdateras så snart en händelse inträffar som påverkar indexposterna enligt beskrivningen nedan.</w:t>
+        <w:t>Alla källsystem ska uppdatera engagemangsindex. Engagemangsindex ska uppdateras så snart en händelse inträffar som påverkar indexposterna enligt beskrivningen nedan.</w:t>
       </w:r>
     </w:p>
     <w:p>
@@ -8740,23 +8867,7 @@
         <w:pStyle w:val="BodyText"/>
       </w:pPr>
       <w:r>
-        <w:t xml:space="preserve">All uppdatering av </w:t>
-      </w:r>
-      <w:proofErr w:type="spellStart"/>
-      <w:r>
-        <w:t>engagemangsindex</w:t>
-      </w:r>
-      <w:proofErr w:type="spellEnd"/>
-      <w:r>
-        <w:t xml:space="preserve"> sker genom att källsystemet anropar </w:t>
-      </w:r>
-      <w:proofErr w:type="spellStart"/>
-      <w:r>
-        <w:t>engagemangsindex</w:t>
-      </w:r>
-      <w:proofErr w:type="spellEnd"/>
-      <w:r>
-        <w:t xml:space="preserve"> genom tjänstekontraktet </w:t>
+        <w:t xml:space="preserve">All uppdatering av engagemangsindex sker genom att källsystemet anropar engagemangsindex genom tjänstekontraktet </w:t>
       </w:r>
       <w:proofErr w:type="gramStart"/>
       <w:r>
@@ -8764,15 +8875,7 @@
       </w:r>
       <w:proofErr w:type="gramEnd"/>
       <w:r>
-        <w:t xml:space="preserve">:itintegration:engagementindex:UpdateResponder:1 (”index-push”) eller genom att erbjuda tjänstekontraktet urn:riv:itintegration:engagementindex:GetUpdatesResponder:1 (”index-pull”). Ladda hem Engagemangsindex </w:t>
-      </w:r>
-      <w:proofErr w:type="spellStart"/>
-      <w:r>
-        <w:t>WSDL</w:t>
-      </w:r>
-      <w:proofErr w:type="spellEnd"/>
-      <w:r>
-        <w:t>, scheman och tjänstekontraktsbeskrivning för detaljer.</w:t>
+        <w:t>:itintegration:engagementindex:UpdateResponder:1 (”index-push”) eller genom att erbjuda tjänstekontraktet urn:riv:itintegration:engagementindex:GetUpdatesResponder:1 (”index-pull”). Ladda hem Engagemangsindex WSDL, scheman och tjänstekontraktsbeskrivning för detaljer.</w:t>
       </w:r>
     </w:p>
     <w:p>
@@ -8785,15 +8888,7 @@
         <w:pStyle w:val="BodyText"/>
       </w:pPr>
       <w:r>
-        <w:t xml:space="preserve">Följande regler gäller för innehållet i begäran till </w:t>
-      </w:r>
-      <w:proofErr w:type="spellStart"/>
-      <w:r>
-        <w:t>engagemangsindex</w:t>
-      </w:r>
-      <w:proofErr w:type="spellEnd"/>
-      <w:r>
-        <w:t xml:space="preserve"> för uppdateringar som rör denna tjänstedomän:</w:t>
+        <w:t>Följande regler gäller för innehållet i begäran till engagemangsindex för uppdateringar som rör denna tjänstedomän:</w:t>
       </w:r>
     </w:p>
     <w:p>
@@ -9140,14 +9235,9 @@
               <w:pStyle w:val="BodyText"/>
               <w:ind w:left="38"/>
             </w:pPr>
-            <w:proofErr w:type="spellStart"/>
             <w:r>
               <w:lastRenderedPageBreak/>
-              <w:t>URN</w:t>
-            </w:r>
-            <w:proofErr w:type="spellEnd"/>
-            <w:r>
-              <w:t xml:space="preserve"> på formen </w:t>
+              <w:t xml:space="preserve">URN på formen </w:t>
             </w:r>
             <w:r>
               <w:t>&lt;regelverk&gt;:</w:t>
@@ -9353,15 +9443,7 @@
             </w:r>
             <w:proofErr w:type="spellEnd"/>
             <w:r>
-              <w:t xml:space="preserve"> för informationstyper enligt </w:t>
-            </w:r>
-            <w:proofErr w:type="spellStart"/>
-            <w:r>
-              <w:t>NPÖ</w:t>
-            </w:r>
-            <w:proofErr w:type="spellEnd"/>
-            <w:r>
-              <w:t xml:space="preserve"> riv-specifikation.</w:t>
+              <w:t xml:space="preserve"> för informationstyper enligt NPÖ riv-specifikation.</w:t>
             </w:r>
             <w:r>
               <w:t xml:space="preserve"> Se tabell i nästa stycke.</w:t>
@@ -9400,7 +9482,7 @@
               <w:pStyle w:val="BodyText"/>
               <w:ind w:left="5"/>
             </w:pPr>
-            <w:commentRangeStart w:id="47"/>
+            <w:commentRangeStart w:id="48"/>
             <w:proofErr w:type="spellStart"/>
             <w:r>
               <w:t>Logical</w:t>
@@ -9417,14 +9499,14 @@
             <w:r>
               <w:t>*</w:t>
             </w:r>
-            <w:commentRangeEnd w:id="47"/>
+            <w:commentRangeEnd w:id="48"/>
             <w:r>
               <w:rPr>
                 <w:rStyle w:val="CommentReference"/>
                 <w:i/>
                 <w:lang w:val="en-GB"/>
               </w:rPr>
-              <w:commentReference w:id="47"/>
+              <w:commentReference w:id="48"/>
             </w:r>
           </w:p>
         </w:tc>
@@ -9537,13 +9619,8 @@
               <w:pStyle w:val="BodyText"/>
               <w:ind w:left="0"/>
             </w:pPr>
-            <w:proofErr w:type="spellStart"/>
-            <w:r>
-              <w:t>PDL</w:t>
-            </w:r>
-            <w:proofErr w:type="spellEnd"/>
-            <w:r>
-              <w:t>-enhet</w:t>
+            <w:r>
+              <w:t>PDL-enhet</w:t>
             </w:r>
           </w:p>
         </w:tc>
@@ -9757,11 +9834,9 @@
               <w:pStyle w:val="BodyText"/>
               <w:ind w:left="38"/>
             </w:pPr>
-            <w:proofErr w:type="spellStart"/>
             <w:r>
               <w:t>GUID</w:t>
             </w:r>
-            <w:proofErr w:type="spellEnd"/>
           </w:p>
         </w:tc>
         <w:tc>
@@ -10714,53 +10789,169 @@
                 <w:rFonts w:ascii="Arial" w:hAnsi="Arial"/>
                 <w:color w:val="000000"/>
               </w:rPr>
-              <w:t xml:space="preserve">” ur </w:t>
-            </w:r>
-            <w:proofErr w:type="spellStart"/>
+              <w:t>” ur NPÖ 2.3 med tillägg ”</w:t>
+            </w:r>
             <w:r>
               <w:rPr>
                 <w:rFonts w:ascii="Arial" w:hAnsi="Arial"/>
                 <w:color w:val="000000"/>
               </w:rPr>
-              <w:t>NPÖ</w:t>
-            </w:r>
-            <w:proofErr w:type="spellEnd"/>
+              <w:t>del</w:t>
+            </w:r>
             <w:r>
               <w:rPr>
                 <w:rFonts w:ascii="Arial" w:hAnsi="Arial"/>
                 <w:color w:val="000000"/>
               </w:rPr>
-              <w:t xml:space="preserve"> 2.3 med tillägg ”</w:t>
-            </w:r>
+              <w:t>” för ”</w:t>
+            </w:r>
+            <w:proofErr w:type="spellStart"/>
             <w:r>
               <w:rPr>
                 <w:rFonts w:ascii="Arial" w:hAnsi="Arial"/>
                 <w:color w:val="000000"/>
               </w:rPr>
-              <w:t>del</w:t>
-            </w:r>
+              <w:t>delivery</w:t>
+            </w:r>
+            <w:proofErr w:type="spellEnd"/>
             <w:r>
               <w:rPr>
                 <w:rFonts w:ascii="Arial" w:hAnsi="Arial"/>
                 <w:color w:val="000000"/>
               </w:rPr>
-              <w:t>” för ”</w:t>
-            </w:r>
+              <w:t>”</w:t>
+            </w:r>
+          </w:p>
+        </w:tc>
+      </w:tr>
+      <w:tr>
+        <w:tc>
+          <w:tcPr>
+            <w:tcW w:w="3156" w:type="dxa"/>
+          </w:tcPr>
+          <w:p>
             <w:proofErr w:type="spellStart"/>
             <w:r>
+              <w:t>GetPrenatalMedicalHistory</w:t>
+            </w:r>
+            <w:proofErr w:type="spellEnd"/>
+          </w:p>
+        </w:tc>
+        <w:tc>
+          <w:tcPr>
+            <w:tcW w:w="2939" w:type="dxa"/>
+          </w:tcPr>
+          <w:p>
+            <w:pPr>
               <w:rPr>
                 <w:rFonts w:ascii="Arial" w:hAnsi="Arial"/>
                 <w:color w:val="000000"/>
               </w:rPr>
-              <w:t>delivery</w:t>
-            </w:r>
-            <w:proofErr w:type="spellEnd"/>
+            </w:pPr>
             <w:r>
               <w:rPr>
                 <w:rFonts w:ascii="Arial" w:hAnsi="Arial"/>
                 <w:color w:val="000000"/>
               </w:rPr>
+              <w:t>x-</w:t>
+            </w:r>
+            <w:proofErr w:type="spellStart"/>
+            <w:r>
+              <w:rPr>
+                <w:rFonts w:ascii="Arial" w:hAnsi="Arial"/>
+                <w:color w:val="000000"/>
+              </w:rPr>
+              <w:t>utr</w:t>
+            </w:r>
+            <w:proofErr w:type="spellEnd"/>
+            <w:r>
+              <w:rPr>
+                <w:rFonts w:ascii="Arial" w:hAnsi="Arial"/>
+                <w:color w:val="000000"/>
+              </w:rPr>
+              <w:t>-</w:t>
+            </w:r>
+            <w:proofErr w:type="spellStart"/>
+            <w:r>
+              <w:rPr>
+                <w:rFonts w:ascii="Arial" w:hAnsi="Arial"/>
+                <w:color w:val="000000"/>
+              </w:rPr>
+              <w:t>prn</w:t>
+            </w:r>
+            <w:proofErr w:type="spellEnd"/>
+            <w:r>
+              <w:rPr>
+                <w:rFonts w:ascii="Arial" w:hAnsi="Arial"/>
+                <w:color w:val="000000"/>
+              </w:rPr>
+              <w:t xml:space="preserve"> </w:t>
+            </w:r>
+          </w:p>
+        </w:tc>
+        <w:tc>
+          <w:tcPr>
+            <w:tcW w:w="2939" w:type="dxa"/>
+          </w:tcPr>
+          <w:p>
+            <w:pPr>
+              <w:rPr>
+                <w:rFonts w:ascii="Arial" w:hAnsi="Arial"/>
+                <w:color w:val="000000"/>
+              </w:rPr>
+            </w:pPr>
+            <w:r>
+              <w:rPr>
+                <w:rFonts w:ascii="Arial" w:hAnsi="Arial"/>
+                <w:color w:val="000000"/>
+              </w:rPr>
+              <w:t>Egen kod baserad på ”</w:t>
+            </w:r>
+            <w:proofErr w:type="spellStart"/>
+            <w:r>
+              <w:rPr>
+                <w:rFonts w:ascii="Arial" w:hAnsi="Arial"/>
+                <w:color w:val="000000"/>
+              </w:rPr>
+              <w:t>utr</w:t>
+            </w:r>
+            <w:proofErr w:type="spellEnd"/>
+            <w:r>
+              <w:rPr>
+                <w:rFonts w:ascii="Arial" w:hAnsi="Arial"/>
+                <w:color w:val="000000"/>
+              </w:rPr>
+              <w:t xml:space="preserve">” ur NPÖ 2.3 med tillägg </w:t>
+            </w:r>
+            <w:r>
+              <w:rPr>
+                <w:rFonts w:ascii="Arial" w:hAnsi="Arial"/>
+                <w:color w:val="000000"/>
+              </w:rPr>
               <w:t>”</w:t>
+            </w:r>
+            <w:proofErr w:type="spellStart"/>
+            <w:r>
+              <w:rPr>
+                <w:rFonts w:ascii="Arial" w:hAnsi="Arial"/>
+                <w:color w:val="000000"/>
+              </w:rPr>
+              <w:t>prn</w:t>
+            </w:r>
+            <w:proofErr w:type="spellEnd"/>
+            <w:r>
+              <w:rPr>
+                <w:rFonts w:ascii="Arial" w:hAnsi="Arial"/>
+                <w:color w:val="000000"/>
+              </w:rPr>
+              <w:t>”</w:t>
+            </w:r>
+            <w:r>
+              <w:rPr>
+                <w:rFonts w:ascii="Arial" w:hAnsi="Arial"/>
+                <w:color w:val="000000"/>
+              </w:rPr>
+              <w:t xml:space="preserve"> för ”prenatal”</w:t>
             </w:r>
           </w:p>
         </w:tc>
@@ -10773,7 +10964,7 @@
           <w:p>
             <w:proofErr w:type="spellStart"/>
             <w:r>
-              <w:t>GetPrenatalMedicalHistory</w:t>
+              <w:t>GetReferralOutcome</w:t>
             </w:r>
             <w:proofErr w:type="spellEnd"/>
           </w:p>
@@ -10789,214 +10980,50 @@
                 <w:color w:val="000000"/>
               </w:rPr>
             </w:pPr>
+            <w:proofErr w:type="spellStart"/>
             <w:r>
               <w:rPr>
                 <w:rFonts w:ascii="Arial" w:hAnsi="Arial"/>
                 <w:color w:val="000000"/>
               </w:rPr>
-              <w:t>x-</w:t>
-            </w:r>
-            <w:proofErr w:type="spellStart"/>
+              <w:t>und</w:t>
+            </w:r>
+            <w:proofErr w:type="spellEnd"/>
             <w:r>
               <w:rPr>
                 <w:rFonts w:ascii="Arial" w:hAnsi="Arial"/>
                 <w:color w:val="000000"/>
               </w:rPr>
-              <w:t>utr</w:t>
-            </w:r>
-            <w:proofErr w:type="spellEnd"/>
+              <w:t>-kon-</w:t>
+            </w:r>
+            <w:proofErr w:type="spellStart"/>
             <w:r>
               <w:rPr>
                 <w:rFonts w:ascii="Arial" w:hAnsi="Arial"/>
                 <w:color w:val="000000"/>
               </w:rPr>
-              <w:t>-</w:t>
-            </w:r>
-            <w:proofErr w:type="spellStart"/>
-            <w:r>
+              <w:t>ure</w:t>
+            </w:r>
+            <w:proofErr w:type="spellEnd"/>
+          </w:p>
+        </w:tc>
+        <w:tc>
+          <w:tcPr>
+            <w:tcW w:w="2939" w:type="dxa"/>
+          </w:tcPr>
+          <w:p>
+            <w:pPr>
               <w:rPr>
                 <w:rFonts w:ascii="Arial" w:hAnsi="Arial"/>
                 <w:color w:val="000000"/>
               </w:rPr>
-              <w:t>prn</w:t>
-            </w:r>
-            <w:proofErr w:type="spellEnd"/>
+            </w:pPr>
             <w:r>
               <w:rPr>
                 <w:rFonts w:ascii="Arial" w:hAnsi="Arial"/>
                 <w:color w:val="000000"/>
               </w:rPr>
-              <w:t xml:space="preserve"> </w:t>
-            </w:r>
-          </w:p>
-        </w:tc>
-        <w:tc>
-          <w:tcPr>
-            <w:tcW w:w="2939" w:type="dxa"/>
-          </w:tcPr>
-          <w:p>
-            <w:pPr>
-              <w:rPr>
-                <w:rFonts w:ascii="Arial" w:hAnsi="Arial"/>
-                <w:color w:val="000000"/>
-              </w:rPr>
-            </w:pPr>
-            <w:r>
-              <w:rPr>
-                <w:rFonts w:ascii="Arial" w:hAnsi="Arial"/>
-                <w:color w:val="000000"/>
-              </w:rPr>
-              <w:t>Egen kod baserad på ”</w:t>
-            </w:r>
-            <w:proofErr w:type="spellStart"/>
-            <w:r>
-              <w:rPr>
-                <w:rFonts w:ascii="Arial" w:hAnsi="Arial"/>
-                <w:color w:val="000000"/>
-              </w:rPr>
-              <w:t>utr</w:t>
-            </w:r>
-            <w:proofErr w:type="spellEnd"/>
-            <w:r>
-              <w:rPr>
-                <w:rFonts w:ascii="Arial" w:hAnsi="Arial"/>
-                <w:color w:val="000000"/>
-              </w:rPr>
-              <w:t xml:space="preserve">” ur </w:t>
-            </w:r>
-            <w:proofErr w:type="spellStart"/>
-            <w:r>
-              <w:rPr>
-                <w:rFonts w:ascii="Arial" w:hAnsi="Arial"/>
-                <w:color w:val="000000"/>
-              </w:rPr>
-              <w:t>NPÖ</w:t>
-            </w:r>
-            <w:proofErr w:type="spellEnd"/>
-            <w:r>
-              <w:rPr>
-                <w:rFonts w:ascii="Arial" w:hAnsi="Arial"/>
-                <w:color w:val="000000"/>
-              </w:rPr>
-              <w:t xml:space="preserve"> 2.3 med tillägg </w:t>
-            </w:r>
-            <w:r>
-              <w:rPr>
-                <w:rFonts w:ascii="Arial" w:hAnsi="Arial"/>
-                <w:color w:val="000000"/>
-              </w:rPr>
-              <w:t>”</w:t>
-            </w:r>
-            <w:proofErr w:type="spellStart"/>
-            <w:r>
-              <w:rPr>
-                <w:rFonts w:ascii="Arial" w:hAnsi="Arial"/>
-                <w:color w:val="000000"/>
-              </w:rPr>
-              <w:t>prn</w:t>
-            </w:r>
-            <w:proofErr w:type="spellEnd"/>
-            <w:r>
-              <w:rPr>
-                <w:rFonts w:ascii="Arial" w:hAnsi="Arial"/>
-                <w:color w:val="000000"/>
-              </w:rPr>
-              <w:t>”</w:t>
-            </w:r>
-            <w:r>
-              <w:rPr>
-                <w:rFonts w:ascii="Arial" w:hAnsi="Arial"/>
-                <w:color w:val="000000"/>
-              </w:rPr>
-              <w:t xml:space="preserve"> för ”prenatal”</w:t>
-            </w:r>
-          </w:p>
-        </w:tc>
-      </w:tr>
-      <w:tr>
-        <w:tc>
-          <w:tcPr>
-            <w:tcW w:w="3156" w:type="dxa"/>
-          </w:tcPr>
-          <w:p>
-            <w:proofErr w:type="spellStart"/>
-            <w:r>
-              <w:t>GetReferralOutcome</w:t>
-            </w:r>
-            <w:proofErr w:type="spellEnd"/>
-          </w:p>
-        </w:tc>
-        <w:tc>
-          <w:tcPr>
-            <w:tcW w:w="2939" w:type="dxa"/>
-          </w:tcPr>
-          <w:p>
-            <w:pPr>
-              <w:rPr>
-                <w:rFonts w:ascii="Arial" w:hAnsi="Arial"/>
-                <w:color w:val="000000"/>
-              </w:rPr>
-            </w:pPr>
-            <w:proofErr w:type="spellStart"/>
-            <w:r>
-              <w:rPr>
-                <w:rFonts w:ascii="Arial" w:hAnsi="Arial"/>
-                <w:color w:val="000000"/>
-              </w:rPr>
-              <w:t>und</w:t>
-            </w:r>
-            <w:proofErr w:type="spellEnd"/>
-            <w:r>
-              <w:rPr>
-                <w:rFonts w:ascii="Arial" w:hAnsi="Arial"/>
-                <w:color w:val="000000"/>
-              </w:rPr>
-              <w:t>-kon-</w:t>
-            </w:r>
-            <w:proofErr w:type="spellStart"/>
-            <w:r>
-              <w:rPr>
-                <w:rFonts w:ascii="Arial" w:hAnsi="Arial"/>
-                <w:color w:val="000000"/>
-              </w:rPr>
-              <w:t>ure</w:t>
-            </w:r>
-            <w:proofErr w:type="spellEnd"/>
-          </w:p>
-        </w:tc>
-        <w:tc>
-          <w:tcPr>
-            <w:tcW w:w="2939" w:type="dxa"/>
-          </w:tcPr>
-          <w:p>
-            <w:pPr>
-              <w:rPr>
-                <w:rFonts w:ascii="Arial" w:hAnsi="Arial"/>
-                <w:color w:val="000000"/>
-              </w:rPr>
-            </w:pPr>
-            <w:r>
-              <w:rPr>
-                <w:rFonts w:ascii="Arial" w:hAnsi="Arial"/>
-                <w:color w:val="000000"/>
-              </w:rPr>
-              <w:t xml:space="preserve">Ur </w:t>
-            </w:r>
-            <w:proofErr w:type="spellStart"/>
-            <w:r>
-              <w:rPr>
-                <w:rFonts w:ascii="Arial" w:hAnsi="Arial"/>
-                <w:color w:val="000000"/>
-              </w:rPr>
-              <w:t>NPÖ</w:t>
-            </w:r>
-            <w:proofErr w:type="spellEnd"/>
-            <w:r>
-              <w:rPr>
-                <w:rFonts w:ascii="Arial" w:hAnsi="Arial"/>
-                <w:color w:val="000000"/>
-              </w:rPr>
-              <w:t xml:space="preserve"> 2.3 infotyper</w:t>
+              <w:t>Ur NPÖ 2.3 infotyper</w:t>
             </w:r>
           </w:p>
         </w:tc>
@@ -11017,15 +11044,15 @@
           <w:numId w:val="10"/>
         </w:numPr>
       </w:pPr>
-      <w:bookmarkStart w:id="48" w:name="_Toc219337778"/>
-      <w:bookmarkStart w:id="49" w:name="_Toc224895972"/>
-      <w:bookmarkStart w:id="50" w:name="_Toc225521687"/>
+      <w:bookmarkStart w:id="49" w:name="_Toc219337778"/>
+      <w:bookmarkStart w:id="50" w:name="_Toc224895972"/>
+      <w:bookmarkStart w:id="51" w:name="_Toc225521687"/>
       <w:r>
         <w:t>SLA-krav</w:t>
       </w:r>
-      <w:bookmarkEnd w:id="48"/>
       <w:bookmarkEnd w:id="49"/>
       <w:bookmarkEnd w:id="50"/>
+      <w:bookmarkEnd w:id="51"/>
     </w:p>
     <w:p>
       <w:pPr>
@@ -11197,15 +11224,7 @@
           </w:tcPr>
           <w:p>
             <w:r>
-              <w:t xml:space="preserve">Kraven på aktualitet varierar för olika tjänstekonsumenter. Det behöver inte vara absolut aktualitet i förhållande till källsystemet, men ju mindre fördröjning desto bättre. Ett riktmärke är att försöka undvika längre fördröjning än 60 minuter. Fördröjningen avser både journaldata och uppdatering av </w:t>
-            </w:r>
-            <w:proofErr w:type="spellStart"/>
-            <w:r>
-              <w:t>engagemangsindex</w:t>
-            </w:r>
-            <w:proofErr w:type="spellEnd"/>
-            <w:r>
-              <w:t>.</w:t>
+              <w:t>Kraven på aktualitet varierar för olika tjänstekonsumenter. Det behöver inte vara absolut aktualitet i förhållande till källsystemet, men ju mindre fördröjning desto bättre. Ett riktmärke är att försöka undvika längre fördröjning än 60 minuter. Fördröjningen avser både journaldata och uppdatering av engagemangsindex.</w:t>
             </w:r>
           </w:p>
           <w:p/>
@@ -11282,13 +11301,13 @@
           <w:numId w:val="10"/>
         </w:numPr>
       </w:pPr>
-      <w:bookmarkStart w:id="51" w:name="_Toc224895973"/>
-      <w:bookmarkStart w:id="52" w:name="_Toc225521688"/>
+      <w:bookmarkStart w:id="52" w:name="_Toc224895973"/>
+      <w:bookmarkStart w:id="53" w:name="_Toc225521688"/>
       <w:r>
         <w:t>Gemensamma konsumentregler</w:t>
       </w:r>
-      <w:bookmarkEnd w:id="51"/>
       <w:bookmarkEnd w:id="52"/>
+      <w:bookmarkEnd w:id="53"/>
     </w:p>
     <w:p>
       <w:pPr>
@@ -11313,13 +11332,8 @@
         <w:ind w:right="119"/>
       </w:pPr>
       <w:r>
-        <w:t xml:space="preserve">R2: Tillämpa regelverk enl. </w:t>
-      </w:r>
-      <w:proofErr w:type="spellStart"/>
-      <w:r>
-        <w:t>PDL</w:t>
-      </w:r>
-      <w:proofErr w:type="spellEnd"/>
+        <w:t>R2: Tillämpa regelverk enl. PDL</w:t>
+      </w:r>
     </w:p>
     <w:p>
       <w:pPr>
@@ -11339,15 +11353,15 @@
         </w:tabs>
         <w:ind w:left="792" w:hanging="432"/>
       </w:pPr>
-      <w:bookmarkStart w:id="53" w:name="_Toc341787026"/>
-      <w:bookmarkStart w:id="54" w:name="_Toc219337779"/>
-      <w:bookmarkStart w:id="55" w:name="_Toc225521689"/>
+      <w:bookmarkStart w:id="54" w:name="_Toc341787026"/>
+      <w:bookmarkStart w:id="55" w:name="_Toc219337779"/>
+      <w:bookmarkStart w:id="56" w:name="_Toc225521689"/>
       <w:r>
         <w:t>Format för Datum</w:t>
       </w:r>
-      <w:bookmarkEnd w:id="53"/>
       <w:bookmarkEnd w:id="54"/>
       <w:bookmarkEnd w:id="55"/>
+      <w:bookmarkEnd w:id="56"/>
     </w:p>
     <w:p>
       <w:pPr>
@@ -11361,23 +11375,7 @@
         <w:ind w:right="119"/>
       </w:pPr>
       <w:r>
-        <w:t>Datum anges alltid på formatet ”</w:t>
-      </w:r>
-      <w:proofErr w:type="spellStart"/>
-      <w:r>
-        <w:t>ÅÅÅÅMMDD</w:t>
-      </w:r>
-      <w:proofErr w:type="spellEnd"/>
-      <w:r>
-        <w:t>”, vilket motsvara den ISO 8601 och ISO 8824-kompatibla formatbeskrivningen ”</w:t>
-      </w:r>
-      <w:proofErr w:type="spellStart"/>
-      <w:r>
-        <w:t>YYYYMMDD</w:t>
-      </w:r>
-      <w:proofErr w:type="spellEnd"/>
-      <w:r>
-        <w:t>”.</w:t>
+        <w:t>Datum anges alltid på formatet ”ÅÅÅÅMMDD”, vilket motsvara den ISO 8601 och ISO 8824-kompatibla formatbeskrivningen ”YYYYMMDD”.</w:t>
       </w:r>
     </w:p>
     <w:p>
@@ -11404,15 +11402,15 @@
         </w:tabs>
         <w:ind w:left="792" w:hanging="432"/>
       </w:pPr>
-      <w:bookmarkStart w:id="56" w:name="_Toc341787027"/>
-      <w:bookmarkStart w:id="57" w:name="_Toc219337780"/>
-      <w:bookmarkStart w:id="58" w:name="_Toc225521690"/>
+      <w:bookmarkStart w:id="57" w:name="_Toc341787027"/>
+      <w:bookmarkStart w:id="58" w:name="_Toc219337780"/>
+      <w:bookmarkStart w:id="59" w:name="_Toc225521690"/>
       <w:r>
         <w:t>Format för tidpunkter</w:t>
       </w:r>
-      <w:bookmarkEnd w:id="56"/>
       <w:bookmarkEnd w:id="57"/>
       <w:bookmarkEnd w:id="58"/>
+      <w:bookmarkEnd w:id="59"/>
     </w:p>
     <w:p>
       <w:pPr>
@@ -11487,15 +11485,15 @@
         </w:tabs>
         <w:ind w:left="792" w:hanging="432"/>
       </w:pPr>
-      <w:bookmarkStart w:id="59" w:name="_Toc341787028"/>
-      <w:bookmarkStart w:id="60" w:name="_Toc219337781"/>
-      <w:bookmarkStart w:id="61" w:name="_Toc225521691"/>
+      <w:bookmarkStart w:id="60" w:name="_Toc341787028"/>
+      <w:bookmarkStart w:id="61" w:name="_Toc219337781"/>
+      <w:bookmarkStart w:id="62" w:name="_Toc225521691"/>
       <w:r>
         <w:t>Tidszon för tidpunkter</w:t>
       </w:r>
-      <w:bookmarkEnd w:id="59"/>
       <w:bookmarkEnd w:id="60"/>
       <w:bookmarkEnd w:id="61"/>
+      <w:bookmarkEnd w:id="62"/>
     </w:p>
     <w:p>
       <w:pPr>
@@ -11518,23 +11516,7 @@
       </w:r>
       <w:proofErr w:type="spellEnd"/>
       <w:r>
-        <w:t xml:space="preserve"> bär information om. Såväl tjänstekonsumenter som tjänsteproducenter skall med andra ord förutsätta att datum och tidpunkter som utbyts är i tidszonerna </w:t>
-      </w:r>
-      <w:proofErr w:type="spellStart"/>
-      <w:r>
-        <w:t>CET</w:t>
-      </w:r>
-      <w:proofErr w:type="spellEnd"/>
-      <w:r>
-        <w:t xml:space="preserve"> (svensk normaltid) respektive </w:t>
-      </w:r>
-      <w:proofErr w:type="spellStart"/>
-      <w:r>
-        <w:t>CEST</w:t>
-      </w:r>
-      <w:proofErr w:type="spellEnd"/>
-      <w:r>
-        <w:t xml:space="preserve"> (svensk normaltid med justering för sommartid).</w:t>
+        <w:t xml:space="preserve"> bär information om. Såväl tjänstekonsumenter som tjänsteproducenter skall med andra ord förutsätta att datum och tidpunkter som utbyts är i tidszonerna CET (svensk normaltid) respektive CEST (svensk normaltid med justering för sommartid).</w:t>
       </w:r>
     </w:p>
     <w:p>
@@ -11555,16 +11537,16 @@
         </w:tabs>
         <w:ind w:left="792" w:hanging="432"/>
       </w:pPr>
-      <w:bookmarkStart w:id="62" w:name="_Toc341787029"/>
-      <w:bookmarkStart w:id="63" w:name="_Toc219337782"/>
-      <w:bookmarkStart w:id="64" w:name="_Toc225521692"/>
+      <w:bookmarkStart w:id="63" w:name="_Toc341787029"/>
+      <w:bookmarkStart w:id="64" w:name="_Toc219337782"/>
+      <w:bookmarkStart w:id="65" w:name="_Toc225521692"/>
       <w:proofErr w:type="spellStart"/>
       <w:r>
         <w:t>Felhantering</w:t>
       </w:r>
-      <w:bookmarkEnd w:id="62"/>
       <w:bookmarkEnd w:id="63"/>
       <w:bookmarkEnd w:id="64"/>
+      <w:bookmarkEnd w:id="65"/>
       <w:proofErr w:type="spellEnd"/>
     </w:p>
     <w:p>
@@ -11579,11 +11561,11 @@
         <w:ind w:right="119"/>
       </w:pPr>
       <w:r>
-        <w:t>Vid ett tekniskt fel levereras ett generellt undantag (</w:t>
+        <w:t>Vid ett tekniskt fel levereras ett generellt undantag (SOAP-</w:t>
       </w:r>
       <w:proofErr w:type="spellStart"/>
       <w:r>
-        <w:t>SOAP-Exception</w:t>
+        <w:t>Exception</w:t>
       </w:r>
       <w:proofErr w:type="spellEnd"/>
       <w:r>
@@ -11633,15 +11615,15 @@
           <w:spacing w:val="1"/>
         </w:rPr>
       </w:pPr>
-      <w:bookmarkStart w:id="65" w:name="_Toc225521693"/>
-      <w:bookmarkStart w:id="66" w:name="_Toc341787030"/>
+      <w:bookmarkStart w:id="66" w:name="_Toc225521693"/>
+      <w:bookmarkStart w:id="67" w:name="_Toc341787030"/>
       <w:r>
         <w:rPr>
           <w:spacing w:val="1"/>
         </w:rPr>
         <w:t>Gemensamma informationskomponenter</w:t>
       </w:r>
-      <w:bookmarkEnd w:id="65"/>
+      <w:bookmarkEnd w:id="66"/>
     </w:p>
     <w:p>
       <w:pPr>
@@ -12253,27 +12235,7 @@
                 <w:sz w:val="20"/>
                 <w:szCs w:val="20"/>
               </w:rPr>
-              <w:t xml:space="preserve"> Befattning (</w:t>
-            </w:r>
-            <w:proofErr w:type="spellStart"/>
-            <w:r>
-              <w:rPr>
-                <w:rFonts w:ascii="Times New Roman" w:eastAsia="Times New Roman" w:hAnsi="Times New Roman" w:cs="Times New Roman"/>
-                <w:spacing w:val="-1"/>
-                <w:sz w:val="20"/>
-                <w:szCs w:val="20"/>
-              </w:rPr>
-              <w:t>OID</w:t>
-            </w:r>
-            <w:proofErr w:type="spellEnd"/>
-            <w:r>
-              <w:rPr>
-                <w:rFonts w:ascii="Times New Roman" w:eastAsia="Times New Roman" w:hAnsi="Times New Roman" w:cs="Times New Roman"/>
-                <w:spacing w:val="-1"/>
-                <w:sz w:val="20"/>
-                <w:szCs w:val="20"/>
-              </w:rPr>
-              <w:t xml:space="preserve"> 1.2.752.129.2.2.1.</w:t>
+              <w:t xml:space="preserve"> Befattning (OID 1.2.752.129.2.2.1.</w:t>
             </w:r>
             <w:proofErr w:type="gramStart"/>
             <w:r>
@@ -13137,27 +13099,7 @@
                 <w:sz w:val="20"/>
                 <w:szCs w:val="20"/>
               </w:rPr>
-              <w:t xml:space="preserve">HSA-id för </w:t>
-            </w:r>
-            <w:proofErr w:type="spellStart"/>
-            <w:r>
-              <w:rPr>
-                <w:rFonts w:ascii="Times New Roman" w:eastAsia="Times New Roman" w:hAnsi="Times New Roman" w:cs="Times New Roman"/>
-                <w:spacing w:val="-1"/>
-                <w:sz w:val="20"/>
-                <w:szCs w:val="20"/>
-              </w:rPr>
-              <w:t>PDL</w:t>
-            </w:r>
-            <w:proofErr w:type="spellEnd"/>
-            <w:r>
-              <w:rPr>
-                <w:rFonts w:ascii="Times New Roman" w:eastAsia="Times New Roman" w:hAnsi="Times New Roman" w:cs="Times New Roman"/>
-                <w:spacing w:val="-1"/>
-                <w:sz w:val="20"/>
-                <w:szCs w:val="20"/>
-              </w:rPr>
-              <w:t>-enhet</w:t>
+              <w:t>HSA-id för PDL-enhet</w:t>
             </w:r>
           </w:p>
         </w:tc>
@@ -13552,19 +13494,8 @@
                 <w:sz w:val="20"/>
                 <w:szCs w:val="20"/>
               </w:rPr>
-              <w:t>Datum uttrycks med formatet ”</w:t>
-            </w:r>
-            <w:proofErr w:type="spellStart"/>
-            <w:r>
-              <w:rPr>
-                <w:rFonts w:ascii="Times New Roman" w:eastAsia="Times New Roman" w:hAnsi="Times New Roman" w:cs="Times New Roman"/>
-                <w:spacing w:val="-1"/>
-                <w:sz w:val="20"/>
-                <w:szCs w:val="20"/>
-              </w:rPr>
-              <w:t>YYYYMMDD</w:t>
-            </w:r>
-            <w:proofErr w:type="spellEnd"/>
+              <w:t>Datum uttrycks med formatet ”YYYYMMDD</w:t>
+            </w:r>
           </w:p>
         </w:tc>
         <w:tc>
@@ -16346,25 +16277,7 @@
                 <w:sz w:val="20"/>
                 <w:szCs w:val="20"/>
               </w:rPr>
-              <w:t xml:space="preserve"> sätts till </w:t>
-            </w:r>
-            <w:proofErr w:type="spellStart"/>
-            <w:r>
-              <w:rPr>
-                <w:rFonts w:ascii="Times New Roman" w:eastAsia="Times New Roman" w:hAnsi="Times New Roman" w:cs="Times New Roman"/>
-                <w:sz w:val="20"/>
-                <w:szCs w:val="20"/>
-              </w:rPr>
-              <w:t>OID</w:t>
-            </w:r>
-            <w:proofErr w:type="spellEnd"/>
-            <w:r>
-              <w:rPr>
-                <w:rFonts w:ascii="Times New Roman" w:eastAsia="Times New Roman" w:hAnsi="Times New Roman" w:cs="Times New Roman"/>
-                <w:sz w:val="20"/>
-                <w:szCs w:val="20"/>
-              </w:rPr>
-              <w:t xml:space="preserve"> för typ av identifierare. </w:t>
+              <w:t xml:space="preserve"> sätts till OID för typ av identifierare. </w:t>
             </w:r>
             <w:r>
               <w:rPr>
@@ -17612,23 +17525,13 @@
                 <w:szCs w:val="20"/>
               </w:rPr>
             </w:pPr>
-            <w:proofErr w:type="spellStart"/>
             <w:r>
               <w:rPr>
                 <w:rFonts w:ascii="Times New Roman" w:eastAsia="Times New Roman" w:hAnsi="Times New Roman" w:cs="Times New Roman"/>
                 <w:sz w:val="20"/>
                 <w:szCs w:val="20"/>
               </w:rPr>
-              <w:t>OID</w:t>
-            </w:r>
-            <w:proofErr w:type="spellEnd"/>
-            <w:r>
-              <w:rPr>
-                <w:rFonts w:ascii="Times New Roman" w:eastAsia="Times New Roman" w:hAnsi="Times New Roman" w:cs="Times New Roman"/>
-                <w:sz w:val="20"/>
-                <w:szCs w:val="20"/>
-              </w:rPr>
-              <w:t xml:space="preserve"> för typ av identifierare. </w:t>
+              <w:t xml:space="preserve">OID för typ av identifierare. </w:t>
             </w:r>
           </w:p>
           <w:p>
@@ -18451,7 +18354,7 @@
         </w:rPr>
       </w:pPr>
     </w:p>
-    <w:bookmarkEnd w:id="66"/>
+    <w:bookmarkEnd w:id="67"/>
     <w:p>
       <w:pPr>
         <w:spacing w:before="4" w:line="280" w:lineRule="exact"/>
@@ -18487,7 +18390,7 @@
         </w:tabs>
         <w:ind w:left="360" w:hanging="360"/>
       </w:pPr>
-      <w:bookmarkStart w:id="67" w:name="_Toc225521694"/>
+      <w:bookmarkStart w:id="68" w:name="_Toc225521694"/>
       <w:proofErr w:type="spellStart"/>
       <w:r>
         <w:rPr>
@@ -18501,7 +18404,7 @@
         </w:rPr>
         <w:t>Outcome</w:t>
       </w:r>
-      <w:bookmarkEnd w:id="67"/>
+      <w:bookmarkEnd w:id="68"/>
       <w:proofErr w:type="spellEnd"/>
       <w:r>
         <w:br/>
@@ -18574,14 +18477,14 @@
           <w:color w:val="000000" w:themeColor="text1"/>
         </w:rPr>
       </w:pPr>
-      <w:bookmarkStart w:id="68" w:name="_Toc225521695"/>
+      <w:bookmarkStart w:id="69" w:name="_Toc225521695"/>
       <w:r>
         <w:rPr>
           <w:color w:val="000000" w:themeColor="text1"/>
         </w:rPr>
         <w:t>Frivillighet</w:t>
       </w:r>
-      <w:bookmarkEnd w:id="68"/>
+      <w:bookmarkEnd w:id="69"/>
     </w:p>
     <w:p>
       <w:pPr>
@@ -18645,14 +18548,14 @@
           <w:color w:val="000000" w:themeColor="text1"/>
         </w:rPr>
       </w:pPr>
-      <w:bookmarkStart w:id="69" w:name="_Toc225521696"/>
+      <w:bookmarkStart w:id="70" w:name="_Toc225521696"/>
       <w:r>
         <w:rPr>
           <w:color w:val="000000" w:themeColor="text1"/>
         </w:rPr>
         <w:t>Version</w:t>
       </w:r>
-      <w:bookmarkEnd w:id="69"/>
+      <w:bookmarkEnd w:id="70"/>
     </w:p>
     <w:p>
       <w:pPr>
@@ -18713,14 +18616,14 @@
           <w:color w:val="000000" w:themeColor="text1"/>
         </w:rPr>
       </w:pPr>
-      <w:bookmarkStart w:id="70" w:name="_Toc225521697"/>
+      <w:bookmarkStart w:id="71" w:name="_Toc225521697"/>
       <w:r>
         <w:rPr>
           <w:color w:val="000000" w:themeColor="text1"/>
         </w:rPr>
         <w:t>SLA-krav</w:t>
       </w:r>
-      <w:bookmarkEnd w:id="70"/>
+      <w:bookmarkEnd w:id="71"/>
     </w:p>
     <w:p>
       <w:pPr>
@@ -18778,11 +18681,11 @@
           <w:color w:val="FF0000"/>
         </w:rPr>
       </w:pPr>
-      <w:bookmarkStart w:id="71" w:name="_Toc225521698"/>
+      <w:bookmarkStart w:id="72" w:name="_Toc225521698"/>
       <w:r>
         <w:t>Fältregler</w:t>
       </w:r>
-      <w:bookmarkEnd w:id="71"/>
+      <w:bookmarkEnd w:id="72"/>
       <w:r>
         <w:br/>
       </w:r>
@@ -19261,25 +19164,7 @@
                 <w:sz w:val="20"/>
                 <w:szCs w:val="20"/>
               </w:rPr>
-              <w:t xml:space="preserve">Filtrering på </w:t>
-            </w:r>
-            <w:proofErr w:type="spellStart"/>
-            <w:r>
-              <w:rPr>
-                <w:spacing w:val="-1"/>
-                <w:sz w:val="20"/>
-                <w:szCs w:val="20"/>
-              </w:rPr>
-              <w:t>PDL</w:t>
-            </w:r>
-            <w:proofErr w:type="spellEnd"/>
-            <w:r>
-              <w:rPr>
-                <w:spacing w:val="-1"/>
-                <w:sz w:val="20"/>
-                <w:szCs w:val="20"/>
-              </w:rPr>
-              <w:t>-enhet</w:t>
+              <w:t>Filtrering på PDL-enhet</w:t>
             </w:r>
             <w:r>
               <w:rPr>
@@ -19576,25 +19461,7 @@
                 <w:sz w:val="20"/>
                 <w:szCs w:val="20"/>
               </w:rPr>
-              <w:t xml:space="preserve"> sätts till </w:t>
-            </w:r>
-            <w:proofErr w:type="spellStart"/>
-            <w:r>
-              <w:rPr>
-                <w:spacing w:val="-1"/>
-                <w:sz w:val="20"/>
-                <w:szCs w:val="20"/>
-              </w:rPr>
-              <w:t>OID</w:t>
-            </w:r>
-            <w:proofErr w:type="spellEnd"/>
-            <w:r>
-              <w:rPr>
-                <w:spacing w:val="-1"/>
-                <w:sz w:val="20"/>
-                <w:szCs w:val="20"/>
-              </w:rPr>
-              <w:t xml:space="preserve"> för typ av identifierare. </w:t>
+              <w:t xml:space="preserve"> sätts till OID för typ av identifierare. </w:t>
             </w:r>
             <w:r>
               <w:rPr>
@@ -19917,33 +19784,15 @@
                 <w:sz w:val="20"/>
                 <w:szCs w:val="20"/>
               </w:rPr>
-              <w:t xml:space="preserve">Startdatum. Format </w:t>
-            </w:r>
-            <w:proofErr w:type="spellStart"/>
-            <w:r>
-              <w:rPr>
-                <w:spacing w:val="-1"/>
-                <w:sz w:val="20"/>
-                <w:szCs w:val="20"/>
-              </w:rPr>
-              <w:t>YYYY</w:t>
-            </w:r>
-            <w:r>
-              <w:rPr>
-                <w:spacing w:val="-1"/>
-                <w:sz w:val="20"/>
-                <w:szCs w:val="20"/>
-              </w:rPr>
-              <w:t>MMDD</w:t>
-            </w:r>
-            <w:proofErr w:type="spellEnd"/>
-            <w:r>
-              <w:rPr>
-                <w:spacing w:val="-1"/>
-                <w:sz w:val="20"/>
-                <w:szCs w:val="20"/>
-              </w:rPr>
-              <w:t>.</w:t>
+              <w:t>Startdatum. Format YYYY</w:t>
+            </w:r>
+            <w:r>
+              <w:rPr>
+                <w:spacing w:val="-1"/>
+                <w:sz w:val="20"/>
+                <w:szCs w:val="20"/>
+              </w:rPr>
+              <w:t>MMDD.</w:t>
             </w:r>
           </w:p>
         </w:tc>
@@ -20080,33 +19929,15 @@
                 <w:sz w:val="20"/>
                 <w:szCs w:val="20"/>
               </w:rPr>
-              <w:t xml:space="preserve">Slutdatum. Format </w:t>
-            </w:r>
-            <w:proofErr w:type="spellStart"/>
-            <w:r>
-              <w:rPr>
-                <w:spacing w:val="-1"/>
-                <w:sz w:val="20"/>
-                <w:szCs w:val="20"/>
-              </w:rPr>
-              <w:t>YYYY</w:t>
-            </w:r>
-            <w:r>
-              <w:rPr>
-                <w:spacing w:val="-1"/>
-                <w:sz w:val="20"/>
-                <w:szCs w:val="20"/>
-              </w:rPr>
-              <w:t>MMDD</w:t>
-            </w:r>
-            <w:proofErr w:type="spellEnd"/>
-            <w:r>
-              <w:rPr>
-                <w:spacing w:val="-1"/>
-                <w:sz w:val="20"/>
-                <w:szCs w:val="20"/>
-              </w:rPr>
-              <w:t>.</w:t>
+              <w:t>Slutdatum. Format YYYY</w:t>
+            </w:r>
+            <w:r>
+              <w:rPr>
+                <w:spacing w:val="-1"/>
+                <w:sz w:val="20"/>
+                <w:szCs w:val="20"/>
+              </w:rPr>
+              <w:t>MMDD.</w:t>
             </w:r>
           </w:p>
         </w:tc>
@@ -20305,7 +20136,7 @@
                 <w:sz w:val="20"/>
                 <w:szCs w:val="20"/>
               </w:rPr>
-              <w:t xml:space="preserve"> (ex. </w:t>
+              <w:t xml:space="preserve"> (ex. SOAP-</w:t>
             </w:r>
             <w:proofErr w:type="spellStart"/>
             <w:r>
@@ -20313,7 +20144,7 @@
                 <w:sz w:val="20"/>
                 <w:szCs w:val="20"/>
               </w:rPr>
-              <w:t>SOAP-header</w:t>
+              <w:t>header</w:t>
             </w:r>
             <w:proofErr w:type="spellEnd"/>
             <w:r>
@@ -22333,23 +22164,7 @@
                 <w:sz w:val="20"/>
                 <w:szCs w:val="20"/>
               </w:rPr>
-              <w:t xml:space="preserve"> sätts till </w:t>
-            </w:r>
-            <w:proofErr w:type="spellStart"/>
-            <w:r>
-              <w:rPr>
-                <w:sz w:val="20"/>
-                <w:szCs w:val="20"/>
-              </w:rPr>
-              <w:t>OID</w:t>
-            </w:r>
-            <w:proofErr w:type="spellEnd"/>
-            <w:r>
-              <w:rPr>
-                <w:sz w:val="20"/>
-                <w:szCs w:val="20"/>
-              </w:rPr>
-              <w:t xml:space="preserve"> för typ av identifierare. </w:t>
+              <w:t xml:space="preserve"> sätts till OID för typ av identifierare. </w:t>
             </w:r>
             <w:r>
               <w:rPr>
@@ -23176,25 +22991,7 @@
                 <w:sz w:val="20"/>
                 <w:szCs w:val="20"/>
               </w:rPr>
-              <w:t xml:space="preserve"> Befattning (</w:t>
-            </w:r>
-            <w:proofErr w:type="spellStart"/>
-            <w:r>
-              <w:rPr>
-                <w:spacing w:val="-1"/>
-                <w:sz w:val="20"/>
-                <w:szCs w:val="20"/>
-              </w:rPr>
-              <w:t>OID</w:t>
-            </w:r>
-            <w:proofErr w:type="spellEnd"/>
-            <w:r>
-              <w:rPr>
-                <w:spacing w:val="-1"/>
-                <w:sz w:val="20"/>
-                <w:szCs w:val="20"/>
-              </w:rPr>
-              <w:t xml:space="preserve"> 1.2.752.129.2.2.1.</w:t>
+              <w:t xml:space="preserve"> Befattning (OID 1.2.752.129.2.2.1.</w:t>
             </w:r>
             <w:proofErr w:type="gramStart"/>
             <w:r>
@@ -24116,23 +23913,7 @@
                 <w:sz w:val="20"/>
                 <w:szCs w:val="20"/>
               </w:rPr>
-              <w:t xml:space="preserve">HSA-id för </w:t>
-            </w:r>
-            <w:proofErr w:type="spellStart"/>
-            <w:r>
-              <w:rPr>
-                <w:sz w:val="20"/>
-                <w:szCs w:val="20"/>
-              </w:rPr>
-              <w:t>PDL</w:t>
-            </w:r>
-            <w:proofErr w:type="spellEnd"/>
-            <w:r>
-              <w:rPr>
-                <w:sz w:val="20"/>
-                <w:szCs w:val="20"/>
-              </w:rPr>
-              <w:t>-enhet</w:t>
+              <w:t>HSA-id för PDL-enhet</w:t>
             </w:r>
           </w:p>
           <w:p>
@@ -26654,16 +26435,7 @@
                 <w:sz w:val="20"/>
                 <w:szCs w:val="20"/>
               </w:rPr>
-              <w:t xml:space="preserve"> </w:t>
-            </w:r>
-            <w:proofErr w:type="spellStart"/>
-            <w:r>
-              <w:rPr>
-                <w:spacing w:val="-1"/>
-                <w:sz w:val="20"/>
-                <w:szCs w:val="20"/>
-              </w:rPr>
-              <w:t>O</w:t>
+              <w:t xml:space="preserve"> O</w:t>
             </w:r>
             <w:r>
               <w:rPr>
@@ -26673,7 +26445,6 @@
               </w:rPr>
               <w:t>ID</w:t>
             </w:r>
-            <w:proofErr w:type="spellEnd"/>
             <w:r>
               <w:rPr>
                 <w:spacing w:val="-1"/>
@@ -27902,25 +27673,7 @@
                 <w:sz w:val="20"/>
                 <w:szCs w:val="20"/>
               </w:rPr>
-              <w:t xml:space="preserve"> </w:t>
-            </w:r>
-            <w:proofErr w:type="spellStart"/>
-            <w:r>
-              <w:rPr>
-                <w:spacing w:val="-1"/>
-                <w:sz w:val="20"/>
-                <w:szCs w:val="20"/>
-              </w:rPr>
-              <w:t>OID</w:t>
-            </w:r>
-            <w:proofErr w:type="spellEnd"/>
-            <w:r>
-              <w:rPr>
-                <w:spacing w:val="-1"/>
-                <w:sz w:val="20"/>
-                <w:szCs w:val="20"/>
-              </w:rPr>
-              <w:t xml:space="preserve"> anges i </w:t>
+              <w:t xml:space="preserve"> OID anges i </w:t>
             </w:r>
             <w:proofErr w:type="spellStart"/>
             <w:r>
@@ -28342,25 +28095,7 @@
                 <w:sz w:val="20"/>
                 <w:szCs w:val="20"/>
               </w:rPr>
-              <w:t xml:space="preserve"> kan vara: </w:t>
-            </w:r>
-            <w:proofErr w:type="spellStart"/>
-            <w:r>
-              <w:rPr>
-                <w:spacing w:val="-1"/>
-                <w:sz w:val="20"/>
-                <w:szCs w:val="20"/>
-              </w:rPr>
-              <w:t>KVÅ</w:t>
-            </w:r>
-            <w:proofErr w:type="spellEnd"/>
-            <w:r>
-              <w:rPr>
-                <w:spacing w:val="-1"/>
-                <w:sz w:val="20"/>
-                <w:szCs w:val="20"/>
-              </w:rPr>
-              <w:t xml:space="preserve"> (1.2.752.116.1.3.2.1.4) </w:t>
+              <w:t xml:space="preserve"> kan vara: KVÅ (1.2.752.116.1.3.2.1.4) </w:t>
             </w:r>
             <w:r>
               <w:rPr>
@@ -31785,7 +31520,7 @@
         </w:tabs>
         <w:ind w:left="360" w:hanging="360"/>
       </w:pPr>
-      <w:bookmarkStart w:id="72" w:name="_Toc225521699"/>
+      <w:bookmarkStart w:id="73" w:name="_Toc225521699"/>
       <w:proofErr w:type="spellStart"/>
       <w:r>
         <w:rPr>
@@ -31799,7 +31534,7 @@
         </w:rPr>
         <w:t>PrenatalMedicalHistory</w:t>
       </w:r>
-      <w:bookmarkEnd w:id="72"/>
+      <w:bookmarkEnd w:id="73"/>
       <w:proofErr w:type="spellEnd"/>
       <w:r>
         <w:br/>
@@ -31860,14 +31595,14 @@
           <w:color w:val="000000" w:themeColor="text1"/>
         </w:rPr>
       </w:pPr>
-      <w:bookmarkStart w:id="73" w:name="_Toc225521700"/>
+      <w:bookmarkStart w:id="74" w:name="_Toc225521700"/>
       <w:r>
         <w:rPr>
           <w:color w:val="000000" w:themeColor="text1"/>
         </w:rPr>
         <w:t>Frivillighet</w:t>
       </w:r>
-      <w:bookmarkEnd w:id="73"/>
+      <w:bookmarkEnd w:id="74"/>
     </w:p>
     <w:p>
       <w:pPr>
@@ -31931,14 +31666,14 @@
           <w:color w:val="000000" w:themeColor="text1"/>
         </w:rPr>
       </w:pPr>
-      <w:bookmarkStart w:id="74" w:name="_Toc225521701"/>
+      <w:bookmarkStart w:id="75" w:name="_Toc225521701"/>
       <w:r>
         <w:rPr>
           <w:color w:val="000000" w:themeColor="text1"/>
         </w:rPr>
         <w:t>Version</w:t>
       </w:r>
-      <w:bookmarkEnd w:id="74"/>
+      <w:bookmarkEnd w:id="75"/>
     </w:p>
     <w:p>
       <w:pPr>
@@ -32005,14 +31740,14 @@
           <w:color w:val="000000" w:themeColor="text1"/>
         </w:rPr>
       </w:pPr>
-      <w:bookmarkStart w:id="75" w:name="_Toc225521702"/>
+      <w:bookmarkStart w:id="76" w:name="_Toc225521702"/>
       <w:r>
         <w:rPr>
           <w:color w:val="000000" w:themeColor="text1"/>
         </w:rPr>
         <w:t>SLA-krav</w:t>
       </w:r>
-      <w:bookmarkEnd w:id="75"/>
+      <w:bookmarkEnd w:id="76"/>
     </w:p>
     <w:p>
       <w:pPr>
@@ -32070,11 +31805,11 @@
           <w:color w:val="FF0000"/>
         </w:rPr>
       </w:pPr>
-      <w:bookmarkStart w:id="76" w:name="_Toc225521703"/>
+      <w:bookmarkStart w:id="77" w:name="_Toc225521703"/>
       <w:r>
         <w:t>Fältregler</w:t>
       </w:r>
-      <w:bookmarkEnd w:id="76"/>
+      <w:bookmarkEnd w:id="77"/>
       <w:r>
         <w:br/>
       </w:r>
@@ -32553,25 +32288,7 @@
                 <w:sz w:val="20"/>
                 <w:szCs w:val="20"/>
               </w:rPr>
-              <w:t xml:space="preserve">Filtrering på </w:t>
-            </w:r>
-            <w:proofErr w:type="spellStart"/>
-            <w:r>
-              <w:rPr>
-                <w:spacing w:val="-1"/>
-                <w:sz w:val="20"/>
-                <w:szCs w:val="20"/>
-              </w:rPr>
-              <w:t>PDL</w:t>
-            </w:r>
-            <w:proofErr w:type="spellEnd"/>
-            <w:r>
-              <w:rPr>
-                <w:spacing w:val="-1"/>
-                <w:sz w:val="20"/>
-                <w:szCs w:val="20"/>
-              </w:rPr>
-              <w:t>-enhet</w:t>
+              <w:t>Filtrering på PDL-enhet</w:t>
             </w:r>
             <w:r>
               <w:rPr>
@@ -32868,25 +32585,7 @@
                 <w:sz w:val="20"/>
                 <w:szCs w:val="20"/>
               </w:rPr>
-              <w:t xml:space="preserve"> sätts till </w:t>
-            </w:r>
-            <w:proofErr w:type="spellStart"/>
-            <w:r>
-              <w:rPr>
-                <w:spacing w:val="-1"/>
-                <w:sz w:val="20"/>
-                <w:szCs w:val="20"/>
-              </w:rPr>
-              <w:t>OID</w:t>
-            </w:r>
-            <w:proofErr w:type="spellEnd"/>
-            <w:r>
-              <w:rPr>
-                <w:spacing w:val="-1"/>
-                <w:sz w:val="20"/>
-                <w:szCs w:val="20"/>
-              </w:rPr>
-              <w:t xml:space="preserve"> för typ av identifierare. </w:t>
+              <w:t xml:space="preserve"> sätts till OID för typ av identifierare. </w:t>
             </w:r>
             <w:r>
               <w:rPr>
@@ -33209,33 +32908,15 @@
                 <w:sz w:val="20"/>
                 <w:szCs w:val="20"/>
               </w:rPr>
-              <w:t xml:space="preserve">Startdatum. Format </w:t>
-            </w:r>
-            <w:proofErr w:type="spellStart"/>
-            <w:r>
-              <w:rPr>
-                <w:spacing w:val="-1"/>
-                <w:sz w:val="20"/>
-                <w:szCs w:val="20"/>
-              </w:rPr>
-              <w:t>YYYY</w:t>
-            </w:r>
-            <w:r>
-              <w:rPr>
-                <w:spacing w:val="-1"/>
-                <w:sz w:val="20"/>
-                <w:szCs w:val="20"/>
-              </w:rPr>
-              <w:t>MMDD</w:t>
-            </w:r>
-            <w:proofErr w:type="spellEnd"/>
-            <w:r>
-              <w:rPr>
-                <w:spacing w:val="-1"/>
-                <w:sz w:val="20"/>
-                <w:szCs w:val="20"/>
-              </w:rPr>
-              <w:t>.</w:t>
+              <w:t>Startdatum. Format YYYY</w:t>
+            </w:r>
+            <w:r>
+              <w:rPr>
+                <w:spacing w:val="-1"/>
+                <w:sz w:val="20"/>
+                <w:szCs w:val="20"/>
+              </w:rPr>
+              <w:t>MMDD.</w:t>
             </w:r>
           </w:p>
         </w:tc>
@@ -33372,33 +33053,15 @@
                 <w:sz w:val="20"/>
                 <w:szCs w:val="20"/>
               </w:rPr>
-              <w:t xml:space="preserve">Slutdatum. Format </w:t>
-            </w:r>
-            <w:proofErr w:type="spellStart"/>
-            <w:r>
-              <w:rPr>
-                <w:spacing w:val="-1"/>
-                <w:sz w:val="20"/>
-                <w:szCs w:val="20"/>
-              </w:rPr>
-              <w:t>YYYY</w:t>
-            </w:r>
-            <w:r>
-              <w:rPr>
-                <w:spacing w:val="-1"/>
-                <w:sz w:val="20"/>
-                <w:szCs w:val="20"/>
-              </w:rPr>
-              <w:t>MMDD</w:t>
-            </w:r>
-            <w:proofErr w:type="spellEnd"/>
-            <w:r>
-              <w:rPr>
-                <w:spacing w:val="-1"/>
-                <w:sz w:val="20"/>
-                <w:szCs w:val="20"/>
-              </w:rPr>
-              <w:t>.</w:t>
+              <w:t>Slutdatum. Format YYYY</w:t>
+            </w:r>
+            <w:r>
+              <w:rPr>
+                <w:spacing w:val="-1"/>
+                <w:sz w:val="20"/>
+                <w:szCs w:val="20"/>
+              </w:rPr>
+              <w:t>MMDD.</w:t>
             </w:r>
           </w:p>
         </w:tc>
@@ -33597,7 +33260,7 @@
                 <w:sz w:val="20"/>
                 <w:szCs w:val="20"/>
               </w:rPr>
-              <w:t xml:space="preserve"> (ex. </w:t>
+              <w:t xml:space="preserve"> (ex. SOAP-</w:t>
             </w:r>
             <w:proofErr w:type="spellStart"/>
             <w:r>
@@ -33605,7 +33268,7 @@
                 <w:sz w:val="20"/>
                 <w:szCs w:val="20"/>
               </w:rPr>
-              <w:t>SOAP-header</w:t>
+              <w:t>header</w:t>
             </w:r>
             <w:proofErr w:type="spellEnd"/>
             <w:r>
@@ -35576,23 +35239,7 @@
                 <w:sz w:val="20"/>
                 <w:szCs w:val="20"/>
               </w:rPr>
-              <w:t xml:space="preserve"> sätts till </w:t>
-            </w:r>
-            <w:proofErr w:type="spellStart"/>
-            <w:r>
-              <w:rPr>
-                <w:sz w:val="20"/>
-                <w:szCs w:val="20"/>
-              </w:rPr>
-              <w:t>OID</w:t>
-            </w:r>
-            <w:proofErr w:type="spellEnd"/>
-            <w:r>
-              <w:rPr>
-                <w:sz w:val="20"/>
-                <w:szCs w:val="20"/>
-              </w:rPr>
-              <w:t xml:space="preserve"> för typ av identifierare. </w:t>
+              <w:t xml:space="preserve"> sätts till OID för typ av identifierare. </w:t>
             </w:r>
             <w:r>
               <w:rPr>
@@ -36419,25 +36066,7 @@
                 <w:sz w:val="20"/>
                 <w:szCs w:val="20"/>
               </w:rPr>
-              <w:t xml:space="preserve"> Befattning (</w:t>
-            </w:r>
-            <w:proofErr w:type="spellStart"/>
-            <w:r>
-              <w:rPr>
-                <w:spacing w:val="-1"/>
-                <w:sz w:val="20"/>
-                <w:szCs w:val="20"/>
-              </w:rPr>
-              <w:t>OID</w:t>
-            </w:r>
-            <w:proofErr w:type="spellEnd"/>
-            <w:r>
-              <w:rPr>
-                <w:spacing w:val="-1"/>
-                <w:sz w:val="20"/>
-                <w:szCs w:val="20"/>
-              </w:rPr>
-              <w:t xml:space="preserve"> 1.2.752.129.2.2.1.</w:t>
+              <w:t xml:space="preserve"> Befattning (OID 1.2.752.129.2.2.1.</w:t>
             </w:r>
             <w:proofErr w:type="gramStart"/>
             <w:r>
@@ -37359,23 +36988,7 @@
                 <w:sz w:val="20"/>
                 <w:szCs w:val="20"/>
               </w:rPr>
-              <w:t xml:space="preserve">HSA-id för </w:t>
-            </w:r>
-            <w:proofErr w:type="spellStart"/>
-            <w:r>
-              <w:rPr>
-                <w:sz w:val="20"/>
-                <w:szCs w:val="20"/>
-              </w:rPr>
-              <w:t>PDL</w:t>
-            </w:r>
-            <w:proofErr w:type="spellEnd"/>
-            <w:r>
-              <w:rPr>
-                <w:sz w:val="20"/>
-                <w:szCs w:val="20"/>
-              </w:rPr>
-              <w:t>-enhet</w:t>
+              <w:t>HSA-id för PDL-enhet</w:t>
             </w:r>
           </w:p>
           <w:p>
@@ -41102,7 +40715,6 @@
                 <w:lang w:val="en-US"/>
               </w:rPr>
             </w:pPr>
-            <w:proofErr w:type="spellStart"/>
             <w:r>
               <w:rPr>
                 <w:sz w:val="20"/>
@@ -41111,7 +40723,6 @@
               </w:rPr>
               <w:t>KTOV</w:t>
             </w:r>
-            <w:proofErr w:type="spellEnd"/>
           </w:p>
         </w:tc>
         <w:tc>
@@ -41134,14 +40745,6 @@
                 <w:szCs w:val="20"/>
               </w:rPr>
             </w:pPr>
-            <w:r>
-              <w:rPr>
-                <w:spacing w:val="-1"/>
-                <w:sz w:val="20"/>
-                <w:szCs w:val="20"/>
-              </w:rPr>
-              <w:t>Kön (F/P/blank)</w:t>
-            </w:r>
           </w:p>
         </w:tc>
         <w:tc>
@@ -41222,25 +40825,23 @@
                 <w:lang w:val="en-US"/>
               </w:rPr>
             </w:pPr>
+            <w:proofErr w:type="gramStart"/>
             <w:r>
               <w:rPr>
                 <w:sz w:val="20"/>
                 <w:szCs w:val="20"/>
                 <w:lang w:val="en-US"/>
               </w:rPr>
-              <w:t>…</w:t>
-            </w:r>
-            <w:proofErr w:type="spellStart"/>
-            <w:proofErr w:type="gramStart"/>
+              <w:t>….</w:t>
+            </w:r>
             <w:r>
               <w:rPr>
                 <w:sz w:val="20"/>
                 <w:szCs w:val="20"/>
                 <w:lang w:val="en-US"/>
               </w:rPr>
-              <w:t>previousPregnanciesAndDeliveriesWeight</w:t>
-            </w:r>
-            <w:proofErr w:type="spellEnd"/>
+              <w:t>code</w:t>
+            </w:r>
             <w:proofErr w:type="gramEnd"/>
           </w:p>
         </w:tc>
@@ -41264,79 +40865,94 @@
                 <w:lang w:val="en-US"/>
               </w:rPr>
             </w:pPr>
-            <w:proofErr w:type="spellStart"/>
-            <w:proofErr w:type="gramStart"/>
-            <w:r>
-              <w:rPr>
+          </w:p>
+        </w:tc>
+        <w:tc>
+          <w:tcPr>
+            <w:tcW w:w="3685" w:type="dxa"/>
+            <w:tcBorders>
+              <w:top w:val="single" w:sz="5" w:space="0" w:color="000000"/>
+              <w:left w:val="single" w:sz="5" w:space="0" w:color="000000"/>
+              <w:bottom w:val="single" w:sz="5" w:space="0" w:color="000000"/>
+              <w:right w:val="single" w:sz="5" w:space="0" w:color="000000"/>
+            </w:tcBorders>
+          </w:tcPr>
+          <w:p>
+            <w:pPr>
+              <w:spacing w:line="226" w:lineRule="exact"/>
+              <w:ind w:left="102"/>
+              <w:rPr>
+                <w:spacing w:val="-1"/>
+                <w:sz w:val="20"/>
+                <w:szCs w:val="20"/>
+              </w:rPr>
+            </w:pPr>
+            <w:r>
+              <w:rPr>
+                <w:spacing w:val="-1"/>
+                <w:sz w:val="20"/>
+                <w:szCs w:val="20"/>
+              </w:rPr>
+              <w:t>Kön, g</w:t>
+            </w:r>
+            <w:r>
+              <w:rPr>
+                <w:spacing w:val="-1"/>
+                <w:sz w:val="20"/>
+                <w:szCs w:val="20"/>
+              </w:rPr>
+              <w:t>iltiga värden 0,1,2 och 9</w:t>
+            </w:r>
+            <w:r>
+              <w:rPr>
+                <w:spacing w:val="-1"/>
+                <w:sz w:val="20"/>
+                <w:szCs w:val="20"/>
+              </w:rPr>
+              <w:t>.</w:t>
+            </w:r>
+          </w:p>
+          <w:p>
+            <w:pPr>
+              <w:spacing w:line="226" w:lineRule="exact"/>
+              <w:ind w:left="102"/>
+              <w:rPr>
+                <w:spacing w:val="-1"/>
+                <w:sz w:val="20"/>
+                <w:szCs w:val="20"/>
+              </w:rPr>
+            </w:pPr>
+          </w:p>
+        </w:tc>
+        <w:tc>
+          <w:tcPr>
+            <w:tcW w:w="851" w:type="dxa"/>
+            <w:tcBorders>
+              <w:top w:val="single" w:sz="5" w:space="0" w:color="000000"/>
+              <w:left w:val="single" w:sz="5" w:space="0" w:color="000000"/>
+              <w:bottom w:val="single" w:sz="5" w:space="0" w:color="000000"/>
+              <w:right w:val="single" w:sz="5" w:space="0" w:color="000000"/>
+            </w:tcBorders>
+          </w:tcPr>
+          <w:p>
+            <w:pPr>
+              <w:spacing w:line="226" w:lineRule="exact"/>
+              <w:ind w:left="102"/>
+              <w:rPr>
+                <w:spacing w:val="-1"/>
                 <w:sz w:val="20"/>
                 <w:szCs w:val="20"/>
                 <w:lang w:val="en-US"/>
               </w:rPr>
-              <w:t>int</w:t>
-            </w:r>
-            <w:proofErr w:type="spellEnd"/>
-            <w:proofErr w:type="gramEnd"/>
-          </w:p>
-        </w:tc>
-        <w:tc>
-          <w:tcPr>
-            <w:tcW w:w="3685" w:type="dxa"/>
-            <w:tcBorders>
-              <w:top w:val="single" w:sz="5" w:space="0" w:color="000000"/>
-              <w:left w:val="single" w:sz="5" w:space="0" w:color="000000"/>
-              <w:bottom w:val="single" w:sz="5" w:space="0" w:color="000000"/>
-              <w:right w:val="single" w:sz="5" w:space="0" w:color="000000"/>
-            </w:tcBorders>
-          </w:tcPr>
-          <w:p>
-            <w:pPr>
-              <w:spacing w:line="226" w:lineRule="exact"/>
-              <w:ind w:left="102"/>
-              <w:rPr>
-                <w:spacing w:val="-1"/>
-                <w:sz w:val="20"/>
-                <w:szCs w:val="20"/>
-              </w:rPr>
-            </w:pPr>
-            <w:r>
-              <w:rPr>
-                <w:spacing w:val="-1"/>
-                <w:sz w:val="20"/>
-                <w:szCs w:val="20"/>
-              </w:rPr>
-              <w:t>Barnets vikt</w:t>
-            </w:r>
-          </w:p>
-        </w:tc>
-        <w:tc>
-          <w:tcPr>
-            <w:tcW w:w="851" w:type="dxa"/>
-            <w:tcBorders>
-              <w:top w:val="single" w:sz="5" w:space="0" w:color="000000"/>
-              <w:left w:val="single" w:sz="5" w:space="0" w:color="000000"/>
-              <w:bottom w:val="single" w:sz="5" w:space="0" w:color="000000"/>
-              <w:right w:val="single" w:sz="5" w:space="0" w:color="000000"/>
-            </w:tcBorders>
-          </w:tcPr>
-          <w:p>
-            <w:pPr>
-              <w:spacing w:line="226" w:lineRule="exact"/>
-              <w:ind w:left="102"/>
+            </w:pPr>
+            <w:r>
               <w:rPr>
                 <w:spacing w:val="-1"/>
                 <w:sz w:val="20"/>
                 <w:szCs w:val="20"/>
                 <w:lang w:val="en-US"/>
               </w:rPr>
-            </w:pPr>
-            <w:r>
-              <w:rPr>
-                <w:spacing w:val="-1"/>
-                <w:sz w:val="20"/>
-                <w:szCs w:val="20"/>
-                <w:lang w:val="en-US"/>
-              </w:rPr>
-              <w:t>0</w:t>
+              <w:t>1</w:t>
             </w:r>
             <w:proofErr w:type="gramStart"/>
             <w:r>
@@ -41386,23 +41002,23 @@
                 <w:lang w:val="en-US"/>
               </w:rPr>
             </w:pPr>
+            <w:proofErr w:type="gramStart"/>
             <w:r>
               <w:rPr>
                 <w:sz w:val="20"/>
                 <w:szCs w:val="20"/>
                 <w:lang w:val="en-US"/>
               </w:rPr>
-              <w:t>…</w:t>
+              <w:t>….</w:t>
             </w:r>
             <w:proofErr w:type="spellStart"/>
-            <w:proofErr w:type="gramStart"/>
             <w:r>
               <w:rPr>
                 <w:sz w:val="20"/>
                 <w:szCs w:val="20"/>
                 <w:lang w:val="en-US"/>
               </w:rPr>
-              <w:t>previousPregnanciesAndDeliveriesWeekOfGestation</w:t>
+              <w:t>codeSystem</w:t>
             </w:r>
             <w:proofErr w:type="spellEnd"/>
             <w:proofErr w:type="gramEnd"/>
@@ -41428,79 +41044,85 @@
                 <w:lang w:val="en-US"/>
               </w:rPr>
             </w:pPr>
+          </w:p>
+        </w:tc>
+        <w:tc>
+          <w:tcPr>
+            <w:tcW w:w="3685" w:type="dxa"/>
+            <w:tcBorders>
+              <w:top w:val="single" w:sz="5" w:space="0" w:color="000000"/>
+              <w:left w:val="single" w:sz="5" w:space="0" w:color="000000"/>
+              <w:bottom w:val="single" w:sz="5" w:space="0" w:color="000000"/>
+              <w:right w:val="single" w:sz="5" w:space="0" w:color="000000"/>
+            </w:tcBorders>
+          </w:tcPr>
+          <w:p>
+            <w:pPr>
+              <w:spacing w:line="226" w:lineRule="exact"/>
+              <w:ind w:left="102"/>
+              <w:rPr>
+                <w:spacing w:val="-1"/>
+                <w:sz w:val="20"/>
+                <w:szCs w:val="20"/>
+              </w:rPr>
+            </w:pPr>
             <w:proofErr w:type="spellStart"/>
-            <w:proofErr w:type="gramStart"/>
-            <w:r>
-              <w:rPr>
+            <w:r>
+              <w:rPr>
+                <w:spacing w:val="-1"/>
+                <w:sz w:val="20"/>
+                <w:szCs w:val="20"/>
+              </w:rPr>
+              <w:t>Oid</w:t>
+            </w:r>
+            <w:proofErr w:type="spellEnd"/>
+            <w:r>
+              <w:rPr>
+                <w:spacing w:val="-1"/>
+                <w:sz w:val="20"/>
+                <w:szCs w:val="20"/>
+              </w:rPr>
+              <w:t xml:space="preserve">, fast värde </w:t>
+            </w:r>
+            <w:r>
+              <w:rPr>
+                <w:spacing w:val="-1"/>
+                <w:sz w:val="20"/>
+                <w:szCs w:val="20"/>
+              </w:rPr>
+              <w:t>1.2.752.129.2.2.1.1</w:t>
+            </w:r>
+          </w:p>
+        </w:tc>
+        <w:tc>
+          <w:tcPr>
+            <w:tcW w:w="851" w:type="dxa"/>
+            <w:tcBorders>
+              <w:top w:val="single" w:sz="5" w:space="0" w:color="000000"/>
+              <w:left w:val="single" w:sz="5" w:space="0" w:color="000000"/>
+              <w:bottom w:val="single" w:sz="5" w:space="0" w:color="000000"/>
+              <w:right w:val="single" w:sz="5" w:space="0" w:color="000000"/>
+            </w:tcBorders>
+          </w:tcPr>
+          <w:p>
+            <w:pPr>
+              <w:spacing w:line="226" w:lineRule="exact"/>
+              <w:ind w:left="102"/>
+              <w:rPr>
+                <w:spacing w:val="-1"/>
                 <w:sz w:val="20"/>
                 <w:szCs w:val="20"/>
                 <w:lang w:val="en-US"/>
               </w:rPr>
-              <w:t>int</w:t>
-            </w:r>
-            <w:proofErr w:type="spellEnd"/>
-            <w:proofErr w:type="gramEnd"/>
-          </w:p>
-        </w:tc>
-        <w:tc>
-          <w:tcPr>
-            <w:tcW w:w="3685" w:type="dxa"/>
-            <w:tcBorders>
-              <w:top w:val="single" w:sz="5" w:space="0" w:color="000000"/>
-              <w:left w:val="single" w:sz="5" w:space="0" w:color="000000"/>
-              <w:bottom w:val="single" w:sz="5" w:space="0" w:color="000000"/>
-              <w:right w:val="single" w:sz="5" w:space="0" w:color="000000"/>
-            </w:tcBorders>
-          </w:tcPr>
-          <w:p>
-            <w:pPr>
-              <w:spacing w:line="226" w:lineRule="exact"/>
-              <w:ind w:left="102"/>
-              <w:rPr>
-                <w:spacing w:val="-1"/>
-                <w:sz w:val="20"/>
-                <w:szCs w:val="20"/>
-              </w:rPr>
-            </w:pPr>
-            <w:r>
-              <w:rPr>
-                <w:spacing w:val="-1"/>
-                <w:sz w:val="20"/>
-                <w:szCs w:val="20"/>
-              </w:rPr>
-              <w:t>Graviditetsvecka</w:t>
-            </w:r>
-          </w:p>
-        </w:tc>
-        <w:tc>
-          <w:tcPr>
-            <w:tcW w:w="851" w:type="dxa"/>
-            <w:tcBorders>
-              <w:top w:val="single" w:sz="5" w:space="0" w:color="000000"/>
-              <w:left w:val="single" w:sz="5" w:space="0" w:color="000000"/>
-              <w:bottom w:val="single" w:sz="5" w:space="0" w:color="000000"/>
-              <w:right w:val="single" w:sz="5" w:space="0" w:color="000000"/>
-            </w:tcBorders>
-          </w:tcPr>
-          <w:p>
-            <w:pPr>
-              <w:spacing w:line="226" w:lineRule="exact"/>
-              <w:ind w:left="102"/>
+            </w:pPr>
+            <w:r>
               <w:rPr>
                 <w:spacing w:val="-1"/>
                 <w:sz w:val="20"/>
                 <w:szCs w:val="20"/>
                 <w:lang w:val="en-US"/>
               </w:rPr>
-            </w:pPr>
-            <w:r>
-              <w:rPr>
-                <w:spacing w:val="-1"/>
-                <w:sz w:val="20"/>
-                <w:szCs w:val="20"/>
-                <w:lang w:val="en-US"/>
-              </w:rPr>
-              <w:t>0</w:t>
+              <w:t>1</w:t>
             </w:r>
             <w:proofErr w:type="gramStart"/>
             <w:r>
@@ -41550,6 +41172,15 @@
                 <w:lang w:val="en-US"/>
               </w:rPr>
             </w:pPr>
+            <w:r>
+              <w:rPr>
+                <w:sz w:val="20"/>
+                <w:szCs w:val="20"/>
+                <w:lang w:val="en-US"/>
+              </w:rPr>
+              <w:t>…</w:t>
+            </w:r>
+            <w:proofErr w:type="spellStart"/>
             <w:proofErr w:type="gramStart"/>
             <w:r>
               <w:rPr>
@@ -41557,16 +41188,7 @@
                 <w:szCs w:val="20"/>
                 <w:lang w:val="en-US"/>
               </w:rPr>
-              <w:t>..</w:t>
-            </w:r>
-            <w:proofErr w:type="spellStart"/>
-            <w:r>
-              <w:rPr>
-                <w:sz w:val="20"/>
-                <w:szCs w:val="20"/>
-                <w:lang w:val="en-US"/>
-              </w:rPr>
-              <w:t>diseasesThrombosis</w:t>
+              <w:t>previousPregnanciesAndDeliveriesWeight</w:t>
             </w:r>
             <w:proofErr w:type="spellEnd"/>
             <w:proofErr w:type="gramEnd"/>
@@ -41600,7 +41222,7 @@
                 <w:szCs w:val="20"/>
                 <w:lang w:val="en-US"/>
               </w:rPr>
-              <w:t>bool</w:t>
+              <w:t>int</w:t>
             </w:r>
             <w:proofErr w:type="spellEnd"/>
             <w:proofErr w:type="gramEnd"/>
@@ -41632,7 +41254,7 @@
                 <w:sz w:val="20"/>
                 <w:szCs w:val="20"/>
               </w:rPr>
-              <w:t>Trombos</w:t>
+              <w:t>Barnets vikt</w:t>
             </w:r>
           </w:p>
         </w:tc>
@@ -41664,7 +41286,7 @@
                 <w:szCs w:val="20"/>
                 <w:lang w:val="en-US"/>
               </w:rPr>
-              <w:t>1</w:t>
+              <w:t>0</w:t>
             </w:r>
             <w:proofErr w:type="gramStart"/>
             <w:r>
@@ -41714,6 +41336,15 @@
                 <w:lang w:val="en-US"/>
               </w:rPr>
             </w:pPr>
+            <w:r>
+              <w:rPr>
+                <w:sz w:val="20"/>
+                <w:szCs w:val="20"/>
+                <w:lang w:val="en-US"/>
+              </w:rPr>
+              <w:t>…</w:t>
+            </w:r>
+            <w:proofErr w:type="spellStart"/>
             <w:proofErr w:type="gramStart"/>
             <w:r>
               <w:rPr>
@@ -41721,16 +41352,7 @@
                 <w:szCs w:val="20"/>
                 <w:lang w:val="en-US"/>
               </w:rPr>
-              <w:t>..</w:t>
-            </w:r>
-            <w:proofErr w:type="spellStart"/>
-            <w:r>
-              <w:rPr>
-                <w:sz w:val="20"/>
-                <w:szCs w:val="20"/>
-                <w:lang w:val="en-US"/>
-              </w:rPr>
-              <w:t>diseasesEndocineDiseases</w:t>
+              <w:t>previousPregnanciesAndDeliveriesWeekOfGestation</w:t>
             </w:r>
             <w:proofErr w:type="spellEnd"/>
             <w:proofErr w:type="gramEnd"/>
@@ -41764,7 +41386,7 @@
                 <w:szCs w:val="20"/>
                 <w:lang w:val="en-US"/>
               </w:rPr>
-              <w:t>bool</w:t>
+              <w:t>int</w:t>
             </w:r>
             <w:proofErr w:type="spellEnd"/>
             <w:proofErr w:type="gramEnd"/>
@@ -41796,7 +41418,7 @@
                 <w:sz w:val="20"/>
                 <w:szCs w:val="20"/>
               </w:rPr>
-              <w:t>Endokrina sjukdomar</w:t>
+              <w:t>Graviditetsvecka</w:t>
             </w:r>
           </w:p>
         </w:tc>
@@ -41828,7 +41450,7 @@
                 <w:szCs w:val="20"/>
                 <w:lang w:val="en-US"/>
               </w:rPr>
-              <w:t>1</w:t>
+              <w:t>0</w:t>
             </w:r>
             <w:proofErr w:type="gramStart"/>
             <w:r>
@@ -41894,7 +41516,7 @@
                 <w:szCs w:val="20"/>
                 <w:lang w:val="en-US"/>
               </w:rPr>
-              <w:t>diseasesRecurrentUrinaryTractInfections</w:t>
+              <w:t>diseasesThrombosis</w:t>
             </w:r>
             <w:proofErr w:type="spellEnd"/>
             <w:proofErr w:type="gramEnd"/>
@@ -41960,7 +41582,7 @@
                 <w:sz w:val="20"/>
                 <w:szCs w:val="20"/>
               </w:rPr>
-              <w:t>Upprepade urinvägsinfektioner</w:t>
+              <w:t>Trombos</w:t>
             </w:r>
           </w:p>
         </w:tc>
@@ -42058,6 +41680,334 @@
                 <w:szCs w:val="20"/>
                 <w:lang w:val="en-US"/>
               </w:rPr>
+              <w:t>diseasesEndocineDiseases</w:t>
+            </w:r>
+            <w:proofErr w:type="spellEnd"/>
+            <w:proofErr w:type="gramEnd"/>
+          </w:p>
+        </w:tc>
+        <w:tc>
+          <w:tcPr>
+            <w:tcW w:w="1843" w:type="dxa"/>
+            <w:tcBorders>
+              <w:top w:val="single" w:sz="5" w:space="0" w:color="000000"/>
+              <w:left w:val="single" w:sz="5" w:space="0" w:color="000000"/>
+              <w:bottom w:val="single" w:sz="5" w:space="0" w:color="000000"/>
+              <w:right w:val="single" w:sz="5" w:space="0" w:color="000000"/>
+            </w:tcBorders>
+          </w:tcPr>
+          <w:p>
+            <w:pPr>
+              <w:spacing w:line="229" w:lineRule="exact"/>
+              <w:ind w:left="102"/>
+              <w:rPr>
+                <w:sz w:val="20"/>
+                <w:szCs w:val="20"/>
+                <w:lang w:val="en-US"/>
+              </w:rPr>
+            </w:pPr>
+            <w:proofErr w:type="spellStart"/>
+            <w:proofErr w:type="gramStart"/>
+            <w:r>
+              <w:rPr>
+                <w:sz w:val="20"/>
+                <w:szCs w:val="20"/>
+                <w:lang w:val="en-US"/>
+              </w:rPr>
+              <w:t>bool</w:t>
+            </w:r>
+            <w:proofErr w:type="spellEnd"/>
+            <w:proofErr w:type="gramEnd"/>
+          </w:p>
+        </w:tc>
+        <w:tc>
+          <w:tcPr>
+            <w:tcW w:w="3685" w:type="dxa"/>
+            <w:tcBorders>
+              <w:top w:val="single" w:sz="5" w:space="0" w:color="000000"/>
+              <w:left w:val="single" w:sz="5" w:space="0" w:color="000000"/>
+              <w:bottom w:val="single" w:sz="5" w:space="0" w:color="000000"/>
+              <w:right w:val="single" w:sz="5" w:space="0" w:color="000000"/>
+            </w:tcBorders>
+          </w:tcPr>
+          <w:p>
+            <w:pPr>
+              <w:spacing w:line="226" w:lineRule="exact"/>
+              <w:ind w:left="102"/>
+              <w:rPr>
+                <w:spacing w:val="-1"/>
+                <w:sz w:val="20"/>
+                <w:szCs w:val="20"/>
+              </w:rPr>
+            </w:pPr>
+            <w:r>
+              <w:rPr>
+                <w:spacing w:val="-1"/>
+                <w:sz w:val="20"/>
+                <w:szCs w:val="20"/>
+              </w:rPr>
+              <w:t>Endokrina sjukdomar</w:t>
+            </w:r>
+          </w:p>
+        </w:tc>
+        <w:tc>
+          <w:tcPr>
+            <w:tcW w:w="851" w:type="dxa"/>
+            <w:tcBorders>
+              <w:top w:val="single" w:sz="5" w:space="0" w:color="000000"/>
+              <w:left w:val="single" w:sz="5" w:space="0" w:color="000000"/>
+              <w:bottom w:val="single" w:sz="5" w:space="0" w:color="000000"/>
+              <w:right w:val="single" w:sz="5" w:space="0" w:color="000000"/>
+            </w:tcBorders>
+          </w:tcPr>
+          <w:p>
+            <w:pPr>
+              <w:spacing w:line="226" w:lineRule="exact"/>
+              <w:ind w:left="102"/>
+              <w:rPr>
+                <w:spacing w:val="-1"/>
+                <w:sz w:val="20"/>
+                <w:szCs w:val="20"/>
+                <w:lang w:val="en-US"/>
+              </w:rPr>
+            </w:pPr>
+            <w:r>
+              <w:rPr>
+                <w:spacing w:val="-1"/>
+                <w:sz w:val="20"/>
+                <w:szCs w:val="20"/>
+                <w:lang w:val="en-US"/>
+              </w:rPr>
+              <w:t>1</w:t>
+            </w:r>
+            <w:proofErr w:type="gramStart"/>
+            <w:r>
+              <w:rPr>
+                <w:spacing w:val="-1"/>
+                <w:sz w:val="20"/>
+                <w:szCs w:val="20"/>
+                <w:lang w:val="en-US"/>
+              </w:rPr>
+              <w:t>..</w:t>
+            </w:r>
+            <w:proofErr w:type="gramEnd"/>
+            <w:r>
+              <w:rPr>
+                <w:spacing w:val="-1"/>
+                <w:sz w:val="20"/>
+                <w:szCs w:val="20"/>
+                <w:lang w:val="en-US"/>
+              </w:rPr>
+              <w:t>1</w:t>
+            </w:r>
+          </w:p>
+        </w:tc>
+      </w:tr>
+      <w:tr>
+        <w:trPr>
+          <w:trHeight w:hRule="exact" w:val="559"/>
+          <w:tblHeader/>
+        </w:trPr>
+        <w:tc>
+          <w:tcPr>
+            <w:tcW w:w="2922" w:type="dxa"/>
+            <w:tcBorders>
+              <w:top w:val="single" w:sz="5" w:space="0" w:color="000000"/>
+              <w:left w:val="single" w:sz="5" w:space="0" w:color="000000"/>
+              <w:bottom w:val="single" w:sz="5" w:space="0" w:color="000000"/>
+              <w:right w:val="single" w:sz="5" w:space="0" w:color="000000"/>
+            </w:tcBorders>
+          </w:tcPr>
+          <w:p>
+            <w:pPr>
+              <w:spacing w:line="229" w:lineRule="exact"/>
+              <w:ind w:left="102"/>
+              <w:rPr>
+                <w:sz w:val="20"/>
+                <w:szCs w:val="20"/>
+                <w:lang w:val="en-US"/>
+              </w:rPr>
+            </w:pPr>
+            <w:proofErr w:type="gramStart"/>
+            <w:r>
+              <w:rPr>
+                <w:sz w:val="20"/>
+                <w:szCs w:val="20"/>
+                <w:lang w:val="en-US"/>
+              </w:rPr>
+              <w:t>..</w:t>
+            </w:r>
+            <w:proofErr w:type="spellStart"/>
+            <w:r>
+              <w:rPr>
+                <w:sz w:val="20"/>
+                <w:szCs w:val="20"/>
+                <w:lang w:val="en-US"/>
+              </w:rPr>
+              <w:t>diseasesRecurrentUrinaryTractInfections</w:t>
+            </w:r>
+            <w:proofErr w:type="spellEnd"/>
+            <w:proofErr w:type="gramEnd"/>
+          </w:p>
+        </w:tc>
+        <w:tc>
+          <w:tcPr>
+            <w:tcW w:w="1843" w:type="dxa"/>
+            <w:tcBorders>
+              <w:top w:val="single" w:sz="5" w:space="0" w:color="000000"/>
+              <w:left w:val="single" w:sz="5" w:space="0" w:color="000000"/>
+              <w:bottom w:val="single" w:sz="5" w:space="0" w:color="000000"/>
+              <w:right w:val="single" w:sz="5" w:space="0" w:color="000000"/>
+            </w:tcBorders>
+          </w:tcPr>
+          <w:p>
+            <w:pPr>
+              <w:spacing w:line="229" w:lineRule="exact"/>
+              <w:ind w:left="102"/>
+              <w:rPr>
+                <w:sz w:val="20"/>
+                <w:szCs w:val="20"/>
+                <w:lang w:val="en-US"/>
+              </w:rPr>
+            </w:pPr>
+            <w:proofErr w:type="spellStart"/>
+            <w:proofErr w:type="gramStart"/>
+            <w:r>
+              <w:rPr>
+                <w:sz w:val="20"/>
+                <w:szCs w:val="20"/>
+                <w:lang w:val="en-US"/>
+              </w:rPr>
+              <w:t>bool</w:t>
+            </w:r>
+            <w:proofErr w:type="spellEnd"/>
+            <w:proofErr w:type="gramEnd"/>
+          </w:p>
+        </w:tc>
+        <w:tc>
+          <w:tcPr>
+            <w:tcW w:w="3685" w:type="dxa"/>
+            <w:tcBorders>
+              <w:top w:val="single" w:sz="5" w:space="0" w:color="000000"/>
+              <w:left w:val="single" w:sz="5" w:space="0" w:color="000000"/>
+              <w:bottom w:val="single" w:sz="5" w:space="0" w:color="000000"/>
+              <w:right w:val="single" w:sz="5" w:space="0" w:color="000000"/>
+            </w:tcBorders>
+          </w:tcPr>
+          <w:p>
+            <w:pPr>
+              <w:spacing w:line="226" w:lineRule="exact"/>
+              <w:ind w:left="102"/>
+              <w:rPr>
+                <w:spacing w:val="-1"/>
+                <w:sz w:val="20"/>
+                <w:szCs w:val="20"/>
+              </w:rPr>
+            </w:pPr>
+            <w:r>
+              <w:rPr>
+                <w:spacing w:val="-1"/>
+                <w:sz w:val="20"/>
+                <w:szCs w:val="20"/>
+              </w:rPr>
+              <w:t>Upprepade urinvägsinfektioner</w:t>
+            </w:r>
+          </w:p>
+        </w:tc>
+        <w:tc>
+          <w:tcPr>
+            <w:tcW w:w="851" w:type="dxa"/>
+            <w:tcBorders>
+              <w:top w:val="single" w:sz="5" w:space="0" w:color="000000"/>
+              <w:left w:val="single" w:sz="5" w:space="0" w:color="000000"/>
+              <w:bottom w:val="single" w:sz="5" w:space="0" w:color="000000"/>
+              <w:right w:val="single" w:sz="5" w:space="0" w:color="000000"/>
+            </w:tcBorders>
+          </w:tcPr>
+          <w:p>
+            <w:pPr>
+              <w:spacing w:line="226" w:lineRule="exact"/>
+              <w:ind w:left="102"/>
+              <w:rPr>
+                <w:spacing w:val="-1"/>
+                <w:sz w:val="20"/>
+                <w:szCs w:val="20"/>
+                <w:lang w:val="en-US"/>
+              </w:rPr>
+            </w:pPr>
+            <w:r>
+              <w:rPr>
+                <w:spacing w:val="-1"/>
+                <w:sz w:val="20"/>
+                <w:szCs w:val="20"/>
+                <w:lang w:val="en-US"/>
+              </w:rPr>
+              <w:t>1</w:t>
+            </w:r>
+            <w:proofErr w:type="gramStart"/>
+            <w:r>
+              <w:rPr>
+                <w:spacing w:val="-1"/>
+                <w:sz w:val="20"/>
+                <w:szCs w:val="20"/>
+                <w:lang w:val="en-US"/>
+              </w:rPr>
+              <w:t>..</w:t>
+            </w:r>
+            <w:proofErr w:type="gramEnd"/>
+            <w:r>
+              <w:rPr>
+                <w:spacing w:val="-1"/>
+                <w:sz w:val="20"/>
+                <w:szCs w:val="20"/>
+                <w:lang w:val="en-US"/>
+              </w:rPr>
+              <w:t>1</w:t>
+            </w:r>
+          </w:p>
+        </w:tc>
+      </w:tr>
+      <w:tr>
+        <w:trPr>
+          <w:trHeight w:hRule="exact" w:val="559"/>
+          <w:tblHeader/>
+        </w:trPr>
+        <w:tc>
+          <w:tcPr>
+            <w:tcW w:w="2922" w:type="dxa"/>
+            <w:tcBorders>
+              <w:top w:val="single" w:sz="5" w:space="0" w:color="000000"/>
+              <w:left w:val="single" w:sz="5" w:space="0" w:color="000000"/>
+              <w:bottom w:val="single" w:sz="5" w:space="0" w:color="000000"/>
+              <w:right w:val="single" w:sz="5" w:space="0" w:color="000000"/>
+            </w:tcBorders>
+          </w:tcPr>
+          <w:p>
+            <w:pPr>
+              <w:spacing w:line="229" w:lineRule="exact"/>
+              <w:ind w:left="102"/>
+              <w:rPr>
+                <w:sz w:val="20"/>
+                <w:szCs w:val="20"/>
+                <w:lang w:val="en-US"/>
+              </w:rPr>
+            </w:pPr>
+            <w:proofErr w:type="gramStart"/>
+            <w:r>
+              <w:rPr>
+                <w:sz w:val="20"/>
+                <w:szCs w:val="20"/>
+                <w:lang w:val="en-US"/>
+              </w:rPr>
+              <w:t>..</w:t>
+            </w:r>
+            <w:proofErr w:type="spellStart"/>
+            <w:r>
+              <w:rPr>
+                <w:sz w:val="20"/>
+                <w:szCs w:val="20"/>
+                <w:lang w:val="en-US"/>
+              </w:rPr>
               <w:t>diseasesDiabetesMellitus</w:t>
             </w:r>
             <w:proofErr w:type="spellEnd"/>
@@ -43217,6 +43167,7 @@
                 <w:szCs w:val="20"/>
                 <w:lang w:val="en-US"/>
               </w:rPr>
+              <w:lastRenderedPageBreak/>
               <w:t>...</w:t>
             </w:r>
             <w:proofErr w:type="spellStart"/>
@@ -43555,7 +43506,6 @@
                 <w:szCs w:val="20"/>
                 <w:lang w:val="en-US"/>
               </w:rPr>
-              <w:lastRenderedPageBreak/>
               <w:t>...</w:t>
             </w:r>
             <w:proofErr w:type="spellStart"/>
@@ -43756,7 +43706,6 @@
                 <w:lang w:val="en-US"/>
               </w:rPr>
             </w:pPr>
-            <w:proofErr w:type="spellStart"/>
             <w:r>
               <w:rPr>
                 <w:sz w:val="20"/>
@@ -43765,7 +43714,6 @@
               </w:rPr>
               <w:t>KTOV</w:t>
             </w:r>
-            <w:proofErr w:type="spellEnd"/>
           </w:p>
         </w:tc>
         <w:tc>
@@ -44246,7 +44194,6 @@
                 <w:lang w:val="en-US"/>
               </w:rPr>
             </w:pPr>
-            <w:proofErr w:type="spellStart"/>
             <w:r>
               <w:rPr>
                 <w:sz w:val="20"/>
@@ -44255,7 +44202,6 @@
               </w:rPr>
               <w:t>KTOV</w:t>
             </w:r>
-            <w:proofErr w:type="spellEnd"/>
           </w:p>
         </w:tc>
         <w:tc>
@@ -44408,7 +44354,6 @@
                 <w:lang w:val="en-US"/>
               </w:rPr>
             </w:pPr>
-            <w:proofErr w:type="spellStart"/>
             <w:r>
               <w:rPr>
                 <w:sz w:val="20"/>
@@ -44417,7 +44362,6 @@
               </w:rPr>
               <w:t>KTOV</w:t>
             </w:r>
-            <w:proofErr w:type="spellEnd"/>
           </w:p>
         </w:tc>
         <w:tc>
@@ -44744,7 +44688,6 @@
                 <w:lang w:val="en-US"/>
               </w:rPr>
             </w:pPr>
-            <w:proofErr w:type="spellStart"/>
             <w:r>
               <w:rPr>
                 <w:sz w:val="20"/>
@@ -44753,7 +44696,6 @@
               </w:rPr>
               <w:t>KTOV</w:t>
             </w:r>
-            <w:proofErr w:type="spellEnd"/>
           </w:p>
         </w:tc>
         <w:tc>
@@ -46109,25 +46051,7 @@
                 <w:sz w:val="20"/>
                 <w:szCs w:val="20"/>
               </w:rPr>
-              <w:t xml:space="preserve">Filtrering på </w:t>
-            </w:r>
-            <w:proofErr w:type="spellStart"/>
-            <w:r>
-              <w:rPr>
-                <w:spacing w:val="-1"/>
-                <w:sz w:val="20"/>
-                <w:szCs w:val="20"/>
-              </w:rPr>
-              <w:t>PDL</w:t>
-            </w:r>
-            <w:proofErr w:type="spellEnd"/>
-            <w:r>
-              <w:rPr>
-                <w:spacing w:val="-1"/>
-                <w:sz w:val="20"/>
-                <w:szCs w:val="20"/>
-              </w:rPr>
-              <w:t>-enhet</w:t>
+              <w:t>Filtrering på PDL-enhet</w:t>
             </w:r>
             <w:r>
               <w:rPr>
@@ -46424,25 +46348,7 @@
                 <w:sz w:val="20"/>
                 <w:szCs w:val="20"/>
               </w:rPr>
-              <w:t xml:space="preserve"> sätts till </w:t>
-            </w:r>
-            <w:proofErr w:type="spellStart"/>
-            <w:r>
-              <w:rPr>
-                <w:spacing w:val="-1"/>
-                <w:sz w:val="20"/>
-                <w:szCs w:val="20"/>
-              </w:rPr>
-              <w:t>OID</w:t>
-            </w:r>
-            <w:proofErr w:type="spellEnd"/>
-            <w:r>
-              <w:rPr>
-                <w:spacing w:val="-1"/>
-                <w:sz w:val="20"/>
-                <w:szCs w:val="20"/>
-              </w:rPr>
-              <w:t xml:space="preserve"> för typ av identifierare. </w:t>
+              <w:t xml:space="preserve"> sätts till OID för typ av identifierare. </w:t>
             </w:r>
             <w:r>
               <w:rPr>
@@ -46765,33 +46671,15 @@
                 <w:sz w:val="20"/>
                 <w:szCs w:val="20"/>
               </w:rPr>
-              <w:t xml:space="preserve">Startdatum. Format </w:t>
-            </w:r>
-            <w:proofErr w:type="spellStart"/>
-            <w:r>
-              <w:rPr>
-                <w:spacing w:val="-1"/>
-                <w:sz w:val="20"/>
-                <w:szCs w:val="20"/>
-              </w:rPr>
-              <w:t>YYYY</w:t>
-            </w:r>
-            <w:r>
-              <w:rPr>
-                <w:spacing w:val="-1"/>
-                <w:sz w:val="20"/>
-                <w:szCs w:val="20"/>
-              </w:rPr>
-              <w:t>MMDD</w:t>
-            </w:r>
-            <w:proofErr w:type="spellEnd"/>
-            <w:r>
-              <w:rPr>
-                <w:spacing w:val="-1"/>
-                <w:sz w:val="20"/>
-                <w:szCs w:val="20"/>
-              </w:rPr>
-              <w:t>.</w:t>
+              <w:t>Startdatum. Format YYYY</w:t>
+            </w:r>
+            <w:r>
+              <w:rPr>
+                <w:spacing w:val="-1"/>
+                <w:sz w:val="20"/>
+                <w:szCs w:val="20"/>
+              </w:rPr>
+              <w:t>MMDD.</w:t>
             </w:r>
           </w:p>
         </w:tc>
@@ -46928,33 +46816,15 @@
                 <w:sz w:val="20"/>
                 <w:szCs w:val="20"/>
               </w:rPr>
-              <w:t xml:space="preserve">Slutdatum. Format </w:t>
-            </w:r>
-            <w:proofErr w:type="spellStart"/>
-            <w:r>
-              <w:rPr>
-                <w:spacing w:val="-1"/>
-                <w:sz w:val="20"/>
-                <w:szCs w:val="20"/>
-              </w:rPr>
-              <w:t>YYYY</w:t>
-            </w:r>
-            <w:r>
-              <w:rPr>
-                <w:spacing w:val="-1"/>
-                <w:sz w:val="20"/>
-                <w:szCs w:val="20"/>
-              </w:rPr>
-              <w:t>MMDD</w:t>
-            </w:r>
-            <w:proofErr w:type="spellEnd"/>
-            <w:r>
-              <w:rPr>
-                <w:spacing w:val="-1"/>
-                <w:sz w:val="20"/>
-                <w:szCs w:val="20"/>
-              </w:rPr>
-              <w:t>.</w:t>
+              <w:t>Slutdatum. Format YYYY</w:t>
+            </w:r>
+            <w:r>
+              <w:rPr>
+                <w:spacing w:val="-1"/>
+                <w:sz w:val="20"/>
+                <w:szCs w:val="20"/>
+              </w:rPr>
+              <w:t>MMDD.</w:t>
             </w:r>
           </w:p>
         </w:tc>
@@ -47153,7 +47023,7 @@
                 <w:sz w:val="20"/>
                 <w:szCs w:val="20"/>
               </w:rPr>
-              <w:t xml:space="preserve"> (ex. </w:t>
+              <w:t xml:space="preserve"> (ex. SOAP-</w:t>
             </w:r>
             <w:proofErr w:type="spellStart"/>
             <w:r>
@@ -47161,7 +47031,7 @@
                 <w:sz w:val="20"/>
                 <w:szCs w:val="20"/>
               </w:rPr>
-              <w:t>SOAP-header</w:t>
+              <w:t>header</w:t>
             </w:r>
             <w:proofErr w:type="spellEnd"/>
             <w:r>
@@ -47580,8 +47450,6 @@
                 <w:szCs w:val="20"/>
               </w:rPr>
             </w:pPr>
-            <w:bookmarkStart w:id="77" w:name="_GoBack"/>
-            <w:bookmarkEnd w:id="77"/>
             <w:r>
               <w:rPr>
                 <w:b/>
@@ -49139,23 +49007,7 @@
                 <w:sz w:val="20"/>
                 <w:szCs w:val="20"/>
               </w:rPr>
-              <w:t xml:space="preserve"> sätts till </w:t>
-            </w:r>
-            <w:proofErr w:type="spellStart"/>
-            <w:r>
-              <w:rPr>
-                <w:sz w:val="20"/>
-                <w:szCs w:val="20"/>
-              </w:rPr>
-              <w:t>OID</w:t>
-            </w:r>
-            <w:proofErr w:type="spellEnd"/>
-            <w:r>
-              <w:rPr>
-                <w:sz w:val="20"/>
-                <w:szCs w:val="20"/>
-              </w:rPr>
-              <w:t xml:space="preserve"> för typ av identifierare. </w:t>
+              <w:t xml:space="preserve"> sätts till OID för typ av identifierare. </w:t>
             </w:r>
             <w:r>
               <w:rPr>
@@ -49982,25 +49834,7 @@
                 <w:sz w:val="20"/>
                 <w:szCs w:val="20"/>
               </w:rPr>
-              <w:t xml:space="preserve"> Befattning (</w:t>
-            </w:r>
-            <w:proofErr w:type="spellStart"/>
-            <w:r>
-              <w:rPr>
-                <w:spacing w:val="-1"/>
-                <w:sz w:val="20"/>
-                <w:szCs w:val="20"/>
-              </w:rPr>
-              <w:t>OID</w:t>
-            </w:r>
-            <w:proofErr w:type="spellEnd"/>
-            <w:r>
-              <w:rPr>
-                <w:spacing w:val="-1"/>
-                <w:sz w:val="20"/>
-                <w:szCs w:val="20"/>
-              </w:rPr>
-              <w:t xml:space="preserve"> 1.2.752.129.2.2.1.</w:t>
+              <w:t xml:space="preserve"> Befattning (OID 1.2.752.129.2.2.1.</w:t>
             </w:r>
             <w:proofErr w:type="gramStart"/>
             <w:r>
@@ -50922,23 +50756,7 @@
                 <w:sz w:val="20"/>
                 <w:szCs w:val="20"/>
               </w:rPr>
-              <w:t xml:space="preserve">HSA-id för </w:t>
-            </w:r>
-            <w:proofErr w:type="spellStart"/>
-            <w:r>
-              <w:rPr>
-                <w:sz w:val="20"/>
-                <w:szCs w:val="20"/>
-              </w:rPr>
-              <w:t>PDL</w:t>
-            </w:r>
-            <w:proofErr w:type="spellEnd"/>
-            <w:r>
-              <w:rPr>
-                <w:sz w:val="20"/>
-                <w:szCs w:val="20"/>
-              </w:rPr>
-              <w:t>-enhet</w:t>
+              <w:t>HSA-id för PDL-enhet</w:t>
             </w:r>
           </w:p>
           <w:p>
@@ -53219,6 +53037,32 @@
                 <w:szCs w:val="20"/>
               </w:rPr>
             </w:pPr>
+            <w:r>
+              <w:rPr>
+                <w:spacing w:val="-1"/>
+                <w:sz w:val="20"/>
+                <w:szCs w:val="20"/>
+              </w:rPr>
+              <w:t>0</w:t>
+            </w:r>
+            <w:proofErr w:type="gramStart"/>
+            <w:r>
+              <w:rPr>
+                <w:spacing w:val="-1"/>
+                <w:sz w:val="20"/>
+                <w:szCs w:val="20"/>
+              </w:rPr>
+              <w:t>..</w:t>
+            </w:r>
+            <w:proofErr w:type="gramEnd"/>
+            <w:r>
+              <w:rPr>
+                <w:spacing w:val="-1"/>
+                <w:sz w:val="20"/>
+                <w:szCs w:val="20"/>
+              </w:rPr>
+              <w:t>1</w:t>
+            </w:r>
           </w:p>
         </w:tc>
       </w:tr>
@@ -53355,6 +53199,32 @@
                 <w:szCs w:val="20"/>
               </w:rPr>
             </w:pPr>
+            <w:r>
+              <w:rPr>
+                <w:spacing w:val="-1"/>
+                <w:sz w:val="20"/>
+                <w:szCs w:val="20"/>
+              </w:rPr>
+              <w:t>0</w:t>
+            </w:r>
+            <w:proofErr w:type="gramStart"/>
+            <w:r>
+              <w:rPr>
+                <w:spacing w:val="-1"/>
+                <w:sz w:val="20"/>
+                <w:szCs w:val="20"/>
+              </w:rPr>
+              <w:t>..</w:t>
+            </w:r>
+            <w:proofErr w:type="gramEnd"/>
+            <w:r>
+              <w:rPr>
+                <w:spacing w:val="-1"/>
+                <w:sz w:val="20"/>
+                <w:szCs w:val="20"/>
+              </w:rPr>
+              <w:t>1</w:t>
+            </w:r>
           </w:p>
         </w:tc>
       </w:tr>
@@ -53996,7 +53866,7 @@
     <w:p/>
     <w:p/>
     <w:sectPr>
-      <w:headerReference w:type="default" r:id="rId16"/>
+      <w:headerReference w:type="default" r:id="rId21"/>
       <w:pgSz w:w="11909" w:h="16840"/>
       <w:pgMar w:top="1480" w:right="1080" w:bottom="280" w:left="1060" w:header="907" w:footer="0" w:gutter="0"/>
       <w:cols w:space="720"/>
@@ -54007,7 +53877,7 @@
 
 <file path=word/comments.xml><?xml version="1.0" encoding="utf-8"?>
 <w:comments xmlns:wpc="http://schemas.microsoft.com/office/word/2010/wordprocessingCanvas" xmlns:mo="http://schemas.microsoft.com/office/mac/office/2008/main" xmlns:mc="http://schemas.openxmlformats.org/markup-compatibility/2006" xmlns:mv="urn:schemas-microsoft-com:mac:vml" xmlns:o="urn:schemas-microsoft-com:office:office" xmlns:r="http://schemas.openxmlformats.org/officeDocument/2006/relationships" xmlns:m="http://schemas.openxmlformats.org/officeDocument/2006/math" xmlns:v="urn:schemas-microsoft-com:vml" xmlns:wp14="http://schemas.microsoft.com/office/word/2010/wordprocessingDrawing" xmlns:wp="http://schemas.openxmlformats.org/drawingml/2006/wordprocessingDrawing" xmlns:w10="urn:schemas-microsoft-com:office:word" xmlns:w="http://schemas.openxmlformats.org/wordprocessingml/2006/main" xmlns:w14="http://schemas.microsoft.com/office/word/2010/wordml" xmlns:wpg="http://schemas.microsoft.com/office/word/2010/wordprocessingGroup" xmlns:wpi="http://schemas.microsoft.com/office/word/2010/wordprocessingInk" xmlns:wne="http://schemas.microsoft.com/office/word/2006/wordml" xmlns:wps="http://schemas.microsoft.com/office/word/2010/wordprocessingShape" mc:Ignorable="w14 wp14">
-  <w:comment w:id="47" w:author="Johan Eltes" w:date="2013-01-20T23:30:00Z" w:initials="JE">
+  <w:comment w:id="48" w:author="Johan Eltes" w:date="2013-01-20T23:30:00Z" w:initials="JE">
     <w:p>
       <w:pPr>
         <w:pStyle w:val="CommentText"/>
@@ -54085,6 +53955,36 @@
 </w:endnotes>
 </file>
 
+<file path=word/footer1.xml><?xml version="1.0" encoding="utf-8"?>
+<w:ftr xmlns:wpc="http://schemas.microsoft.com/office/word/2010/wordprocessingCanvas" xmlns:mo="http://schemas.microsoft.com/office/mac/office/2008/main" xmlns:mc="http://schemas.openxmlformats.org/markup-compatibility/2006" xmlns:mv="urn:schemas-microsoft-com:mac:vml" xmlns:o="urn:schemas-microsoft-com:office:office" xmlns:r="http://schemas.openxmlformats.org/officeDocument/2006/relationships" xmlns:m="http://schemas.openxmlformats.org/officeDocument/2006/math" xmlns:v="urn:schemas-microsoft-com:vml" xmlns:wp14="http://schemas.microsoft.com/office/word/2010/wordprocessingDrawing" xmlns:wp="http://schemas.openxmlformats.org/drawingml/2006/wordprocessingDrawing" xmlns:w10="urn:schemas-microsoft-com:office:word" xmlns:w="http://schemas.openxmlformats.org/wordprocessingml/2006/main" xmlns:w14="http://schemas.microsoft.com/office/word/2010/wordml" xmlns:wpg="http://schemas.microsoft.com/office/word/2010/wordprocessingGroup" xmlns:wpi="http://schemas.microsoft.com/office/word/2010/wordprocessingInk" xmlns:wne="http://schemas.microsoft.com/office/word/2006/wordml" xmlns:wps="http://schemas.microsoft.com/office/word/2010/wordprocessingShape" mc:Ignorable="w14 wp14">
+  <w:p>
+    <w:pPr>
+      <w:pStyle w:val="Footer"/>
+    </w:pPr>
+  </w:p>
+</w:ftr>
+</file>
+
+<file path=word/footer2.xml><?xml version="1.0" encoding="utf-8"?>
+<w:ftr xmlns:wpc="http://schemas.microsoft.com/office/word/2010/wordprocessingCanvas" xmlns:mo="http://schemas.microsoft.com/office/mac/office/2008/main" xmlns:mc="http://schemas.openxmlformats.org/markup-compatibility/2006" xmlns:mv="urn:schemas-microsoft-com:mac:vml" xmlns:o="urn:schemas-microsoft-com:office:office" xmlns:r="http://schemas.openxmlformats.org/officeDocument/2006/relationships" xmlns:m="http://schemas.openxmlformats.org/officeDocument/2006/math" xmlns:v="urn:schemas-microsoft-com:vml" xmlns:wp14="http://schemas.microsoft.com/office/word/2010/wordprocessingDrawing" xmlns:wp="http://schemas.openxmlformats.org/drawingml/2006/wordprocessingDrawing" xmlns:w10="urn:schemas-microsoft-com:office:word" xmlns:w="http://schemas.openxmlformats.org/wordprocessingml/2006/main" xmlns:w14="http://schemas.microsoft.com/office/word/2010/wordml" xmlns:wpg="http://schemas.microsoft.com/office/word/2010/wordprocessingGroup" xmlns:wpi="http://schemas.microsoft.com/office/word/2010/wordprocessingInk" xmlns:wne="http://schemas.microsoft.com/office/word/2006/wordml" xmlns:wps="http://schemas.microsoft.com/office/word/2010/wordprocessingShape" mc:Ignorable="w14 wp14">
+  <w:p>
+    <w:pPr>
+      <w:pStyle w:val="Footer"/>
+    </w:pPr>
+  </w:p>
+</w:ftr>
+</file>
+
+<file path=word/footer3.xml><?xml version="1.0" encoding="utf-8"?>
+<w:ftr xmlns:wpc="http://schemas.microsoft.com/office/word/2010/wordprocessingCanvas" xmlns:mo="http://schemas.microsoft.com/office/mac/office/2008/main" xmlns:mc="http://schemas.openxmlformats.org/markup-compatibility/2006" xmlns:mv="urn:schemas-microsoft-com:mac:vml" xmlns:o="urn:schemas-microsoft-com:office:office" xmlns:r="http://schemas.openxmlformats.org/officeDocument/2006/relationships" xmlns:m="http://schemas.openxmlformats.org/officeDocument/2006/math" xmlns:v="urn:schemas-microsoft-com:vml" xmlns:wp14="http://schemas.microsoft.com/office/word/2010/wordprocessingDrawing" xmlns:wp="http://schemas.openxmlformats.org/drawingml/2006/wordprocessingDrawing" xmlns:w10="urn:schemas-microsoft-com:office:word" xmlns:w="http://schemas.openxmlformats.org/wordprocessingml/2006/main" xmlns:w14="http://schemas.microsoft.com/office/word/2010/wordml" xmlns:wpg="http://schemas.microsoft.com/office/word/2010/wordprocessingGroup" xmlns:wpi="http://schemas.microsoft.com/office/word/2010/wordprocessingInk" xmlns:wne="http://schemas.microsoft.com/office/word/2006/wordml" xmlns:wps="http://schemas.microsoft.com/office/word/2010/wordprocessingShape" mc:Ignorable="w14 wp14">
+  <w:p>
+    <w:pPr>
+      <w:pStyle w:val="Footer"/>
+    </w:pPr>
+  </w:p>
+</w:ftr>
+</file>
+
 <file path=word/footnotes.xml><?xml version="1.0" encoding="utf-8"?>
 <w:footnotes xmlns:wpc="http://schemas.microsoft.com/office/word/2010/wordprocessingCanvas" xmlns:mo="http://schemas.microsoft.com/office/mac/office/2008/main" xmlns:mc="http://schemas.openxmlformats.org/markup-compatibility/2006" xmlns:mv="urn:schemas-microsoft-com:mac:vml" xmlns:o="urn:schemas-microsoft-com:office:office" xmlns:r="http://schemas.openxmlformats.org/officeDocument/2006/relationships" xmlns:m="http://schemas.openxmlformats.org/officeDocument/2006/math" xmlns:v="urn:schemas-microsoft-com:vml" xmlns:wp14="http://schemas.microsoft.com/office/word/2010/wordprocessingDrawing" xmlns:wp="http://schemas.openxmlformats.org/drawingml/2006/wordprocessingDrawing" xmlns:w10="urn:schemas-microsoft-com:office:word" xmlns:w="http://schemas.openxmlformats.org/wordprocessingml/2006/main" xmlns:w14="http://schemas.microsoft.com/office/word/2010/wordml" xmlns:wpg="http://schemas.microsoft.com/office/word/2010/wordprocessingGroup" xmlns:wpi="http://schemas.microsoft.com/office/word/2010/wordprocessingInk" xmlns:wne="http://schemas.microsoft.com/office/word/2006/wordml" xmlns:wps="http://schemas.microsoft.com/office/word/2010/wordprocessingShape" mc:Ignorable="w14 wp14">
   <w:footnote w:type="separator" w:id="-1">
@@ -54105,6 +54005,16 @@
 </file>
 
 <file path=word/header1.xml><?xml version="1.0" encoding="utf-8"?>
+<w:hdr xmlns:wpc="http://schemas.microsoft.com/office/word/2010/wordprocessingCanvas" xmlns:mo="http://schemas.microsoft.com/office/mac/office/2008/main" xmlns:mc="http://schemas.openxmlformats.org/markup-compatibility/2006" xmlns:mv="urn:schemas-microsoft-com:mac:vml" xmlns:o="urn:schemas-microsoft-com:office:office" xmlns:r="http://schemas.openxmlformats.org/officeDocument/2006/relationships" xmlns:m="http://schemas.openxmlformats.org/officeDocument/2006/math" xmlns:v="urn:schemas-microsoft-com:vml" xmlns:wp14="http://schemas.microsoft.com/office/word/2010/wordprocessingDrawing" xmlns:wp="http://schemas.openxmlformats.org/drawingml/2006/wordprocessingDrawing" xmlns:w10="urn:schemas-microsoft-com:office:word" xmlns:w="http://schemas.openxmlformats.org/wordprocessingml/2006/main" xmlns:w14="http://schemas.microsoft.com/office/word/2010/wordml" xmlns:wpg="http://schemas.microsoft.com/office/word/2010/wordprocessingGroup" xmlns:wpi="http://schemas.microsoft.com/office/word/2010/wordprocessingInk" xmlns:wne="http://schemas.microsoft.com/office/word/2006/wordml" xmlns:wps="http://schemas.microsoft.com/office/word/2010/wordprocessingShape" mc:Ignorable="w14 wp14">
+  <w:p>
+    <w:pPr>
+      <w:pStyle w:val="Header"/>
+    </w:pPr>
+  </w:p>
+</w:hdr>
+</file>
+
+<file path=word/header2.xml><?xml version="1.0" encoding="utf-8"?>
 <w:hdr xmlns:wpc="http://schemas.microsoft.com/office/word/2010/wordprocessingCanvas" xmlns:mo="http://schemas.microsoft.com/office/mac/office/2008/main" xmlns:mc="http://schemas.openxmlformats.org/markup-compatibility/2006" xmlns:mv="urn:schemas-microsoft-com:mac:vml" xmlns:o="urn:schemas-microsoft-com:office:office" xmlns:r="http://schemas.openxmlformats.org/officeDocument/2006/relationships" xmlns:m="http://schemas.openxmlformats.org/officeDocument/2006/math" xmlns:v="urn:schemas-microsoft-com:vml" xmlns:wp14="http://schemas.microsoft.com/office/word/2010/wordprocessingDrawing" xmlns:wp="http://schemas.openxmlformats.org/drawingml/2006/wordprocessingDrawing" xmlns:w10="urn:schemas-microsoft-com:office:word" xmlns:w="http://schemas.openxmlformats.org/wordprocessingml/2006/main" xmlns:w14="http://schemas.microsoft.com/office/word/2010/wordml" xmlns:wpg="http://schemas.microsoft.com/office/word/2010/wordprocessingGroup" xmlns:wpi="http://schemas.microsoft.com/office/word/2010/wordprocessingInk" xmlns:wne="http://schemas.microsoft.com/office/word/2006/wordml" xmlns:wps="http://schemas.microsoft.com/office/word/2010/wordprocessingShape" mc:Ignorable="w14 wp14">
   <w:tbl>
     <w:tblPr>
@@ -54696,8 +54606,10 @@
             </w:tabs>
           </w:pPr>
           <w:r>
-            <w:t>Utgåva PA29</w:t>
+            <w:t>Utgåva PA31</w:t>
           </w:r>
+          <w:bookmarkStart w:id="0" w:name="_GoBack"/>
+          <w:bookmarkEnd w:id="0"/>
         </w:p>
       </w:tc>
     </w:tr>
@@ -54914,7 +54826,7 @@
             <w:rPr>
               <w:noProof/>
             </w:rPr>
-            <w:t>5</w:t>
+            <w:t>1</w:t>
           </w:r>
           <w:r>
             <w:fldChar w:fldCharType="end"/>
@@ -55063,7 +54975,17 @@
 </w:hdr>
 </file>
 
-<file path=word/header2.xml><?xml version="1.0" encoding="utf-8"?>
+<file path=word/header3.xml><?xml version="1.0" encoding="utf-8"?>
+<w:hdr xmlns:wpc="http://schemas.microsoft.com/office/word/2010/wordprocessingCanvas" xmlns:mo="http://schemas.microsoft.com/office/mac/office/2008/main" xmlns:mc="http://schemas.openxmlformats.org/markup-compatibility/2006" xmlns:mv="urn:schemas-microsoft-com:mac:vml" xmlns:o="urn:schemas-microsoft-com:office:office" xmlns:r="http://schemas.openxmlformats.org/officeDocument/2006/relationships" xmlns:m="http://schemas.openxmlformats.org/officeDocument/2006/math" xmlns:v="urn:schemas-microsoft-com:vml" xmlns:wp14="http://schemas.microsoft.com/office/word/2010/wordprocessingDrawing" xmlns:wp="http://schemas.openxmlformats.org/drawingml/2006/wordprocessingDrawing" xmlns:w10="urn:schemas-microsoft-com:office:word" xmlns:w="http://schemas.openxmlformats.org/wordprocessingml/2006/main" xmlns:w14="http://schemas.microsoft.com/office/word/2010/wordml" xmlns:wpg="http://schemas.microsoft.com/office/word/2010/wordprocessingGroup" xmlns:wpi="http://schemas.microsoft.com/office/word/2010/wordprocessingInk" xmlns:wne="http://schemas.microsoft.com/office/word/2006/wordml" xmlns:wps="http://schemas.microsoft.com/office/word/2010/wordprocessingShape" mc:Ignorable="w14 wp14">
+  <w:p>
+    <w:pPr>
+      <w:pStyle w:val="Header"/>
+    </w:pPr>
+  </w:p>
+</w:hdr>
+</file>
+
+<file path=word/header4.xml><?xml version="1.0" encoding="utf-8"?>
 <w:hdr xmlns:wpc="http://schemas.microsoft.com/office/word/2010/wordprocessingCanvas" xmlns:mo="http://schemas.microsoft.com/office/mac/office/2008/main" xmlns:mc="http://schemas.openxmlformats.org/markup-compatibility/2006" xmlns:mv="urn:schemas-microsoft-com:mac:vml" xmlns:o="urn:schemas-microsoft-com:office:office" xmlns:r="http://schemas.openxmlformats.org/officeDocument/2006/relationships" xmlns:m="http://schemas.openxmlformats.org/officeDocument/2006/math" xmlns:v="urn:schemas-microsoft-com:vml" xmlns:wp14="http://schemas.microsoft.com/office/word/2010/wordprocessingDrawing" xmlns:wp="http://schemas.openxmlformats.org/drawingml/2006/wordprocessingDrawing" xmlns:w10="urn:schemas-microsoft-com:office:word" xmlns:w="http://schemas.openxmlformats.org/wordprocessingml/2006/main" xmlns:w14="http://schemas.microsoft.com/office/word/2010/wordml" xmlns:wpg="http://schemas.microsoft.com/office/word/2010/wordprocessingGroup" xmlns:wpi="http://schemas.microsoft.com/office/word/2010/wordprocessingInk" xmlns:wne="http://schemas.microsoft.com/office/word/2006/wordml" xmlns:wps="http://schemas.microsoft.com/office/word/2010/wordprocessingShape" mc:Ignorable="w14 wp14">
   <w:tbl>
     <w:tblPr>
@@ -55873,7 +55795,7 @@
             <w:rPr>
               <w:noProof/>
             </w:rPr>
-            <w:t>33</w:t>
+            <w:t>24</w:t>
           </w:r>
           <w:r>
             <w:fldChar w:fldCharType="end"/>
@@ -57341,7 +57263,6 @@
   <w:style w:type="character" w:default="1" w:styleId="DefaultParagraphFont">
     <w:name w:val="Default Paragraph Font"/>
     <w:uiPriority w:val="1"/>
-    <w:semiHidden/>
     <w:unhideWhenUsed/>
   </w:style>
   <w:style w:type="table" w:default="1" w:styleId="TableNormal">
@@ -58231,7 +58152,6 @@
   <w:style w:type="character" w:default="1" w:styleId="DefaultParagraphFont">
     <w:name w:val="Default Paragraph Font"/>
     <w:uiPriority w:val="1"/>
-    <w:semiHidden/>
     <w:unhideWhenUsed/>
   </w:style>
   <w:style w:type="table" w:default="1" w:styleId="TableNormal">

</xml_diff>

<commit_message>
Removed duplicated PatientSummaryHeaderType classes, all interactions use PatientSummaryHeaderType now.
</commit_message>
<xml_diff>
--- a/ServiceInteractions/riv/clinicalprocess/healthcond/actoutcome/trunk/docs/Tjanstekontraktsbeskrivning clinicalprocess_healthcond_actoutcome.docx
+++ b/ServiceInteractions/riv/clinicalprocess/healthcond/actoutcome/trunk/docs/Tjanstekontraktsbeskrivning clinicalprocess_healthcond_actoutcome.docx
@@ -3273,12 +3273,7 @@
     <w:p>
       <w:pPr>
         <w:sectPr>
-          <w:headerReference w:type="even" r:id="rId8"/>
-          <w:headerReference w:type="default" r:id="rId9"/>
-          <w:footerReference w:type="even" r:id="rId10"/>
-          <w:footerReference w:type="default" r:id="rId11"/>
-          <w:headerReference w:type="first" r:id="rId12"/>
-          <w:footerReference w:type="first" r:id="rId13"/>
+          <w:headerReference w:type="default" r:id="rId8"/>
           <w:pgSz w:w="11909" w:h="16840"/>
           <w:pgMar w:top="1480" w:right="1500" w:bottom="280" w:left="1060" w:header="907" w:footer="0" w:gutter="0"/>
           <w:cols w:space="720"/>
@@ -3331,11 +3326,11 @@
           <w:szCs w:val="20"/>
         </w:rPr>
       </w:pPr>
-      <w:bookmarkStart w:id="1" w:name="_Toc225521670"/>
+      <w:bookmarkStart w:id="0" w:name="_Toc225521670"/>
       <w:r>
         <w:t>Innehållsförteckning</w:t>
       </w:r>
-      <w:bookmarkEnd w:id="1"/>
+      <w:bookmarkEnd w:id="0"/>
       <w:r>
         <w:rPr>
           <w:rStyle w:val="Hyperlink"/>
@@ -6046,13 +6041,13 @@
           <w:tab w:val="left" w:pos="1299"/>
         </w:tabs>
       </w:pPr>
-      <w:bookmarkStart w:id="2" w:name="_Toc341787023"/>
-      <w:bookmarkStart w:id="3" w:name="_Toc225521671"/>
+      <w:bookmarkStart w:id="1" w:name="_Toc341787023"/>
+      <w:bookmarkStart w:id="2" w:name="_Toc225521671"/>
       <w:r>
         <w:t>Inledning</w:t>
       </w:r>
+      <w:bookmarkEnd w:id="1"/>
       <w:bookmarkEnd w:id="2"/>
-      <w:bookmarkEnd w:id="3"/>
     </w:p>
     <w:p>
       <w:pPr>
@@ -7222,7 +7217,7 @@
           <w:spacing w:val="1"/>
         </w:rPr>
       </w:pPr>
-      <w:bookmarkStart w:id="4" w:name="_Toc341787025"/>
+      <w:bookmarkStart w:id="3" w:name="_Toc341787025"/>
       <w:r>
         <w:rPr>
           <w:spacing w:val="1"/>
@@ -7258,14 +7253,14 @@
           <w:bCs w:val="0"/>
         </w:rPr>
       </w:pPr>
-      <w:bookmarkStart w:id="5" w:name="_Toc219337763"/>
-      <w:bookmarkStart w:id="6" w:name="_Toc225521672"/>
+      <w:bookmarkStart w:id="4" w:name="_Toc219337763"/>
+      <w:bookmarkStart w:id="5" w:name="_Toc225521672"/>
+      <w:bookmarkEnd w:id="3"/>
+      <w:r>
+        <w:t>Tjänstedomänens arkitektur</w:t>
+      </w:r>
       <w:bookmarkEnd w:id="4"/>
-      <w:r>
-        <w:t>Tjänstedomänens arkitektur</w:t>
-      </w:r>
       <w:bookmarkEnd w:id="5"/>
-      <w:bookmarkEnd w:id="6"/>
     </w:p>
     <w:p>
       <w:pPr>
@@ -7286,13 +7281,13 @@
       <w:pPr>
         <w:pStyle w:val="Rubrik2b"/>
       </w:pPr>
-      <w:bookmarkStart w:id="7" w:name="_Toc219337764"/>
-      <w:bookmarkStart w:id="8" w:name="_Toc225521673"/>
+      <w:bookmarkStart w:id="6" w:name="_Toc219337764"/>
+      <w:bookmarkStart w:id="7" w:name="_Toc225521673"/>
       <w:r>
         <w:t>Övergripande</w:t>
       </w:r>
+      <w:bookmarkEnd w:id="6"/>
       <w:bookmarkEnd w:id="7"/>
-      <w:bookmarkEnd w:id="8"/>
     </w:p>
     <w:p>
       <w:pPr>
@@ -7397,7 +7392,7 @@
                     </pic:cNvPicPr>
                   </pic:nvPicPr>
                   <pic:blipFill>
-                    <a:blip r:embed="rId14">
+                    <a:blip r:embed="rId9">
                       <a:extLst>
                         <a:ext uri="{28A0092B-C50C-407E-A947-70E740481C1C}">
                           <a14:useLocalDpi xmlns:a14="http://schemas.microsoft.com/office/drawing/2010/main" val="0"/>
@@ -7484,7 +7479,7 @@
                     </pic:cNvPicPr>
                   </pic:nvPicPr>
                   <pic:blipFill>
-                    <a:blip r:embed="rId15">
+                    <a:blip r:embed="rId10">
                       <a:extLst>
                         <a:ext uri="{28A0092B-C50C-407E-A947-70E740481C1C}">
                           <a14:useLocalDpi xmlns:a14="http://schemas.microsoft.com/office/drawing/2010/main" val="0"/>
@@ -7567,13 +7562,13 @@
         </w:tabs>
         <w:ind w:left="792" w:hanging="432"/>
       </w:pPr>
-      <w:bookmarkStart w:id="9" w:name="_Toc219337765"/>
-      <w:bookmarkStart w:id="10" w:name="_Toc225521674"/>
+      <w:bookmarkStart w:id="8" w:name="_Toc219337765"/>
+      <w:bookmarkStart w:id="9" w:name="_Toc225521674"/>
       <w:r>
         <w:t>Nationell användning</w:t>
       </w:r>
+      <w:bookmarkEnd w:id="8"/>
       <w:bookmarkEnd w:id="9"/>
-      <w:bookmarkEnd w:id="10"/>
     </w:p>
     <w:p>
       <w:pPr>
@@ -7709,7 +7704,7 @@
                     </pic:cNvPicPr>
                   </pic:nvPicPr>
                   <pic:blipFill>
-                    <a:blip r:embed="rId16">
+                    <a:blip r:embed="rId11">
                       <a:extLst>
                         <a:ext uri="{28A0092B-C50C-407E-A947-70E740481C1C}">
                           <a14:useLocalDpi xmlns:a14="http://schemas.microsoft.com/office/drawing/2010/main" val="0"/>
@@ -7863,13 +7858,13 @@
         </w:tabs>
         <w:ind w:left="792" w:hanging="432"/>
       </w:pPr>
-      <w:bookmarkStart w:id="11" w:name="_Toc219337766"/>
-      <w:bookmarkStart w:id="12" w:name="_Toc225521675"/>
+      <w:bookmarkStart w:id="10" w:name="_Toc219337766"/>
+      <w:bookmarkStart w:id="11" w:name="_Toc225521675"/>
       <w:r>
         <w:t>Regional användning</w:t>
       </w:r>
+      <w:bookmarkEnd w:id="10"/>
       <w:bookmarkEnd w:id="11"/>
-      <w:bookmarkEnd w:id="12"/>
     </w:p>
     <w:p>
       <w:pPr>
@@ -7917,7 +7912,7 @@
                     </pic:cNvPicPr>
                   </pic:nvPicPr>
                   <pic:blipFill>
-                    <a:blip r:embed="rId17">
+                    <a:blip r:embed="rId12">
                       <a:extLst>
                         <a:ext uri="{28A0092B-C50C-407E-A947-70E740481C1C}">
                           <a14:useLocalDpi xmlns:a14="http://schemas.microsoft.com/office/drawing/2010/main" val="0"/>
@@ -7967,13 +7962,13 @@
         </w:tabs>
         <w:ind w:left="792" w:hanging="432"/>
       </w:pPr>
-      <w:bookmarkStart w:id="13" w:name="_Toc219337767"/>
-      <w:bookmarkStart w:id="14" w:name="_Toc225521676"/>
+      <w:bookmarkStart w:id="12" w:name="_Toc219337767"/>
+      <w:bookmarkStart w:id="13" w:name="_Toc225521676"/>
       <w:r>
         <w:t>Adresseringsmodell</w:t>
       </w:r>
+      <w:bookmarkEnd w:id="12"/>
       <w:bookmarkEnd w:id="13"/>
-      <w:bookmarkEnd w:id="14"/>
     </w:p>
     <w:p>
       <w:pPr>
@@ -8066,13 +8061,13 @@
           <w:numId w:val="1"/>
         </w:numPr>
       </w:pPr>
-      <w:bookmarkStart w:id="15" w:name="_Toc219337768"/>
-      <w:bookmarkStart w:id="16" w:name="_Toc225521677"/>
+      <w:bookmarkStart w:id="14" w:name="_Toc219337768"/>
+      <w:bookmarkStart w:id="15" w:name="_Toc225521677"/>
       <w:r>
         <w:t>Adressering vid nationell användning</w:t>
       </w:r>
+      <w:bookmarkEnd w:id="14"/>
       <w:bookmarkEnd w:id="15"/>
-      <w:bookmarkEnd w:id="16"/>
     </w:p>
     <w:p>
       <w:pPr>
@@ -8108,7 +8103,7 @@
                     </pic:cNvPicPr>
                   </pic:nvPicPr>
                   <pic:blipFill>
-                    <a:blip r:embed="rId18">
+                    <a:blip r:embed="rId13">
                       <a:extLst>
                         <a:ext uri="{28A0092B-C50C-407E-A947-70E740481C1C}">
                           <a14:useLocalDpi xmlns:a14="http://schemas.microsoft.com/office/drawing/2010/main" val="0"/>
@@ -8181,8 +8176,8 @@
           <w:numId w:val="1"/>
         </w:numPr>
       </w:pPr>
-      <w:bookmarkStart w:id="17" w:name="_Toc219337769"/>
-      <w:bookmarkStart w:id="18" w:name="_Toc225521678"/>
+      <w:bookmarkStart w:id="16" w:name="_Toc219337769"/>
+      <w:bookmarkStart w:id="17" w:name="_Toc225521678"/>
       <w:r>
         <w:t xml:space="preserve">Adressering vid </w:t>
       </w:r>
@@ -8192,8 +8187,8 @@
       <w:r>
         <w:t xml:space="preserve"> användning</w:t>
       </w:r>
+      <w:bookmarkEnd w:id="16"/>
       <w:bookmarkEnd w:id="17"/>
-      <w:bookmarkEnd w:id="18"/>
     </w:p>
     <w:p>
       <w:pPr>
@@ -8222,7 +8217,7 @@
                     </pic:cNvPicPr>
                   </pic:nvPicPr>
                   <pic:blipFill>
-                    <a:blip r:embed="rId19">
+                    <a:blip r:embed="rId14">
                       <a:extLst>
                         <a:ext uri="{28A0092B-C50C-407E-A947-70E740481C1C}">
                           <a14:useLocalDpi xmlns:a14="http://schemas.microsoft.com/office/drawing/2010/main" val="0"/>
@@ -8326,14 +8321,14 @@
         </w:tabs>
         <w:ind w:left="792" w:hanging="432"/>
       </w:pPr>
-      <w:bookmarkStart w:id="19" w:name="_Toc225521679"/>
+      <w:bookmarkStart w:id="18" w:name="_Toc225521679"/>
       <w:r>
         <w:t>Aggregerande tjänst</w:t>
       </w:r>
       <w:r>
         <w:t>er</w:t>
       </w:r>
-      <w:bookmarkEnd w:id="19"/>
+      <w:bookmarkEnd w:id="18"/>
     </w:p>
     <w:p>
       <w:pPr>
@@ -8369,13 +8364,13 @@
         </w:tabs>
         <w:ind w:left="792" w:hanging="432"/>
       </w:pPr>
-      <w:bookmarkStart w:id="20" w:name="_Toc219337770"/>
-      <w:bookmarkStart w:id="21" w:name="_Toc225521680"/>
+      <w:bookmarkStart w:id="19" w:name="_Toc219337770"/>
+      <w:bookmarkStart w:id="20" w:name="_Toc225521680"/>
       <w:r>
         <w:t>Informationssäkerhet</w:t>
       </w:r>
+      <w:bookmarkEnd w:id="19"/>
       <w:bookmarkEnd w:id="20"/>
-      <w:bookmarkEnd w:id="21"/>
     </w:p>
     <w:p>
       <w:pPr>
@@ -8385,13 +8380,13 @@
           <w:numId w:val="1"/>
         </w:numPr>
       </w:pPr>
-      <w:bookmarkStart w:id="22" w:name="_Toc219337771"/>
-      <w:bookmarkStart w:id="23" w:name="_Toc225521681"/>
+      <w:bookmarkStart w:id="21" w:name="_Toc219337771"/>
+      <w:bookmarkStart w:id="22" w:name="_Toc225521681"/>
       <w:r>
         <w:t>Medarbetarens direktåtkomst</w:t>
       </w:r>
+      <w:bookmarkEnd w:id="21"/>
       <w:bookmarkEnd w:id="22"/>
-      <w:bookmarkEnd w:id="23"/>
     </w:p>
     <w:p>
       <w:pPr>
@@ -8457,13 +8452,13 @@
           <w:numId w:val="1"/>
         </w:numPr>
       </w:pPr>
-      <w:bookmarkStart w:id="24" w:name="_Toc219337772"/>
-      <w:bookmarkStart w:id="25" w:name="_Toc225521682"/>
+      <w:bookmarkStart w:id="23" w:name="_Toc219337772"/>
+      <w:bookmarkStart w:id="24" w:name="_Toc225521682"/>
       <w:r>
         <w:t>Patientens direktåtkomst</w:t>
       </w:r>
+      <w:bookmarkEnd w:id="23"/>
       <w:bookmarkEnd w:id="24"/>
-      <w:bookmarkEnd w:id="25"/>
     </w:p>
     <w:p>
       <w:pPr>
@@ -8505,13 +8500,13 @@
           <w:numId w:val="1"/>
         </w:numPr>
       </w:pPr>
-      <w:bookmarkStart w:id="26" w:name="_Toc219337773"/>
-      <w:bookmarkStart w:id="27" w:name="_Toc225521683"/>
+      <w:bookmarkStart w:id="25" w:name="_Toc219337773"/>
+      <w:bookmarkStart w:id="26" w:name="_Toc225521683"/>
       <w:r>
         <w:t>Generellt</w:t>
       </w:r>
+      <w:bookmarkEnd w:id="25"/>
       <w:bookmarkEnd w:id="26"/>
-      <w:bookmarkEnd w:id="27"/>
     </w:p>
     <w:p>
       <w:pPr>
@@ -8554,16 +8549,16 @@
         </w:tabs>
         <w:ind w:left="792" w:hanging="432"/>
       </w:pPr>
-      <w:bookmarkStart w:id="28" w:name="_Toc219337774"/>
-      <w:bookmarkStart w:id="29" w:name="_Toc225521684"/>
+      <w:bookmarkStart w:id="27" w:name="_Toc219337774"/>
+      <w:bookmarkStart w:id="28" w:name="_Toc225521684"/>
       <w:r>
         <w:t>Tjänstekontraktens desi</w:t>
       </w:r>
+      <w:bookmarkEnd w:id="27"/>
+      <w:r>
+        <w:t>gn</w:t>
+      </w:r>
       <w:bookmarkEnd w:id="28"/>
-      <w:r>
-        <w:t>gn</w:t>
-      </w:r>
-      <w:bookmarkEnd w:id="29"/>
     </w:p>
     <w:p>
       <w:pPr>
@@ -8579,45 +8574,45 @@
         <w:pStyle w:val="BodyText"/>
         <w:ind w:right="119"/>
         <w:rPr>
-          <w:ins w:id="30" w:author="Fredrik Ström" w:date="2013-01-28T09:28:00Z"/>
+          <w:ins w:id="29" w:author="Fredrik Ström" w:date="2013-01-28T09:28:00Z"/>
         </w:rPr>
       </w:pPr>
-      <w:ins w:id="31" w:author="Fredrik Ström" w:date="2013-01-28T09:24:00Z">
+      <w:ins w:id="30" w:author="Fredrik Ström" w:date="2013-01-28T09:24:00Z">
         <w:r>
           <w:t xml:space="preserve">Tjänsterna, som beskrivs nedan, returnerar 0, 1 eller flera </w:t>
         </w:r>
       </w:ins>
-      <w:ins w:id="32" w:author="Fredrik Ström" w:date="2013-01-28T09:31:00Z">
+      <w:ins w:id="31" w:author="Fredrik Ström" w:date="2013-01-28T09:31:00Z">
         <w:r>
           <w:t xml:space="preserve">instanser av tjänstespecifik </w:t>
         </w:r>
       </w:ins>
-      <w:ins w:id="33" w:author="Fredrik Ström" w:date="2013-01-28T09:32:00Z">
+      <w:ins w:id="32" w:author="Fredrik Ström" w:date="2013-01-28T09:32:00Z">
         <w:r>
           <w:t xml:space="preserve">patientbunden </w:t>
         </w:r>
       </w:ins>
-      <w:ins w:id="34" w:author="Fredrik Ström" w:date="2013-01-28T09:31:00Z">
+      <w:ins w:id="33" w:author="Fredrik Ström" w:date="2013-01-28T09:31:00Z">
         <w:r>
           <w:t xml:space="preserve">information i form av dokument enligt </w:t>
         </w:r>
       </w:ins>
-      <w:ins w:id="35" w:author="Fredrik Ström" w:date="2013-01-28T09:25:00Z">
+      <w:ins w:id="34" w:author="Fredrik Ström" w:date="2013-01-28T09:25:00Z">
         <w:r>
           <w:t>HL7 Green CDA-standarden</w:t>
         </w:r>
       </w:ins>
-      <w:ins w:id="36" w:author="Fredrik Ström" w:date="2013-01-28T09:31:00Z">
+      <w:ins w:id="35" w:author="Fredrik Ström" w:date="2013-01-28T09:31:00Z">
         <w:r>
           <w:t>.</w:t>
         </w:r>
       </w:ins>
-      <w:ins w:id="37" w:author="Fredrik Ström" w:date="2013-01-28T09:24:00Z">
+      <w:ins w:id="36" w:author="Fredrik Ström" w:date="2013-01-28T09:24:00Z">
         <w:r>
           <w:t xml:space="preserve"> </w:t>
         </w:r>
       </w:ins>
-      <w:ins w:id="38" w:author="Fredrik Ström" w:date="2013-01-28T09:25:00Z">
+      <w:ins w:id="37" w:author="Fredrik Ström" w:date="2013-01-28T09:25:00Z">
         <w:r>
           <w:t xml:space="preserve">Varje dokument består av en </w:t>
         </w:r>
@@ -8627,7 +8622,7 @@
         </w:r>
       </w:ins>
       <w:proofErr w:type="spellEnd"/>
-      <w:ins w:id="39" w:author="Fredrik Ström" w:date="2013-01-28T09:26:00Z">
+      <w:ins w:id="38" w:author="Fredrik Ström" w:date="2013-01-28T09:26:00Z">
         <w:r>
           <w:t xml:space="preserve">, </w:t>
         </w:r>
@@ -8640,12 +8635,12 @@
           <w:t xml:space="preserve">, som är gemensam för alla </w:t>
         </w:r>
       </w:ins>
-      <w:ins w:id="40" w:author="Fredrik Ström" w:date="2013-01-28T09:32:00Z">
+      <w:ins w:id="39" w:author="Fredrik Ström" w:date="2013-01-28T09:32:00Z">
         <w:r>
           <w:t>tjänster</w:t>
         </w:r>
       </w:ins>
-      <w:ins w:id="41" w:author="Fredrik Ström" w:date="2013-01-28T09:26:00Z">
+      <w:ins w:id="40" w:author="Fredrik Ström" w:date="2013-01-28T09:26:00Z">
         <w:r>
           <w:t xml:space="preserve">, samt en </w:t>
         </w:r>
@@ -8663,12 +8658,12 @@
         </w:r>
       </w:ins>
       <w:proofErr w:type="spellEnd"/>
-      <w:ins w:id="42" w:author="Fredrik Ström" w:date="2013-01-28T09:28:00Z">
+      <w:ins w:id="41" w:author="Fredrik Ström" w:date="2013-01-28T09:28:00Z">
         <w:r>
           <w:t>, och varje dokument omfattar en instans av information som ska överföras, exempelvis en vårdkonta</w:t>
         </w:r>
       </w:ins>
-      <w:ins w:id="43" w:author="Fredrik Ström" w:date="2013-01-28T09:30:00Z">
+      <w:ins w:id="42" w:author="Fredrik Ström" w:date="2013-01-28T09:30:00Z">
         <w:r>
           <w:t xml:space="preserve">kt. </w:t>
         </w:r>
@@ -8796,8 +8791,8 @@
           <w:bCs w:val="0"/>
         </w:rPr>
       </w:pPr>
-      <w:bookmarkStart w:id="44" w:name="_Toc219337775"/>
-      <w:bookmarkStart w:id="45" w:name="_Toc225521685"/>
+      <w:bookmarkStart w:id="43" w:name="_Toc219337775"/>
+      <w:bookmarkStart w:id="44" w:name="_Toc225521685"/>
       <w:r>
         <w:rPr>
           <w:spacing w:val="1"/>
@@ -8825,8 +8820,8 @@
       <w:r>
         <w:t>egler</w:t>
       </w:r>
+      <w:bookmarkEnd w:id="43"/>
       <w:bookmarkEnd w:id="44"/>
-      <w:bookmarkEnd w:id="45"/>
     </w:p>
     <w:p>
       <w:pPr>
@@ -8840,14 +8835,14 @@
         </w:tabs>
         <w:ind w:left="792" w:hanging="432"/>
       </w:pPr>
-      <w:bookmarkStart w:id="46" w:name="_Toc219337776"/>
-      <w:bookmarkStart w:id="47" w:name="_Toc225521686"/>
+      <w:bookmarkStart w:id="45" w:name="_Toc219337776"/>
+      <w:bookmarkStart w:id="46" w:name="_Toc225521686"/>
       <w:r>
         <w:lastRenderedPageBreak/>
         <w:t>Uppdatering av engagemangsindex</w:t>
       </w:r>
+      <w:bookmarkEnd w:id="45"/>
       <w:bookmarkEnd w:id="46"/>
-      <w:bookmarkEnd w:id="47"/>
     </w:p>
     <w:p>
       <w:pPr>
@@ -9482,7 +9477,7 @@
               <w:pStyle w:val="BodyText"/>
               <w:ind w:left="5"/>
             </w:pPr>
-            <w:commentRangeStart w:id="48"/>
+            <w:commentRangeStart w:id="47"/>
             <w:proofErr w:type="spellStart"/>
             <w:r>
               <w:t>Logical</w:t>
@@ -9499,14 +9494,14 @@
             <w:r>
               <w:t>*</w:t>
             </w:r>
-            <w:commentRangeEnd w:id="48"/>
+            <w:commentRangeEnd w:id="47"/>
             <w:r>
               <w:rPr>
                 <w:rStyle w:val="CommentReference"/>
                 <w:i/>
                 <w:lang w:val="en-GB"/>
               </w:rPr>
-              <w:commentReference w:id="48"/>
+              <w:commentReference w:id="47"/>
             </w:r>
           </w:p>
         </w:tc>
@@ -11044,15 +11039,15 @@
           <w:numId w:val="10"/>
         </w:numPr>
       </w:pPr>
-      <w:bookmarkStart w:id="49" w:name="_Toc219337778"/>
-      <w:bookmarkStart w:id="50" w:name="_Toc224895972"/>
-      <w:bookmarkStart w:id="51" w:name="_Toc225521687"/>
+      <w:bookmarkStart w:id="48" w:name="_Toc219337778"/>
+      <w:bookmarkStart w:id="49" w:name="_Toc224895972"/>
+      <w:bookmarkStart w:id="50" w:name="_Toc225521687"/>
       <w:r>
         <w:t>SLA-krav</w:t>
       </w:r>
+      <w:bookmarkEnd w:id="48"/>
       <w:bookmarkEnd w:id="49"/>
       <w:bookmarkEnd w:id="50"/>
-      <w:bookmarkEnd w:id="51"/>
     </w:p>
     <w:p>
       <w:pPr>
@@ -11301,13 +11296,13 @@
           <w:numId w:val="10"/>
         </w:numPr>
       </w:pPr>
-      <w:bookmarkStart w:id="52" w:name="_Toc224895973"/>
-      <w:bookmarkStart w:id="53" w:name="_Toc225521688"/>
+      <w:bookmarkStart w:id="51" w:name="_Toc224895973"/>
+      <w:bookmarkStart w:id="52" w:name="_Toc225521688"/>
       <w:r>
         <w:t>Gemensamma konsumentregler</w:t>
       </w:r>
+      <w:bookmarkEnd w:id="51"/>
       <w:bookmarkEnd w:id="52"/>
-      <w:bookmarkEnd w:id="53"/>
     </w:p>
     <w:p>
       <w:pPr>
@@ -11353,15 +11348,15 @@
         </w:tabs>
         <w:ind w:left="792" w:hanging="432"/>
       </w:pPr>
-      <w:bookmarkStart w:id="54" w:name="_Toc341787026"/>
-      <w:bookmarkStart w:id="55" w:name="_Toc219337779"/>
-      <w:bookmarkStart w:id="56" w:name="_Toc225521689"/>
+      <w:bookmarkStart w:id="53" w:name="_Toc341787026"/>
+      <w:bookmarkStart w:id="54" w:name="_Toc219337779"/>
+      <w:bookmarkStart w:id="55" w:name="_Toc225521689"/>
       <w:r>
         <w:t>Format för Datum</w:t>
       </w:r>
+      <w:bookmarkEnd w:id="53"/>
       <w:bookmarkEnd w:id="54"/>
       <w:bookmarkEnd w:id="55"/>
-      <w:bookmarkEnd w:id="56"/>
     </w:p>
     <w:p>
       <w:pPr>
@@ -11402,15 +11397,15 @@
         </w:tabs>
         <w:ind w:left="792" w:hanging="432"/>
       </w:pPr>
-      <w:bookmarkStart w:id="57" w:name="_Toc341787027"/>
-      <w:bookmarkStart w:id="58" w:name="_Toc219337780"/>
-      <w:bookmarkStart w:id="59" w:name="_Toc225521690"/>
+      <w:bookmarkStart w:id="56" w:name="_Toc341787027"/>
+      <w:bookmarkStart w:id="57" w:name="_Toc219337780"/>
+      <w:bookmarkStart w:id="58" w:name="_Toc225521690"/>
       <w:r>
         <w:t>Format för tidpunkter</w:t>
       </w:r>
+      <w:bookmarkEnd w:id="56"/>
       <w:bookmarkEnd w:id="57"/>
       <w:bookmarkEnd w:id="58"/>
-      <w:bookmarkEnd w:id="59"/>
     </w:p>
     <w:p>
       <w:pPr>
@@ -11485,15 +11480,15 @@
         </w:tabs>
         <w:ind w:left="792" w:hanging="432"/>
       </w:pPr>
-      <w:bookmarkStart w:id="60" w:name="_Toc341787028"/>
-      <w:bookmarkStart w:id="61" w:name="_Toc219337781"/>
-      <w:bookmarkStart w:id="62" w:name="_Toc225521691"/>
+      <w:bookmarkStart w:id="59" w:name="_Toc341787028"/>
+      <w:bookmarkStart w:id="60" w:name="_Toc219337781"/>
+      <w:bookmarkStart w:id="61" w:name="_Toc225521691"/>
       <w:r>
         <w:t>Tidszon för tidpunkter</w:t>
       </w:r>
+      <w:bookmarkEnd w:id="59"/>
       <w:bookmarkEnd w:id="60"/>
       <w:bookmarkEnd w:id="61"/>
-      <w:bookmarkEnd w:id="62"/>
     </w:p>
     <w:p>
       <w:pPr>
@@ -11537,16 +11532,16 @@
         </w:tabs>
         <w:ind w:left="792" w:hanging="432"/>
       </w:pPr>
-      <w:bookmarkStart w:id="63" w:name="_Toc341787029"/>
-      <w:bookmarkStart w:id="64" w:name="_Toc219337782"/>
-      <w:bookmarkStart w:id="65" w:name="_Toc225521692"/>
+      <w:bookmarkStart w:id="62" w:name="_Toc341787029"/>
+      <w:bookmarkStart w:id="63" w:name="_Toc219337782"/>
+      <w:bookmarkStart w:id="64" w:name="_Toc225521692"/>
       <w:proofErr w:type="spellStart"/>
       <w:r>
         <w:t>Felhantering</w:t>
       </w:r>
+      <w:bookmarkEnd w:id="62"/>
       <w:bookmarkEnd w:id="63"/>
       <w:bookmarkEnd w:id="64"/>
-      <w:bookmarkEnd w:id="65"/>
       <w:proofErr w:type="spellEnd"/>
     </w:p>
     <w:p>
@@ -11615,15 +11610,15 @@
           <w:spacing w:val="1"/>
         </w:rPr>
       </w:pPr>
-      <w:bookmarkStart w:id="66" w:name="_Toc225521693"/>
-      <w:bookmarkStart w:id="67" w:name="_Toc341787030"/>
+      <w:bookmarkStart w:id="65" w:name="_Toc225521693"/>
+      <w:bookmarkStart w:id="66" w:name="_Toc341787030"/>
       <w:r>
         <w:rPr>
           <w:spacing w:val="1"/>
         </w:rPr>
         <w:t>Gemensamma informationskomponenter</w:t>
       </w:r>
-      <w:bookmarkEnd w:id="66"/>
+      <w:bookmarkEnd w:id="65"/>
     </w:p>
     <w:p>
       <w:pPr>
@@ -18354,7 +18349,7 @@
         </w:rPr>
       </w:pPr>
     </w:p>
-    <w:bookmarkEnd w:id="67"/>
+    <w:bookmarkEnd w:id="66"/>
     <w:p>
       <w:pPr>
         <w:spacing w:before="4" w:line="280" w:lineRule="exact"/>
@@ -18390,7 +18385,7 @@
         </w:tabs>
         <w:ind w:left="360" w:hanging="360"/>
       </w:pPr>
-      <w:bookmarkStart w:id="68" w:name="_Toc225521694"/>
+      <w:bookmarkStart w:id="67" w:name="_Toc225521694"/>
       <w:proofErr w:type="spellStart"/>
       <w:r>
         <w:rPr>
@@ -18404,7 +18399,7 @@
         </w:rPr>
         <w:t>Outcome</w:t>
       </w:r>
-      <w:bookmarkEnd w:id="68"/>
+      <w:bookmarkEnd w:id="67"/>
       <w:proofErr w:type="spellEnd"/>
       <w:r>
         <w:br/>
@@ -18477,14 +18472,14 @@
           <w:color w:val="000000" w:themeColor="text1"/>
         </w:rPr>
       </w:pPr>
-      <w:bookmarkStart w:id="69" w:name="_Toc225521695"/>
+      <w:bookmarkStart w:id="68" w:name="_Toc225521695"/>
       <w:r>
         <w:rPr>
           <w:color w:val="000000" w:themeColor="text1"/>
         </w:rPr>
         <w:t>Frivillighet</w:t>
       </w:r>
-      <w:bookmarkEnd w:id="69"/>
+      <w:bookmarkEnd w:id="68"/>
     </w:p>
     <w:p>
       <w:pPr>
@@ -18548,14 +18543,14 @@
           <w:color w:val="000000" w:themeColor="text1"/>
         </w:rPr>
       </w:pPr>
-      <w:bookmarkStart w:id="70" w:name="_Toc225521696"/>
+      <w:bookmarkStart w:id="69" w:name="_Toc225521696"/>
       <w:r>
         <w:rPr>
           <w:color w:val="000000" w:themeColor="text1"/>
         </w:rPr>
         <w:t>Version</w:t>
       </w:r>
-      <w:bookmarkEnd w:id="70"/>
+      <w:bookmarkEnd w:id="69"/>
     </w:p>
     <w:p>
       <w:pPr>
@@ -18616,14 +18611,14 @@
           <w:color w:val="000000" w:themeColor="text1"/>
         </w:rPr>
       </w:pPr>
-      <w:bookmarkStart w:id="71" w:name="_Toc225521697"/>
+      <w:bookmarkStart w:id="70" w:name="_Toc225521697"/>
       <w:r>
         <w:rPr>
           <w:color w:val="000000" w:themeColor="text1"/>
         </w:rPr>
         <w:t>SLA-krav</w:t>
       </w:r>
-      <w:bookmarkEnd w:id="71"/>
+      <w:bookmarkEnd w:id="70"/>
     </w:p>
     <w:p>
       <w:pPr>
@@ -18681,11 +18676,11 @@
           <w:color w:val="FF0000"/>
         </w:rPr>
       </w:pPr>
-      <w:bookmarkStart w:id="72" w:name="_Toc225521698"/>
+      <w:bookmarkStart w:id="71" w:name="_Toc225521698"/>
       <w:r>
         <w:t>Fältregler</w:t>
       </w:r>
-      <w:bookmarkEnd w:id="72"/>
+      <w:bookmarkEnd w:id="71"/>
       <w:r>
         <w:br/>
       </w:r>
@@ -31520,7 +31515,7 @@
         </w:tabs>
         <w:ind w:left="360" w:hanging="360"/>
       </w:pPr>
-      <w:bookmarkStart w:id="73" w:name="_Toc225521699"/>
+      <w:bookmarkStart w:id="72" w:name="_Toc225521699"/>
       <w:proofErr w:type="spellStart"/>
       <w:r>
         <w:rPr>
@@ -31534,7 +31529,7 @@
         </w:rPr>
         <w:t>PrenatalMedicalHistory</w:t>
       </w:r>
-      <w:bookmarkEnd w:id="73"/>
+      <w:bookmarkEnd w:id="72"/>
       <w:proofErr w:type="spellEnd"/>
       <w:r>
         <w:br/>
@@ -31595,14 +31590,14 @@
           <w:color w:val="000000" w:themeColor="text1"/>
         </w:rPr>
       </w:pPr>
-      <w:bookmarkStart w:id="74" w:name="_Toc225521700"/>
+      <w:bookmarkStart w:id="73" w:name="_Toc225521700"/>
       <w:r>
         <w:rPr>
           <w:color w:val="000000" w:themeColor="text1"/>
         </w:rPr>
         <w:t>Frivillighet</w:t>
       </w:r>
-      <w:bookmarkEnd w:id="74"/>
+      <w:bookmarkEnd w:id="73"/>
     </w:p>
     <w:p>
       <w:pPr>
@@ -31666,14 +31661,14 @@
           <w:color w:val="000000" w:themeColor="text1"/>
         </w:rPr>
       </w:pPr>
-      <w:bookmarkStart w:id="75" w:name="_Toc225521701"/>
+      <w:bookmarkStart w:id="74" w:name="_Toc225521701"/>
       <w:r>
         <w:rPr>
           <w:color w:val="000000" w:themeColor="text1"/>
         </w:rPr>
         <w:t>Version</w:t>
       </w:r>
-      <w:bookmarkEnd w:id="75"/>
+      <w:bookmarkEnd w:id="74"/>
     </w:p>
     <w:p>
       <w:pPr>
@@ -31740,14 +31735,14 @@
           <w:color w:val="000000" w:themeColor="text1"/>
         </w:rPr>
       </w:pPr>
-      <w:bookmarkStart w:id="76" w:name="_Toc225521702"/>
+      <w:bookmarkStart w:id="75" w:name="_Toc225521702"/>
       <w:r>
         <w:rPr>
           <w:color w:val="000000" w:themeColor="text1"/>
         </w:rPr>
         <w:t>SLA-krav</w:t>
       </w:r>
-      <w:bookmarkEnd w:id="76"/>
+      <w:bookmarkEnd w:id="75"/>
     </w:p>
     <w:p>
       <w:pPr>
@@ -31805,11 +31800,11 @@
           <w:color w:val="FF0000"/>
         </w:rPr>
       </w:pPr>
-      <w:bookmarkStart w:id="77" w:name="_Toc225521703"/>
+      <w:bookmarkStart w:id="76" w:name="_Toc225521703"/>
       <w:r>
         <w:t>Fältregler</w:t>
       </w:r>
-      <w:bookmarkEnd w:id="77"/>
+      <w:bookmarkEnd w:id="76"/>
       <w:r>
         <w:br/>
       </w:r>
@@ -34036,7 +34031,21 @@
                 <w:sz w:val="20"/>
                 <w:szCs w:val="20"/>
               </w:rPr>
-              <w:t>PrenatalMedicalHistory</w:t>
+              <w:t>P</w:t>
+            </w:r>
+            <w:r>
+              <w:rPr>
+                <w:sz w:val="20"/>
+                <w:szCs w:val="20"/>
+              </w:rPr>
+              <w:t>atient</w:t>
+            </w:r>
+            <w:r>
+              <w:rPr>
+                <w:sz w:val="20"/>
+                <w:szCs w:val="20"/>
+              </w:rPr>
+              <w:t>Summary</w:t>
             </w:r>
             <w:r>
               <w:rPr>
@@ -47798,13 +47807,26 @@
                 <w:szCs w:val="20"/>
               </w:rPr>
             </w:pPr>
-            <w:proofErr w:type="spellStart"/>
-            <w:r>
-              <w:rPr>
-                <w:sz w:val="20"/>
-                <w:szCs w:val="20"/>
-              </w:rPr>
-              <w:t>DeliveryMedicalHistory</w:t>
+            <w:r>
+              <w:rPr>
+                <w:sz w:val="20"/>
+                <w:szCs w:val="20"/>
+              </w:rPr>
+              <w:t>P</w:t>
+            </w:r>
+            <w:r>
+              <w:rPr>
+                <w:sz w:val="20"/>
+                <w:szCs w:val="20"/>
+              </w:rPr>
+              <w:t>atient</w:t>
+            </w:r>
+            <w:r>
+              <w:rPr>
+                <w:sz w:val="20"/>
+                <w:szCs w:val="20"/>
+              </w:rPr>
+              <w:t>Summary</w:t>
             </w:r>
             <w:r>
               <w:rPr>
@@ -47813,7 +47835,8 @@
               </w:rPr>
               <w:t>HeaderType</w:t>
             </w:r>
-            <w:proofErr w:type="spellEnd"/>
+            <w:bookmarkStart w:id="77" w:name="_GoBack"/>
+            <w:bookmarkEnd w:id="77"/>
           </w:p>
         </w:tc>
         <w:tc>
@@ -53866,7 +53889,7 @@
     <w:p/>
     <w:p/>
     <w:sectPr>
-      <w:headerReference w:type="default" r:id="rId21"/>
+      <w:headerReference w:type="default" r:id="rId16"/>
       <w:pgSz w:w="11909" w:h="16840"/>
       <w:pgMar w:top="1480" w:right="1080" w:bottom="280" w:left="1060" w:header="907" w:footer="0" w:gutter="0"/>
       <w:cols w:space="720"/>
@@ -53877,7 +53900,7 @@
 
 <file path=word/comments.xml><?xml version="1.0" encoding="utf-8"?>
 <w:comments xmlns:wpc="http://schemas.microsoft.com/office/word/2010/wordprocessingCanvas" xmlns:mo="http://schemas.microsoft.com/office/mac/office/2008/main" xmlns:mc="http://schemas.openxmlformats.org/markup-compatibility/2006" xmlns:mv="urn:schemas-microsoft-com:mac:vml" xmlns:o="urn:schemas-microsoft-com:office:office" xmlns:r="http://schemas.openxmlformats.org/officeDocument/2006/relationships" xmlns:m="http://schemas.openxmlformats.org/officeDocument/2006/math" xmlns:v="urn:schemas-microsoft-com:vml" xmlns:wp14="http://schemas.microsoft.com/office/word/2010/wordprocessingDrawing" xmlns:wp="http://schemas.openxmlformats.org/drawingml/2006/wordprocessingDrawing" xmlns:w10="urn:schemas-microsoft-com:office:word" xmlns:w="http://schemas.openxmlformats.org/wordprocessingml/2006/main" xmlns:w14="http://schemas.microsoft.com/office/word/2010/wordml" xmlns:wpg="http://schemas.microsoft.com/office/word/2010/wordprocessingGroup" xmlns:wpi="http://schemas.microsoft.com/office/word/2010/wordprocessingInk" xmlns:wne="http://schemas.microsoft.com/office/word/2006/wordml" xmlns:wps="http://schemas.microsoft.com/office/word/2010/wordprocessingShape" mc:Ignorable="w14 wp14">
-  <w:comment w:id="48" w:author="Johan Eltes" w:date="2013-01-20T23:30:00Z" w:initials="JE">
+  <w:comment w:id="47" w:author="Johan Eltes" w:date="2013-01-20T23:30:00Z" w:initials="JE">
     <w:p>
       <w:pPr>
         <w:pStyle w:val="CommentText"/>
@@ -53955,36 +53978,6 @@
 </w:endnotes>
 </file>
 
-<file path=word/footer1.xml><?xml version="1.0" encoding="utf-8"?>
-<w:ftr xmlns:wpc="http://schemas.microsoft.com/office/word/2010/wordprocessingCanvas" xmlns:mo="http://schemas.microsoft.com/office/mac/office/2008/main" xmlns:mc="http://schemas.openxmlformats.org/markup-compatibility/2006" xmlns:mv="urn:schemas-microsoft-com:mac:vml" xmlns:o="urn:schemas-microsoft-com:office:office" xmlns:r="http://schemas.openxmlformats.org/officeDocument/2006/relationships" xmlns:m="http://schemas.openxmlformats.org/officeDocument/2006/math" xmlns:v="urn:schemas-microsoft-com:vml" xmlns:wp14="http://schemas.microsoft.com/office/word/2010/wordprocessingDrawing" xmlns:wp="http://schemas.openxmlformats.org/drawingml/2006/wordprocessingDrawing" xmlns:w10="urn:schemas-microsoft-com:office:word" xmlns:w="http://schemas.openxmlformats.org/wordprocessingml/2006/main" xmlns:w14="http://schemas.microsoft.com/office/word/2010/wordml" xmlns:wpg="http://schemas.microsoft.com/office/word/2010/wordprocessingGroup" xmlns:wpi="http://schemas.microsoft.com/office/word/2010/wordprocessingInk" xmlns:wne="http://schemas.microsoft.com/office/word/2006/wordml" xmlns:wps="http://schemas.microsoft.com/office/word/2010/wordprocessingShape" mc:Ignorable="w14 wp14">
-  <w:p>
-    <w:pPr>
-      <w:pStyle w:val="Footer"/>
-    </w:pPr>
-  </w:p>
-</w:ftr>
-</file>
-
-<file path=word/footer2.xml><?xml version="1.0" encoding="utf-8"?>
-<w:ftr xmlns:wpc="http://schemas.microsoft.com/office/word/2010/wordprocessingCanvas" xmlns:mo="http://schemas.microsoft.com/office/mac/office/2008/main" xmlns:mc="http://schemas.openxmlformats.org/markup-compatibility/2006" xmlns:mv="urn:schemas-microsoft-com:mac:vml" xmlns:o="urn:schemas-microsoft-com:office:office" xmlns:r="http://schemas.openxmlformats.org/officeDocument/2006/relationships" xmlns:m="http://schemas.openxmlformats.org/officeDocument/2006/math" xmlns:v="urn:schemas-microsoft-com:vml" xmlns:wp14="http://schemas.microsoft.com/office/word/2010/wordprocessingDrawing" xmlns:wp="http://schemas.openxmlformats.org/drawingml/2006/wordprocessingDrawing" xmlns:w10="urn:schemas-microsoft-com:office:word" xmlns:w="http://schemas.openxmlformats.org/wordprocessingml/2006/main" xmlns:w14="http://schemas.microsoft.com/office/word/2010/wordml" xmlns:wpg="http://schemas.microsoft.com/office/word/2010/wordprocessingGroup" xmlns:wpi="http://schemas.microsoft.com/office/word/2010/wordprocessingInk" xmlns:wne="http://schemas.microsoft.com/office/word/2006/wordml" xmlns:wps="http://schemas.microsoft.com/office/word/2010/wordprocessingShape" mc:Ignorable="w14 wp14">
-  <w:p>
-    <w:pPr>
-      <w:pStyle w:val="Footer"/>
-    </w:pPr>
-  </w:p>
-</w:ftr>
-</file>
-
-<file path=word/footer3.xml><?xml version="1.0" encoding="utf-8"?>
-<w:ftr xmlns:wpc="http://schemas.microsoft.com/office/word/2010/wordprocessingCanvas" xmlns:mo="http://schemas.microsoft.com/office/mac/office/2008/main" xmlns:mc="http://schemas.openxmlformats.org/markup-compatibility/2006" xmlns:mv="urn:schemas-microsoft-com:mac:vml" xmlns:o="urn:schemas-microsoft-com:office:office" xmlns:r="http://schemas.openxmlformats.org/officeDocument/2006/relationships" xmlns:m="http://schemas.openxmlformats.org/officeDocument/2006/math" xmlns:v="urn:schemas-microsoft-com:vml" xmlns:wp14="http://schemas.microsoft.com/office/word/2010/wordprocessingDrawing" xmlns:wp="http://schemas.openxmlformats.org/drawingml/2006/wordprocessingDrawing" xmlns:w10="urn:schemas-microsoft-com:office:word" xmlns:w="http://schemas.openxmlformats.org/wordprocessingml/2006/main" xmlns:w14="http://schemas.microsoft.com/office/word/2010/wordml" xmlns:wpg="http://schemas.microsoft.com/office/word/2010/wordprocessingGroup" xmlns:wpi="http://schemas.microsoft.com/office/word/2010/wordprocessingInk" xmlns:wne="http://schemas.microsoft.com/office/word/2006/wordml" xmlns:wps="http://schemas.microsoft.com/office/word/2010/wordprocessingShape" mc:Ignorable="w14 wp14">
-  <w:p>
-    <w:pPr>
-      <w:pStyle w:val="Footer"/>
-    </w:pPr>
-  </w:p>
-</w:ftr>
-</file>
-
 <file path=word/footnotes.xml><?xml version="1.0" encoding="utf-8"?>
 <w:footnotes xmlns:wpc="http://schemas.microsoft.com/office/word/2010/wordprocessingCanvas" xmlns:mo="http://schemas.microsoft.com/office/mac/office/2008/main" xmlns:mc="http://schemas.openxmlformats.org/markup-compatibility/2006" xmlns:mv="urn:schemas-microsoft-com:mac:vml" xmlns:o="urn:schemas-microsoft-com:office:office" xmlns:r="http://schemas.openxmlformats.org/officeDocument/2006/relationships" xmlns:m="http://schemas.openxmlformats.org/officeDocument/2006/math" xmlns:v="urn:schemas-microsoft-com:vml" xmlns:wp14="http://schemas.microsoft.com/office/word/2010/wordprocessingDrawing" xmlns:wp="http://schemas.openxmlformats.org/drawingml/2006/wordprocessingDrawing" xmlns:w10="urn:schemas-microsoft-com:office:word" xmlns:w="http://schemas.openxmlformats.org/wordprocessingml/2006/main" xmlns:w14="http://schemas.microsoft.com/office/word/2010/wordml" xmlns:wpg="http://schemas.microsoft.com/office/word/2010/wordprocessingGroup" xmlns:wpi="http://schemas.microsoft.com/office/word/2010/wordprocessingInk" xmlns:wne="http://schemas.microsoft.com/office/word/2006/wordml" xmlns:wps="http://schemas.microsoft.com/office/word/2010/wordprocessingShape" mc:Ignorable="w14 wp14">
   <w:footnote w:type="separator" w:id="-1">
@@ -54005,16 +53998,6 @@
 </file>
 
 <file path=word/header1.xml><?xml version="1.0" encoding="utf-8"?>
-<w:hdr xmlns:wpc="http://schemas.microsoft.com/office/word/2010/wordprocessingCanvas" xmlns:mo="http://schemas.microsoft.com/office/mac/office/2008/main" xmlns:mc="http://schemas.openxmlformats.org/markup-compatibility/2006" xmlns:mv="urn:schemas-microsoft-com:mac:vml" xmlns:o="urn:schemas-microsoft-com:office:office" xmlns:r="http://schemas.openxmlformats.org/officeDocument/2006/relationships" xmlns:m="http://schemas.openxmlformats.org/officeDocument/2006/math" xmlns:v="urn:schemas-microsoft-com:vml" xmlns:wp14="http://schemas.microsoft.com/office/word/2010/wordprocessingDrawing" xmlns:wp="http://schemas.openxmlformats.org/drawingml/2006/wordprocessingDrawing" xmlns:w10="urn:schemas-microsoft-com:office:word" xmlns:w="http://schemas.openxmlformats.org/wordprocessingml/2006/main" xmlns:w14="http://schemas.microsoft.com/office/word/2010/wordml" xmlns:wpg="http://schemas.microsoft.com/office/word/2010/wordprocessingGroup" xmlns:wpi="http://schemas.microsoft.com/office/word/2010/wordprocessingInk" xmlns:wne="http://schemas.microsoft.com/office/word/2006/wordml" xmlns:wps="http://schemas.microsoft.com/office/word/2010/wordprocessingShape" mc:Ignorable="w14 wp14">
-  <w:p>
-    <w:pPr>
-      <w:pStyle w:val="Header"/>
-    </w:pPr>
-  </w:p>
-</w:hdr>
-</file>
-
-<file path=word/header2.xml><?xml version="1.0" encoding="utf-8"?>
 <w:hdr xmlns:wpc="http://schemas.microsoft.com/office/word/2010/wordprocessingCanvas" xmlns:mo="http://schemas.microsoft.com/office/mac/office/2008/main" xmlns:mc="http://schemas.openxmlformats.org/markup-compatibility/2006" xmlns:mv="urn:schemas-microsoft-com:mac:vml" xmlns:o="urn:schemas-microsoft-com:office:office" xmlns:r="http://schemas.openxmlformats.org/officeDocument/2006/relationships" xmlns:m="http://schemas.openxmlformats.org/officeDocument/2006/math" xmlns:v="urn:schemas-microsoft-com:vml" xmlns:wp14="http://schemas.microsoft.com/office/word/2010/wordprocessingDrawing" xmlns:wp="http://schemas.openxmlformats.org/drawingml/2006/wordprocessingDrawing" xmlns:w10="urn:schemas-microsoft-com:office:word" xmlns:w="http://schemas.openxmlformats.org/wordprocessingml/2006/main" xmlns:w14="http://schemas.microsoft.com/office/word/2010/wordml" xmlns:wpg="http://schemas.microsoft.com/office/word/2010/wordprocessingGroup" xmlns:wpi="http://schemas.microsoft.com/office/word/2010/wordprocessingInk" xmlns:wne="http://schemas.microsoft.com/office/word/2006/wordml" xmlns:wps="http://schemas.microsoft.com/office/word/2010/wordprocessingShape" mc:Ignorable="w14 wp14">
   <w:tbl>
     <w:tblPr>
@@ -54608,8 +54591,6 @@
           <w:r>
             <w:t>Utgåva PA31</w:t>
           </w:r>
-          <w:bookmarkStart w:id="0" w:name="_GoBack"/>
-          <w:bookmarkEnd w:id="0"/>
         </w:p>
       </w:tc>
     </w:tr>
@@ -54826,7 +54807,7 @@
             <w:rPr>
               <w:noProof/>
             </w:rPr>
-            <w:t>1</w:t>
+            <w:t>4</w:t>
           </w:r>
           <w:r>
             <w:fldChar w:fldCharType="end"/>
@@ -54975,17 +54956,7 @@
 </w:hdr>
 </file>
 
-<file path=word/header3.xml><?xml version="1.0" encoding="utf-8"?>
-<w:hdr xmlns:wpc="http://schemas.microsoft.com/office/word/2010/wordprocessingCanvas" xmlns:mo="http://schemas.microsoft.com/office/mac/office/2008/main" xmlns:mc="http://schemas.openxmlformats.org/markup-compatibility/2006" xmlns:mv="urn:schemas-microsoft-com:mac:vml" xmlns:o="urn:schemas-microsoft-com:office:office" xmlns:r="http://schemas.openxmlformats.org/officeDocument/2006/relationships" xmlns:m="http://schemas.openxmlformats.org/officeDocument/2006/math" xmlns:v="urn:schemas-microsoft-com:vml" xmlns:wp14="http://schemas.microsoft.com/office/word/2010/wordprocessingDrawing" xmlns:wp="http://schemas.openxmlformats.org/drawingml/2006/wordprocessingDrawing" xmlns:w10="urn:schemas-microsoft-com:office:word" xmlns:w="http://schemas.openxmlformats.org/wordprocessingml/2006/main" xmlns:w14="http://schemas.microsoft.com/office/word/2010/wordml" xmlns:wpg="http://schemas.microsoft.com/office/word/2010/wordprocessingGroup" xmlns:wpi="http://schemas.microsoft.com/office/word/2010/wordprocessingInk" xmlns:wne="http://schemas.microsoft.com/office/word/2006/wordml" xmlns:wps="http://schemas.microsoft.com/office/word/2010/wordprocessingShape" mc:Ignorable="w14 wp14">
-  <w:p>
-    <w:pPr>
-      <w:pStyle w:val="Header"/>
-    </w:pPr>
-  </w:p>
-</w:hdr>
-</file>
-
-<file path=word/header4.xml><?xml version="1.0" encoding="utf-8"?>
+<file path=word/header2.xml><?xml version="1.0" encoding="utf-8"?>
 <w:hdr xmlns:wpc="http://schemas.microsoft.com/office/word/2010/wordprocessingCanvas" xmlns:mo="http://schemas.microsoft.com/office/mac/office/2008/main" xmlns:mc="http://schemas.openxmlformats.org/markup-compatibility/2006" xmlns:mv="urn:schemas-microsoft-com:mac:vml" xmlns:o="urn:schemas-microsoft-com:office:office" xmlns:r="http://schemas.openxmlformats.org/officeDocument/2006/relationships" xmlns:m="http://schemas.openxmlformats.org/officeDocument/2006/math" xmlns:v="urn:schemas-microsoft-com:vml" xmlns:wp14="http://schemas.microsoft.com/office/word/2010/wordprocessingDrawing" xmlns:wp="http://schemas.openxmlformats.org/drawingml/2006/wordprocessingDrawing" xmlns:w10="urn:schemas-microsoft-com:office:word" xmlns:w="http://schemas.openxmlformats.org/wordprocessingml/2006/main" xmlns:w14="http://schemas.microsoft.com/office/word/2010/wordml" xmlns:wpg="http://schemas.microsoft.com/office/word/2010/wordprocessingGroup" xmlns:wpi="http://schemas.microsoft.com/office/word/2010/wordprocessingInk" xmlns:wne="http://schemas.microsoft.com/office/word/2006/wordml" xmlns:wps="http://schemas.microsoft.com/office/word/2010/wordprocessingShape" mc:Ignorable="w14 wp14">
   <w:tbl>
     <w:tblPr>
@@ -55795,7 +55766,7 @@
             <w:rPr>
               <w:noProof/>
             </w:rPr>
-            <w:t>24</w:t>
+            <w:t>31</w:t>
           </w:r>
           <w:r>
             <w:fldChar w:fldCharType="end"/>

</xml_diff>

<commit_message>
uppdatterade PA-nr och datum
</commit_message>
<xml_diff>
--- a/ServiceInteractions/riv/clinicalprocess/healthcond/actoutcome/trunk/docs/Tjanstekontraktsbeskrivning clinicalprocess_healthcond_actoutcome.docx
+++ b/ServiceInteractions/riv/clinicalprocess/healthcond/actoutcome/trunk/docs/Tjanstekontraktsbeskrivning clinicalprocess_healthcond_actoutcome.docx
@@ -168,29 +168,15 @@
           <w:sz w:val="44"/>
         </w:rPr>
       </w:pPr>
-      <w:r>
-        <w:fldChar w:fldCharType="begin"/>
-      </w:r>
-      <w:r>
-        <w:instrText xml:space="preserve"> SUBJECT  \* MERGEFORMAT </w:instrText>
-      </w:r>
-      <w:r>
-        <w:fldChar w:fldCharType="separate"/>
-      </w:r>
-      <w:r>
-        <w:rPr>
-          <w:rFonts w:ascii="Arial" w:hAnsi="Arial"/>
-          <w:sz w:val="44"/>
-        </w:rPr>
-        <w:t>Tjänstekontraktsbeskrivning</w:t>
-      </w:r>
-      <w:r>
-        <w:rPr>
-          <w:rFonts w:ascii="Arial" w:hAnsi="Arial"/>
-          <w:sz w:val="44"/>
-        </w:rPr>
-        <w:fldChar w:fldCharType="end"/>
-      </w:r>
+      <w:fldSimple w:instr=" SUBJECT  \* MERGEFORMAT ">
+        <w:r>
+          <w:rPr>
+            <w:rFonts w:ascii="Arial" w:hAnsi="Arial"/>
+            <w:sz w:val="44"/>
+          </w:rPr>
+          <w:t>Tjänstekontraktsbeskrivning</w:t>
+        </w:r>
+      </w:fldSimple>
     </w:p>
     <w:p>
       <w:pPr>
@@ -221,7 +207,7 @@
           <w:rFonts w:ascii="Arial" w:hAnsi="Arial"/>
           <w:sz w:val="36"/>
         </w:rPr>
-        <w:t>32</w:t>
+        <w:t>33</w:t>
       </w:r>
     </w:p>
     <w:p>
@@ -251,7 +237,7 @@
           <w:rFonts w:ascii="Arial" w:hAnsi="Arial"/>
           <w:sz w:val="36"/>
         </w:rPr>
-        <w:t>05-02</w:t>
+        <w:t>05-05</w:t>
       </w:r>
     </w:p>
     <w:p>
@@ -3047,7 +3033,10 @@
               </w:numPr>
             </w:pPr>
             <w:r>
-              <w:t>Korrigering av engelska</w:t>
+              <w:t>Korrigering av engelsk</w:t>
+            </w:r>
+            <w:r>
+              <w:t xml:space="preserve"> termonologi</w:t>
             </w:r>
           </w:p>
         </w:tc>
@@ -3171,7 +3160,7 @@
         <w:rPr>
           <w:rFonts w:asciiTheme="minorHAnsi" w:eastAsiaTheme="minorEastAsia" w:hAnsiTheme="minorHAnsi"/>
           <w:noProof/>
-          <w:lang w:val="en-US" w:eastAsia="ja-JP"/>
+          <w:lang w:eastAsia="ja-JP"/>
         </w:rPr>
       </w:pPr>
       <w:r>
@@ -3216,6 +3205,8 @@
         </w:rPr>
         <w:fldChar w:fldCharType="separate"/>
       </w:r>
+      <w:bookmarkStart w:id="0" w:name="_GoBack"/>
+      <w:bookmarkEnd w:id="0"/>
       <w:r>
         <w:rPr>
           <w:noProof/>
@@ -3226,7 +3217,7 @@
         <w:rPr>
           <w:rFonts w:asciiTheme="minorHAnsi" w:eastAsiaTheme="minorEastAsia" w:hAnsiTheme="minorHAnsi"/>
           <w:noProof/>
-          <w:lang w:val="en-US" w:eastAsia="ja-JP"/>
+          <w:lang w:eastAsia="ja-JP"/>
         </w:rPr>
         <w:tab/>
       </w:r>
@@ -3252,7 +3243,7 @@
         <w:rPr>
           <w:noProof/>
         </w:rPr>
-        <w:instrText xml:space="preserve"> PAGEREF _Toc229163851 \h </w:instrText>
+        <w:instrText xml:space="preserve"> PAGEREF _Toc229417619 \h </w:instrText>
       </w:r>
       <w:r>
         <w:rPr>
@@ -3269,7 +3260,7 @@
         <w:rPr>
           <w:noProof/>
         </w:rPr>
-        <w:t>6</w:t>
+        <w:t>5</w:t>
       </w:r>
       <w:r>
         <w:rPr>
@@ -3288,7 +3279,7 @@
         <w:rPr>
           <w:rFonts w:asciiTheme="minorHAnsi" w:eastAsiaTheme="minorEastAsia" w:hAnsiTheme="minorHAnsi"/>
           <w:noProof/>
-          <w:lang w:val="en-US" w:eastAsia="ja-JP"/>
+          <w:lang w:eastAsia="ja-JP"/>
         </w:rPr>
       </w:pPr>
       <w:r>
@@ -3301,7 +3292,7 @@
         <w:rPr>
           <w:rFonts w:asciiTheme="minorHAnsi" w:eastAsiaTheme="minorEastAsia" w:hAnsiTheme="minorHAnsi"/>
           <w:noProof/>
-          <w:lang w:val="en-US" w:eastAsia="ja-JP"/>
+          <w:lang w:eastAsia="ja-JP"/>
         </w:rPr>
         <w:tab/>
       </w:r>
@@ -3327,7 +3318,7 @@
         <w:rPr>
           <w:noProof/>
         </w:rPr>
-        <w:instrText xml:space="preserve"> PAGEREF _Toc229163852 \h </w:instrText>
+        <w:instrText xml:space="preserve"> PAGEREF _Toc229417620 \h </w:instrText>
       </w:r>
       <w:r>
         <w:rPr>
@@ -3344,7 +3335,7 @@
         <w:rPr>
           <w:noProof/>
         </w:rPr>
-        <w:t>8</w:t>
+        <w:t>7</w:t>
       </w:r>
       <w:r>
         <w:rPr>
@@ -3363,7 +3354,7 @@
         <w:rPr>
           <w:rFonts w:asciiTheme="minorHAnsi" w:eastAsiaTheme="minorEastAsia" w:hAnsiTheme="minorHAnsi"/>
           <w:noProof/>
-          <w:lang w:val="en-US" w:eastAsia="ja-JP"/>
+          <w:lang w:eastAsia="ja-JP"/>
         </w:rPr>
       </w:pPr>
       <w:r>
@@ -3376,7 +3367,7 @@
         <w:rPr>
           <w:rFonts w:asciiTheme="minorHAnsi" w:eastAsiaTheme="minorEastAsia" w:hAnsiTheme="minorHAnsi"/>
           <w:noProof/>
-          <w:lang w:val="en-US" w:eastAsia="ja-JP"/>
+          <w:lang w:eastAsia="ja-JP"/>
         </w:rPr>
         <w:tab/>
       </w:r>
@@ -3402,7 +3393,7 @@
         <w:rPr>
           <w:noProof/>
         </w:rPr>
-        <w:instrText xml:space="preserve"> PAGEREF _Toc229163853 \h </w:instrText>
+        <w:instrText xml:space="preserve"> PAGEREF _Toc229417621 \h </w:instrText>
       </w:r>
       <w:r>
         <w:rPr>
@@ -3419,7 +3410,7 @@
         <w:rPr>
           <w:noProof/>
         </w:rPr>
-        <w:t>8</w:t>
+        <w:t>7</w:t>
       </w:r>
       <w:r>
         <w:rPr>
@@ -3438,7 +3429,7 @@
         <w:rPr>
           <w:rFonts w:asciiTheme="minorHAnsi" w:eastAsiaTheme="minorEastAsia" w:hAnsiTheme="minorHAnsi"/>
           <w:noProof/>
-          <w:lang w:val="en-US" w:eastAsia="ja-JP"/>
+          <w:lang w:eastAsia="ja-JP"/>
         </w:rPr>
       </w:pPr>
       <w:r>
@@ -3452,7 +3443,7 @@
         <w:rPr>
           <w:rFonts w:asciiTheme="minorHAnsi" w:eastAsiaTheme="minorEastAsia" w:hAnsiTheme="minorHAnsi"/>
           <w:noProof/>
-          <w:lang w:val="en-US" w:eastAsia="ja-JP"/>
+          <w:lang w:eastAsia="ja-JP"/>
         </w:rPr>
         <w:tab/>
       </w:r>
@@ -3478,7 +3469,7 @@
         <w:rPr>
           <w:noProof/>
         </w:rPr>
-        <w:instrText xml:space="preserve"> PAGEREF _Toc229163854 \h </w:instrText>
+        <w:instrText xml:space="preserve"> PAGEREF _Toc229417622 \h </w:instrText>
       </w:r>
       <w:r>
         <w:rPr>
@@ -3495,7 +3486,7 @@
         <w:rPr>
           <w:noProof/>
         </w:rPr>
-        <w:t>9</w:t>
+        <w:t>8</w:t>
       </w:r>
       <w:r>
         <w:rPr>
@@ -3514,7 +3505,7 @@
         <w:rPr>
           <w:rFonts w:asciiTheme="minorHAnsi" w:eastAsiaTheme="minorEastAsia" w:hAnsiTheme="minorHAnsi"/>
           <w:noProof/>
-          <w:lang w:val="en-US" w:eastAsia="ja-JP"/>
+          <w:lang w:eastAsia="ja-JP"/>
         </w:rPr>
       </w:pPr>
       <w:r>
@@ -3528,7 +3519,7 @@
         <w:rPr>
           <w:rFonts w:asciiTheme="minorHAnsi" w:eastAsiaTheme="minorEastAsia" w:hAnsiTheme="minorHAnsi"/>
           <w:noProof/>
-          <w:lang w:val="en-US" w:eastAsia="ja-JP"/>
+          <w:lang w:eastAsia="ja-JP"/>
         </w:rPr>
         <w:tab/>
       </w:r>
@@ -3554,7 +3545,7 @@
         <w:rPr>
           <w:noProof/>
         </w:rPr>
-        <w:instrText xml:space="preserve"> PAGEREF _Toc229163855 \h </w:instrText>
+        <w:instrText xml:space="preserve"> PAGEREF _Toc229417623 \h </w:instrText>
       </w:r>
       <w:r>
         <w:rPr>
@@ -3571,7 +3562,7 @@
         <w:rPr>
           <w:noProof/>
         </w:rPr>
-        <w:t>10</w:t>
+        <w:t>9</w:t>
       </w:r>
       <w:r>
         <w:rPr>
@@ -3590,7 +3581,7 @@
         <w:rPr>
           <w:rFonts w:asciiTheme="minorHAnsi" w:eastAsiaTheme="minorEastAsia" w:hAnsiTheme="minorHAnsi"/>
           <w:noProof/>
-          <w:lang w:val="en-US" w:eastAsia="ja-JP"/>
+          <w:lang w:eastAsia="ja-JP"/>
         </w:rPr>
       </w:pPr>
       <w:r>
@@ -3604,7 +3595,7 @@
         <w:rPr>
           <w:rFonts w:asciiTheme="minorHAnsi" w:eastAsiaTheme="minorEastAsia" w:hAnsiTheme="minorHAnsi"/>
           <w:noProof/>
-          <w:lang w:val="en-US" w:eastAsia="ja-JP"/>
+          <w:lang w:eastAsia="ja-JP"/>
         </w:rPr>
         <w:tab/>
       </w:r>
@@ -3630,7 +3621,7 @@
         <w:rPr>
           <w:noProof/>
         </w:rPr>
-        <w:instrText xml:space="preserve"> PAGEREF _Toc229163856 \h </w:instrText>
+        <w:instrText xml:space="preserve"> PAGEREF _Toc229417624 \h </w:instrText>
       </w:r>
       <w:r>
         <w:rPr>
@@ -3647,7 +3638,7 @@
         <w:rPr>
           <w:noProof/>
         </w:rPr>
-        <w:t>11</w:t>
+        <w:t>10</w:t>
       </w:r>
       <w:r>
         <w:rPr>
@@ -3666,7 +3657,7 @@
         <w:rPr>
           <w:rFonts w:asciiTheme="minorHAnsi" w:eastAsiaTheme="minorEastAsia" w:hAnsiTheme="minorHAnsi"/>
           <w:noProof/>
-          <w:lang w:val="en-US" w:eastAsia="ja-JP"/>
+          <w:lang w:eastAsia="ja-JP"/>
         </w:rPr>
       </w:pPr>
       <w:r>
@@ -3679,7 +3670,7 @@
         <w:rPr>
           <w:rFonts w:asciiTheme="minorHAnsi" w:eastAsiaTheme="minorEastAsia" w:hAnsiTheme="minorHAnsi"/>
           <w:noProof/>
-          <w:lang w:val="en-US" w:eastAsia="ja-JP"/>
+          <w:lang w:eastAsia="ja-JP"/>
         </w:rPr>
         <w:tab/>
       </w:r>
@@ -3705,7 +3696,7 @@
         <w:rPr>
           <w:noProof/>
         </w:rPr>
-        <w:instrText xml:space="preserve"> PAGEREF _Toc229163857 \h </w:instrText>
+        <w:instrText xml:space="preserve"> PAGEREF _Toc229417625 \h </w:instrText>
       </w:r>
       <w:r>
         <w:rPr>
@@ -3741,7 +3732,7 @@
         <w:rPr>
           <w:rFonts w:asciiTheme="minorHAnsi" w:eastAsiaTheme="minorEastAsia" w:hAnsiTheme="minorHAnsi"/>
           <w:noProof/>
-          <w:lang w:val="en-US" w:eastAsia="ja-JP"/>
+          <w:lang w:eastAsia="ja-JP"/>
         </w:rPr>
       </w:pPr>
       <w:r>
@@ -3754,7 +3745,7 @@
         <w:rPr>
           <w:rFonts w:asciiTheme="minorHAnsi" w:eastAsiaTheme="minorEastAsia" w:hAnsiTheme="minorHAnsi"/>
           <w:noProof/>
-          <w:lang w:val="en-US" w:eastAsia="ja-JP"/>
+          <w:lang w:eastAsia="ja-JP"/>
         </w:rPr>
         <w:tab/>
       </w:r>
@@ -3780,7 +3771,7 @@
         <w:rPr>
           <w:noProof/>
         </w:rPr>
-        <w:instrText xml:space="preserve"> PAGEREF _Toc229163858 \h </w:instrText>
+        <w:instrText xml:space="preserve"> PAGEREF _Toc229417626 \h </w:instrText>
       </w:r>
       <w:r>
         <w:rPr>
@@ -3797,7 +3788,7 @@
         <w:rPr>
           <w:noProof/>
         </w:rPr>
-        <w:t>12</w:t>
+        <w:t>11</w:t>
       </w:r>
       <w:r>
         <w:rPr>
@@ -3855,7 +3846,7 @@
         <w:rPr>
           <w:noProof/>
         </w:rPr>
-        <w:instrText xml:space="preserve"> PAGEREF _Toc229163859 \h </w:instrText>
+        <w:instrText xml:space="preserve"> PAGEREF _Toc229417627 \h </w:instrText>
       </w:r>
       <w:r>
         <w:rPr>
@@ -3872,7 +3863,7 @@
         <w:rPr>
           <w:noProof/>
         </w:rPr>
-        <w:t>12</w:t>
+        <w:t>11</w:t>
       </w:r>
       <w:r>
         <w:rPr>
@@ -3930,7 +3921,7 @@
         <w:rPr>
           <w:noProof/>
         </w:rPr>
-        <w:instrText xml:space="preserve"> PAGEREF _Toc229163860 \h </w:instrText>
+        <w:instrText xml:space="preserve"> PAGEREF _Toc229417628 \h </w:instrText>
       </w:r>
       <w:r>
         <w:rPr>
@@ -3947,7 +3938,7 @@
         <w:rPr>
           <w:noProof/>
         </w:rPr>
-        <w:t>14</w:t>
+        <w:t>13</w:t>
       </w:r>
       <w:r>
         <w:rPr>
@@ -4006,7 +3997,7 @@
         <w:rPr>
           <w:noProof/>
         </w:rPr>
-        <w:instrText xml:space="preserve"> PAGEREF _Toc229163861 \h </w:instrText>
+        <w:instrText xml:space="preserve"> PAGEREF _Toc229417629 \h </w:instrText>
       </w:r>
       <w:r>
         <w:rPr>
@@ -4023,7 +4014,7 @@
         <w:rPr>
           <w:noProof/>
         </w:rPr>
-        <w:t>14</w:t>
+        <w:t>13</w:t>
       </w:r>
       <w:r>
         <w:rPr>
@@ -4082,7 +4073,7 @@
         <w:rPr>
           <w:noProof/>
         </w:rPr>
-        <w:instrText xml:space="preserve"> PAGEREF _Toc229163862 \h </w:instrText>
+        <w:instrText xml:space="preserve"> PAGEREF _Toc229417630 \h </w:instrText>
       </w:r>
       <w:r>
         <w:rPr>
@@ -4099,7 +4090,7 @@
         <w:rPr>
           <w:noProof/>
         </w:rPr>
-        <w:t>14</w:t>
+        <w:t>13</w:t>
       </w:r>
       <w:r>
         <w:rPr>
@@ -4157,7 +4148,7 @@
         <w:rPr>
           <w:noProof/>
         </w:rPr>
-        <w:instrText xml:space="preserve"> PAGEREF _Toc229163863 \h </w:instrText>
+        <w:instrText xml:space="preserve"> PAGEREF _Toc229417631 \h </w:instrText>
       </w:r>
       <w:r>
         <w:rPr>
@@ -4174,7 +4165,7 @@
         <w:rPr>
           <w:noProof/>
         </w:rPr>
-        <w:t>14</w:t>
+        <w:t>13</w:t>
       </w:r>
       <w:r>
         <w:rPr>
@@ -4232,7 +4223,7 @@
         <w:rPr>
           <w:noProof/>
         </w:rPr>
-        <w:instrText xml:space="preserve"> PAGEREF _Toc229163864 \h </w:instrText>
+        <w:instrText xml:space="preserve"> PAGEREF _Toc229417632 \h </w:instrText>
       </w:r>
       <w:r>
         <w:rPr>
@@ -4249,7 +4240,7 @@
         <w:rPr>
           <w:noProof/>
         </w:rPr>
-        <w:t>15</w:t>
+        <w:t>14</w:t>
       </w:r>
       <w:r>
         <w:rPr>
@@ -4307,7 +4298,7 @@
         <w:rPr>
           <w:noProof/>
         </w:rPr>
-        <w:instrText xml:space="preserve"> PAGEREF _Toc229163865 \h </w:instrText>
+        <w:instrText xml:space="preserve"> PAGEREF _Toc229417633 \h </w:instrText>
       </w:r>
       <w:r>
         <w:rPr>
@@ -4324,7 +4315,7 @@
         <w:rPr>
           <w:noProof/>
         </w:rPr>
-        <w:t>15</w:t>
+        <w:t>14</w:t>
       </w:r>
       <w:r>
         <w:rPr>
@@ -4383,7 +4374,7 @@
         <w:rPr>
           <w:noProof/>
         </w:rPr>
-        <w:instrText xml:space="preserve"> PAGEREF _Toc229163866 \h </w:instrText>
+        <w:instrText xml:space="preserve"> PAGEREF _Toc229417634 \h </w:instrText>
       </w:r>
       <w:r>
         <w:rPr>
@@ -4400,7 +4391,7 @@
         <w:rPr>
           <w:noProof/>
         </w:rPr>
-        <w:t>15</w:t>
+        <w:t>14</w:t>
       </w:r>
       <w:r>
         <w:rPr>
@@ -4439,76 +4430,43 @@
       <w:r>
         <w:rPr>
           <w:noProof/>
-          <w:spacing w:val="1"/>
-        </w:rPr>
-        <w:t>Ge</w:t>
+        </w:rPr>
+        <w:t>Generella regler</w:t>
       </w:r>
       <w:r>
         <w:rPr>
           <w:noProof/>
         </w:rPr>
-        <w:t>ner</w:t>
+        <w:tab/>
       </w:r>
       <w:r>
         <w:rPr>
           <w:noProof/>
-          <w:spacing w:val="-2"/>
-        </w:rPr>
-        <w:t>e</w:t>
+        </w:rPr>
+        <w:fldChar w:fldCharType="begin"/>
       </w:r>
       <w:r>
         <w:rPr>
           <w:noProof/>
         </w:rPr>
-        <w:t xml:space="preserve">lla </w:t>
+        <w:instrText xml:space="preserve"> PAGEREF _Toc229417635 \h </w:instrText>
       </w:r>
       <w:r>
         <w:rPr>
           <w:noProof/>
-          <w:spacing w:val="-2"/>
-        </w:rPr>
-        <w:t>r</w:t>
+        </w:rPr>
       </w:r>
       <w:r>
         <w:rPr>
           <w:noProof/>
         </w:rPr>
-        <w:t>egler</w:t>
+        <w:fldChar w:fldCharType="separate"/>
       </w:r>
       <w:r>
         <w:rPr>
           <w:noProof/>
         </w:rPr>
-        <w:tab/>
-      </w:r>
-      <w:r>
-        <w:rPr>
-          <w:noProof/>
-        </w:rPr>
-        <w:fldChar w:fldCharType="begin"/>
-      </w:r>
-      <w:r>
-        <w:rPr>
-          <w:noProof/>
-        </w:rPr>
-        <w:instrText xml:space="preserve"> PAGEREF _Toc229163867 \h </w:instrText>
-      </w:r>
-      <w:r>
-        <w:rPr>
-          <w:noProof/>
-        </w:rPr>
-      </w:r>
-      <w:r>
-        <w:rPr>
-          <w:noProof/>
-        </w:rPr>
-        <w:fldChar w:fldCharType="separate"/>
-      </w:r>
-      <w:r>
-        <w:rPr>
-          <w:noProof/>
-        </w:rPr>
-        <w:t>16</w:t>
+        <w:t>15</w:t>
       </w:r>
       <w:r>
         <w:rPr>
@@ -4566,7 +4524,7 @@
         <w:rPr>
           <w:noProof/>
         </w:rPr>
-        <w:instrText xml:space="preserve"> PAGEREF _Toc229163868 \h </w:instrText>
+        <w:instrText xml:space="preserve"> PAGEREF _Toc229417636 \h </w:instrText>
       </w:r>
       <w:r>
         <w:rPr>
@@ -4583,7 +4541,7 @@
         <w:rPr>
           <w:noProof/>
         </w:rPr>
-        <w:t>16</w:t>
+        <w:t>15</w:t>
       </w:r>
       <w:r>
         <w:rPr>
@@ -4641,7 +4599,7 @@
         <w:rPr>
           <w:noProof/>
         </w:rPr>
-        <w:instrText xml:space="preserve"> PAGEREF _Toc229163869 \h </w:instrText>
+        <w:instrText xml:space="preserve"> PAGEREF _Toc229417637 \h </w:instrText>
       </w:r>
       <w:r>
         <w:rPr>
@@ -4658,7 +4616,7 @@
         <w:rPr>
           <w:noProof/>
         </w:rPr>
-        <w:t>18</w:t>
+        <w:t>17</w:t>
       </w:r>
       <w:r>
         <w:rPr>
@@ -4684,7 +4642,7 @@
         <w:rPr>
           <w:noProof/>
         </w:rPr>
-        <w:t>3.3</w:t>
+        <w:t>3.1</w:t>
       </w:r>
       <w:r>
         <w:rPr>
@@ -4716,7 +4674,7 @@
         <w:rPr>
           <w:noProof/>
         </w:rPr>
-        <w:instrText xml:space="preserve"> PAGEREF _Toc229163870 \h </w:instrText>
+        <w:instrText xml:space="preserve"> PAGEREF _Toc229417638 \h </w:instrText>
       </w:r>
       <w:r>
         <w:rPr>
@@ -4733,7 +4691,7 @@
         <w:rPr>
           <w:noProof/>
         </w:rPr>
-        <w:t>19</w:t>
+        <w:t>18</w:t>
       </w:r>
       <w:r>
         <w:rPr>
@@ -4759,7 +4717,7 @@
         <w:rPr>
           <w:noProof/>
         </w:rPr>
-        <w:t>3.4</w:t>
+        <w:t>3.2</w:t>
       </w:r>
       <w:r>
         <w:rPr>
@@ -4791,7 +4749,7 @@
         <w:rPr>
           <w:noProof/>
         </w:rPr>
-        <w:instrText xml:space="preserve"> PAGEREF _Toc229163871 \h </w:instrText>
+        <w:instrText xml:space="preserve"> PAGEREF _Toc229417639 \h </w:instrText>
       </w:r>
       <w:r>
         <w:rPr>
@@ -4808,7 +4766,7 @@
         <w:rPr>
           <w:noProof/>
         </w:rPr>
-        <w:t>19</w:t>
+        <w:t>18</w:t>
       </w:r>
       <w:r>
         <w:rPr>
@@ -4834,7 +4792,7 @@
         <w:rPr>
           <w:noProof/>
         </w:rPr>
-        <w:t>3.5</w:t>
+        <w:t>3.3</w:t>
       </w:r>
       <w:r>
         <w:rPr>
@@ -4866,7 +4824,7 @@
         <w:rPr>
           <w:noProof/>
         </w:rPr>
-        <w:instrText xml:space="preserve"> PAGEREF _Toc229163872 \h </w:instrText>
+        <w:instrText xml:space="preserve"> PAGEREF _Toc229417640 \h </w:instrText>
       </w:r>
       <w:r>
         <w:rPr>
@@ -4883,7 +4841,7 @@
         <w:rPr>
           <w:noProof/>
         </w:rPr>
-        <w:t>19</w:t>
+        <w:t>18</w:t>
       </w:r>
       <w:r>
         <w:rPr>
@@ -4909,7 +4867,7 @@
         <w:rPr>
           <w:noProof/>
         </w:rPr>
-        <w:t>3.6</w:t>
+        <w:t>3.4</w:t>
       </w:r>
       <w:r>
         <w:rPr>
@@ -4941,7 +4899,7 @@
         <w:rPr>
           <w:noProof/>
         </w:rPr>
-        <w:instrText xml:space="preserve"> PAGEREF _Toc229163873 \h </w:instrText>
+        <w:instrText xml:space="preserve"> PAGEREF _Toc229417641 \h </w:instrText>
       </w:r>
       <w:r>
         <w:rPr>
@@ -4958,7 +4916,7 @@
         <w:rPr>
           <w:noProof/>
         </w:rPr>
-        <w:t>19</w:t>
+        <w:t>18</w:t>
       </w:r>
       <w:r>
         <w:rPr>
@@ -4984,7 +4942,7 @@
         <w:rPr>
           <w:noProof/>
         </w:rPr>
-        <w:t>3.7</w:t>
+        <w:t>3.5</w:t>
       </w:r>
       <w:r>
         <w:rPr>
@@ -5016,7 +4974,7 @@
         <w:rPr>
           <w:noProof/>
         </w:rPr>
-        <w:instrText xml:space="preserve"> PAGEREF _Toc229163874 \h </w:instrText>
+        <w:instrText xml:space="preserve"> PAGEREF _Toc229417642 \h </w:instrText>
       </w:r>
       <w:r>
         <w:rPr>
@@ -5076,7 +5034,7 @@
         <w:rPr>
           <w:noProof/>
         </w:rPr>
-        <w:instrText xml:space="preserve"> PAGEREF _Toc229163875 \h </w:instrText>
+        <w:instrText xml:space="preserve"> PAGEREF _Toc229417643 \h </w:instrText>
       </w:r>
       <w:r>
         <w:rPr>
@@ -5093,7 +5051,7 @@
         <w:rPr>
           <w:noProof/>
         </w:rPr>
-        <w:t>20</w:t>
+        <w:t>19</w:t>
       </w:r>
       <w:r>
         <w:rPr>
@@ -5153,7 +5111,7 @@
         <w:rPr>
           <w:noProof/>
         </w:rPr>
-        <w:instrText xml:space="preserve"> PAGEREF _Toc229163876 \h </w:instrText>
+        <w:instrText xml:space="preserve"> PAGEREF _Toc229417644 \h </w:instrText>
       </w:r>
       <w:r>
         <w:rPr>
@@ -5170,7 +5128,7 @@
         <w:rPr>
           <w:noProof/>
         </w:rPr>
-        <w:t>20</w:t>
+        <w:t>19</w:t>
       </w:r>
       <w:r>
         <w:rPr>
@@ -5229,7 +5187,7 @@
         <w:rPr>
           <w:noProof/>
         </w:rPr>
-        <w:instrText xml:space="preserve"> PAGEREF _Toc229163877 \h </w:instrText>
+        <w:instrText xml:space="preserve"> PAGEREF _Toc229417645 \h </w:instrText>
       </w:r>
       <w:r>
         <w:rPr>
@@ -5246,7 +5204,7 @@
         <w:rPr>
           <w:noProof/>
         </w:rPr>
-        <w:t>24</w:t>
+        <w:t>23</w:t>
       </w:r>
       <w:r>
         <w:rPr>
@@ -5304,7 +5262,7 @@
         <w:rPr>
           <w:noProof/>
         </w:rPr>
-        <w:instrText xml:space="preserve"> PAGEREF _Toc229163878 \h </w:instrText>
+        <w:instrText xml:space="preserve"> PAGEREF _Toc229417646 \h </w:instrText>
       </w:r>
       <w:r>
         <w:rPr>
@@ -5321,7 +5279,7 @@
         <w:rPr>
           <w:noProof/>
         </w:rPr>
-        <w:t>24</w:t>
+        <w:t>23</w:t>
       </w:r>
       <w:r>
         <w:rPr>
@@ -5379,7 +5337,7 @@
         <w:rPr>
           <w:noProof/>
         </w:rPr>
-        <w:instrText xml:space="preserve"> PAGEREF _Toc229163879 \h </w:instrText>
+        <w:instrText xml:space="preserve"> PAGEREF _Toc229417647 \h </w:instrText>
       </w:r>
       <w:r>
         <w:rPr>
@@ -5396,7 +5354,7 @@
         <w:rPr>
           <w:noProof/>
         </w:rPr>
-        <w:t>24</w:t>
+        <w:t>23</w:t>
       </w:r>
       <w:r>
         <w:rPr>
@@ -5454,7 +5412,7 @@
         <w:rPr>
           <w:noProof/>
         </w:rPr>
-        <w:instrText xml:space="preserve"> PAGEREF _Toc229163880 \h </w:instrText>
+        <w:instrText xml:space="preserve"> PAGEREF _Toc229417648 \h </w:instrText>
       </w:r>
       <w:r>
         <w:rPr>
@@ -5471,7 +5429,7 @@
         <w:rPr>
           <w:noProof/>
         </w:rPr>
-        <w:t>24</w:t>
+        <w:t>23</w:t>
       </w:r>
       <w:r>
         <w:rPr>
@@ -5529,7 +5487,7 @@
         <w:rPr>
           <w:noProof/>
         </w:rPr>
-        <w:instrText xml:space="preserve"> PAGEREF _Toc229163881 \h </w:instrText>
+        <w:instrText xml:space="preserve"> PAGEREF _Toc229417649 \h </w:instrText>
       </w:r>
       <w:r>
         <w:rPr>
@@ -5546,7 +5504,7 @@
         <w:rPr>
           <w:noProof/>
         </w:rPr>
-        <w:t>24</w:t>
+        <w:t>23</w:t>
       </w:r>
       <w:r>
         <w:rPr>
@@ -5606,7 +5564,7 @@
         <w:rPr>
           <w:noProof/>
         </w:rPr>
-        <w:instrText xml:space="preserve"> PAGEREF _Toc229163882 \h </w:instrText>
+        <w:instrText xml:space="preserve"> PAGEREF _Toc229417650 \h </w:instrText>
       </w:r>
       <w:r>
         <w:rPr>
@@ -5623,7 +5581,7 @@
         <w:rPr>
           <w:noProof/>
         </w:rPr>
-        <w:t>28</w:t>
+        <w:t>27</w:t>
       </w:r>
       <w:r>
         <w:rPr>
@@ -5681,7 +5639,7 @@
         <w:rPr>
           <w:noProof/>
         </w:rPr>
-        <w:instrText xml:space="preserve"> PAGEREF _Toc229163883 \h </w:instrText>
+        <w:instrText xml:space="preserve"> PAGEREF _Toc229417651 \h </w:instrText>
       </w:r>
       <w:r>
         <w:rPr>
@@ -5698,7 +5656,7 @@
         <w:rPr>
           <w:noProof/>
         </w:rPr>
-        <w:t>28</w:t>
+        <w:t>27</w:t>
       </w:r>
       <w:r>
         <w:rPr>
@@ -5756,7 +5714,7 @@
         <w:rPr>
           <w:noProof/>
         </w:rPr>
-        <w:instrText xml:space="preserve"> PAGEREF _Toc229163884 \h </w:instrText>
+        <w:instrText xml:space="preserve"> PAGEREF _Toc229417652 \h </w:instrText>
       </w:r>
       <w:r>
         <w:rPr>
@@ -5773,7 +5731,7 @@
         <w:rPr>
           <w:noProof/>
         </w:rPr>
-        <w:t>28</w:t>
+        <w:t>27</w:t>
       </w:r>
       <w:r>
         <w:rPr>
@@ -5831,7 +5789,7 @@
         <w:rPr>
           <w:noProof/>
         </w:rPr>
-        <w:instrText xml:space="preserve"> PAGEREF _Toc229163885 \h </w:instrText>
+        <w:instrText xml:space="preserve"> PAGEREF _Toc229417653 \h </w:instrText>
       </w:r>
       <w:r>
         <w:rPr>
@@ -5848,7 +5806,7 @@
         <w:rPr>
           <w:noProof/>
         </w:rPr>
-        <w:t>28</w:t>
+        <w:t>27</w:t>
       </w:r>
       <w:r>
         <w:rPr>
@@ -5906,7 +5864,7 @@
         <w:rPr>
           <w:noProof/>
         </w:rPr>
-        <w:instrText xml:space="preserve"> PAGEREF _Toc229163886 \h </w:instrText>
+        <w:instrText xml:space="preserve"> PAGEREF _Toc229417654 \h </w:instrText>
       </w:r>
       <w:r>
         <w:rPr>
@@ -5923,7 +5881,7 @@
         <w:rPr>
           <w:noProof/>
         </w:rPr>
-        <w:t>28</w:t>
+        <w:t>27</w:t>
       </w:r>
       <w:r>
         <w:rPr>
@@ -5942,7 +5900,7 @@
         <w:rPr>
           <w:rFonts w:asciiTheme="minorHAnsi" w:eastAsiaTheme="minorEastAsia" w:hAnsiTheme="minorHAnsi"/>
           <w:noProof/>
-          <w:lang w:val="en-US" w:eastAsia="ja-JP"/>
+          <w:lang w:eastAsia="ja-JP"/>
         </w:rPr>
       </w:pPr>
       <w:r>
@@ -5955,7 +5913,7 @@
         <w:rPr>
           <w:rFonts w:asciiTheme="minorHAnsi" w:eastAsiaTheme="minorEastAsia" w:hAnsiTheme="minorHAnsi"/>
           <w:noProof/>
-          <w:lang w:val="en-US" w:eastAsia="ja-JP"/>
+          <w:lang w:eastAsia="ja-JP"/>
         </w:rPr>
         <w:tab/>
       </w:r>
@@ -5981,7 +5939,7 @@
         <w:rPr>
           <w:noProof/>
         </w:rPr>
-        <w:instrText xml:space="preserve"> PAGEREF _Toc229163887 \h </w:instrText>
+        <w:instrText xml:space="preserve"> PAGEREF _Toc229417655 \h </w:instrText>
       </w:r>
       <w:r>
         <w:rPr>
@@ -5998,7 +5956,7 @@
         <w:rPr>
           <w:noProof/>
         </w:rPr>
-        <w:t>29</w:t>
+        <w:t>28</w:t>
       </w:r>
       <w:r>
         <w:rPr>
@@ -6080,13 +6038,13 @@
           <w:tab w:val="left" w:pos="1299"/>
         </w:tabs>
       </w:pPr>
-      <w:bookmarkStart w:id="0" w:name="_Toc341787023"/>
-      <w:bookmarkStart w:id="1" w:name="_Toc229163851"/>
+      <w:bookmarkStart w:id="1" w:name="_Toc341787023"/>
+      <w:bookmarkStart w:id="2" w:name="_Toc229417619"/>
       <w:r>
         <w:t>Inledning</w:t>
       </w:r>
-      <w:bookmarkEnd w:id="0"/>
       <w:bookmarkEnd w:id="1"/>
+      <w:bookmarkEnd w:id="2"/>
     </w:p>
     <w:p>
       <w:pPr>
@@ -6708,7 +6666,7 @@
           <w:spacing w:val="1"/>
         </w:rPr>
       </w:pPr>
-      <w:bookmarkStart w:id="2" w:name="_Toc341787025"/>
+      <w:bookmarkStart w:id="3" w:name="_Toc341787025"/>
       <w:r>
         <w:rPr>
           <w:spacing w:val="1"/>
@@ -6744,14 +6702,14 @@
           <w:bCs w:val="0"/>
         </w:rPr>
       </w:pPr>
-      <w:bookmarkStart w:id="3" w:name="_Toc219337763"/>
-      <w:bookmarkStart w:id="4" w:name="_Toc229163852"/>
-      <w:bookmarkEnd w:id="2"/>
+      <w:bookmarkStart w:id="4" w:name="_Toc219337763"/>
+      <w:bookmarkStart w:id="5" w:name="_Toc229417620"/>
+      <w:bookmarkEnd w:id="3"/>
       <w:r>
         <w:t>Tjänstedomänens arkitektur</w:t>
       </w:r>
-      <w:bookmarkEnd w:id="3"/>
       <w:bookmarkEnd w:id="4"/>
+      <w:bookmarkEnd w:id="5"/>
     </w:p>
     <w:p>
       <w:pPr>
@@ -6778,13 +6736,13 @@
       <w:pPr>
         <w:pStyle w:val="Rubrik2b"/>
       </w:pPr>
-      <w:bookmarkStart w:id="5" w:name="_Toc219337764"/>
-      <w:bookmarkStart w:id="6" w:name="_Toc229163853"/>
+      <w:bookmarkStart w:id="6" w:name="_Toc219337764"/>
+      <w:bookmarkStart w:id="7" w:name="_Toc229417621"/>
       <w:r>
         <w:t>Övergripande</w:t>
       </w:r>
-      <w:bookmarkEnd w:id="5"/>
       <w:bookmarkEnd w:id="6"/>
+      <w:bookmarkEnd w:id="7"/>
     </w:p>
     <w:p>
       <w:pPr>
@@ -7077,15 +7035,15 @@
           <w:numId w:val="10"/>
         </w:numPr>
       </w:pPr>
-      <w:bookmarkStart w:id="7" w:name="_Toc219337765"/>
-      <w:bookmarkStart w:id="8" w:name="_Toc227077986"/>
-      <w:bookmarkStart w:id="9" w:name="_Toc229163854"/>
+      <w:bookmarkStart w:id="8" w:name="_Toc219337765"/>
+      <w:bookmarkStart w:id="9" w:name="_Toc227077986"/>
+      <w:bookmarkStart w:id="10" w:name="_Toc229417622"/>
       <w:r>
         <w:t>Nationell användning</w:t>
       </w:r>
-      <w:bookmarkEnd w:id="7"/>
       <w:bookmarkEnd w:id="8"/>
       <w:bookmarkEnd w:id="9"/>
+      <w:bookmarkEnd w:id="10"/>
     </w:p>
     <w:p>
       <w:pPr>
@@ -7300,18 +7258,18 @@
           <w:numId w:val="10"/>
         </w:numPr>
       </w:pPr>
-      <w:bookmarkStart w:id="10" w:name="_Toc219337766"/>
-      <w:bookmarkStart w:id="11" w:name="_Toc227077987"/>
-      <w:bookmarkStart w:id="12" w:name="_Toc229163855"/>
+      <w:bookmarkStart w:id="11" w:name="_Toc219337766"/>
+      <w:bookmarkStart w:id="12" w:name="_Toc227077987"/>
+      <w:bookmarkStart w:id="13" w:name="_Toc229417623"/>
       <w:r>
         <w:t>Regional</w:t>
       </w:r>
       <w:r>
         <w:t xml:space="preserve"> användning</w:t>
       </w:r>
-      <w:bookmarkEnd w:id="10"/>
       <w:bookmarkEnd w:id="11"/>
       <w:bookmarkEnd w:id="12"/>
+      <w:bookmarkEnd w:id="13"/>
     </w:p>
     <w:p>
       <w:pPr>
@@ -7400,15 +7358,15 @@
           <w:numId w:val="10"/>
         </w:numPr>
       </w:pPr>
-      <w:bookmarkStart w:id="13" w:name="_Toc219337767"/>
-      <w:bookmarkStart w:id="14" w:name="_Toc227077988"/>
-      <w:bookmarkStart w:id="15" w:name="_Toc229163856"/>
+      <w:bookmarkStart w:id="14" w:name="_Toc219337767"/>
+      <w:bookmarkStart w:id="15" w:name="_Toc227077988"/>
+      <w:bookmarkStart w:id="16" w:name="_Toc229417624"/>
       <w:r>
         <w:t>Adresseringsmodell</w:t>
       </w:r>
-      <w:bookmarkEnd w:id="13"/>
       <w:bookmarkEnd w:id="14"/>
       <w:bookmarkEnd w:id="15"/>
+      <w:bookmarkEnd w:id="16"/>
     </w:p>
     <w:p>
       <w:pPr>
@@ -7478,15 +7436,15 @@
           <w:numId w:val="10"/>
         </w:numPr>
       </w:pPr>
-      <w:bookmarkStart w:id="16" w:name="_Toc219337768"/>
-      <w:bookmarkStart w:id="17" w:name="_Toc227077989"/>
-      <w:bookmarkStart w:id="18" w:name="_Toc229163857"/>
+      <w:bookmarkStart w:id="17" w:name="_Toc219337768"/>
+      <w:bookmarkStart w:id="18" w:name="_Toc227077989"/>
+      <w:bookmarkStart w:id="19" w:name="_Toc229417625"/>
       <w:r>
         <w:t>Adressering vid nationell användning</w:t>
       </w:r>
-      <w:bookmarkEnd w:id="16"/>
       <w:bookmarkEnd w:id="17"/>
       <w:bookmarkEnd w:id="18"/>
+      <w:bookmarkEnd w:id="19"/>
     </w:p>
     <w:p>
       <w:pPr>
@@ -7594,9 +7552,9 @@
           <w:numId w:val="10"/>
         </w:numPr>
       </w:pPr>
-      <w:bookmarkStart w:id="19" w:name="_Toc219337769"/>
-      <w:bookmarkStart w:id="20" w:name="_Toc227077990"/>
-      <w:bookmarkStart w:id="21" w:name="_Toc229163858"/>
+      <w:bookmarkStart w:id="20" w:name="_Toc219337769"/>
+      <w:bookmarkStart w:id="21" w:name="_Toc227077990"/>
+      <w:bookmarkStart w:id="22" w:name="_Toc229417626"/>
       <w:r>
         <w:t xml:space="preserve">Adressering vid </w:t>
       </w:r>
@@ -7606,9 +7564,9 @@
       <w:r>
         <w:t xml:space="preserve"> användning</w:t>
       </w:r>
-      <w:bookmarkEnd w:id="19"/>
       <w:bookmarkEnd w:id="20"/>
       <w:bookmarkEnd w:id="21"/>
+      <w:bookmarkEnd w:id="22"/>
     </w:p>
     <w:p>
       <w:pPr>
@@ -7725,16 +7683,16 @@
           <w:numId w:val="10"/>
         </w:numPr>
       </w:pPr>
-      <w:bookmarkStart w:id="22" w:name="_Toc227077991"/>
-      <w:bookmarkStart w:id="23" w:name="_Toc229163859"/>
+      <w:bookmarkStart w:id="23" w:name="_Toc227077991"/>
+      <w:bookmarkStart w:id="24" w:name="_Toc229417627"/>
       <w:r>
         <w:t xml:space="preserve">Adressering </w:t>
       </w:r>
       <w:r>
         <w:t>direkt till ett källsystem</w:t>
       </w:r>
-      <w:bookmarkEnd w:id="22"/>
       <w:bookmarkEnd w:id="23"/>
+      <w:bookmarkEnd w:id="24"/>
     </w:p>
     <w:p>
       <w:pPr>
@@ -7965,13 +7923,13 @@
           <w:numId w:val="10"/>
         </w:numPr>
       </w:pPr>
-      <w:bookmarkStart w:id="24" w:name="_Toc227077992"/>
-      <w:bookmarkStart w:id="25" w:name="_Toc229163860"/>
+      <w:bookmarkStart w:id="25" w:name="_Toc227077992"/>
+      <w:bookmarkStart w:id="26" w:name="_Toc229417628"/>
       <w:r>
         <w:t>Sammanfattning av adresseringsmodell</w:t>
       </w:r>
-      <w:bookmarkEnd w:id="24"/>
       <w:bookmarkEnd w:id="25"/>
+      <w:bookmarkEnd w:id="26"/>
     </w:p>
     <w:p>
       <w:pPr>
@@ -8150,16 +8108,16 @@
           <w:numId w:val="10"/>
         </w:numPr>
       </w:pPr>
-      <w:bookmarkStart w:id="26" w:name="_Toc227077993"/>
-      <w:bookmarkStart w:id="27" w:name="_Toc229163861"/>
+      <w:bookmarkStart w:id="27" w:name="_Toc227077993"/>
+      <w:bookmarkStart w:id="28" w:name="_Toc229417629"/>
       <w:r>
         <w:t>Aggregerande tjänst</w:t>
       </w:r>
       <w:r>
         <w:t>er</w:t>
       </w:r>
-      <w:bookmarkEnd w:id="26"/>
       <w:bookmarkEnd w:id="27"/>
+      <w:bookmarkEnd w:id="28"/>
     </w:p>
     <w:p>
       <w:pPr>
@@ -8189,15 +8147,15 @@
           <w:numId w:val="10"/>
         </w:numPr>
       </w:pPr>
-      <w:bookmarkStart w:id="28" w:name="_Toc219337770"/>
-      <w:bookmarkStart w:id="29" w:name="_Toc227077994"/>
-      <w:bookmarkStart w:id="30" w:name="_Toc229163862"/>
+      <w:bookmarkStart w:id="29" w:name="_Toc219337770"/>
+      <w:bookmarkStart w:id="30" w:name="_Toc227077994"/>
+      <w:bookmarkStart w:id="31" w:name="_Toc229417630"/>
       <w:r>
         <w:t>Informationssäkerhet</w:t>
       </w:r>
-      <w:bookmarkEnd w:id="28"/>
       <w:bookmarkEnd w:id="29"/>
       <w:bookmarkEnd w:id="30"/>
+      <w:bookmarkEnd w:id="31"/>
     </w:p>
     <w:p>
       <w:pPr>
@@ -8207,15 +8165,15 @@
           <w:numId w:val="10"/>
         </w:numPr>
       </w:pPr>
-      <w:bookmarkStart w:id="31" w:name="_Toc219337771"/>
-      <w:bookmarkStart w:id="32" w:name="_Toc227077995"/>
-      <w:bookmarkStart w:id="33" w:name="_Toc229163863"/>
+      <w:bookmarkStart w:id="32" w:name="_Toc219337771"/>
+      <w:bookmarkStart w:id="33" w:name="_Toc227077995"/>
+      <w:bookmarkStart w:id="34" w:name="_Toc229417631"/>
       <w:r>
         <w:t>Medarbetarens direktåtkomst</w:t>
       </w:r>
-      <w:bookmarkEnd w:id="31"/>
       <w:bookmarkEnd w:id="32"/>
       <w:bookmarkEnd w:id="33"/>
+      <w:bookmarkEnd w:id="34"/>
     </w:p>
     <w:p>
       <w:pPr>
@@ -8304,15 +8262,15 @@
           <w:numId w:val="10"/>
         </w:numPr>
       </w:pPr>
-      <w:bookmarkStart w:id="34" w:name="_Toc219337772"/>
-      <w:bookmarkStart w:id="35" w:name="_Toc227077996"/>
-      <w:bookmarkStart w:id="36" w:name="_Toc229163864"/>
+      <w:bookmarkStart w:id="35" w:name="_Toc219337772"/>
+      <w:bookmarkStart w:id="36" w:name="_Toc227077996"/>
+      <w:bookmarkStart w:id="37" w:name="_Toc229417632"/>
       <w:r>
         <w:t>Patientens direktåtkomst</w:t>
       </w:r>
-      <w:bookmarkEnd w:id="34"/>
       <w:bookmarkEnd w:id="35"/>
       <w:bookmarkEnd w:id="36"/>
+      <w:bookmarkEnd w:id="37"/>
     </w:p>
     <w:p>
       <w:pPr>
@@ -8330,15 +8288,15 @@
           <w:numId w:val="10"/>
         </w:numPr>
       </w:pPr>
-      <w:bookmarkStart w:id="37" w:name="_Toc219337773"/>
-      <w:bookmarkStart w:id="38" w:name="_Toc227077997"/>
-      <w:bookmarkStart w:id="39" w:name="_Toc229163865"/>
+      <w:bookmarkStart w:id="38" w:name="_Toc219337773"/>
+      <w:bookmarkStart w:id="39" w:name="_Toc227077997"/>
+      <w:bookmarkStart w:id="40" w:name="_Toc229417633"/>
       <w:r>
         <w:t>Generellt</w:t>
       </w:r>
-      <w:bookmarkEnd w:id="37"/>
       <w:bookmarkEnd w:id="38"/>
       <w:bookmarkEnd w:id="39"/>
+      <w:bookmarkEnd w:id="40"/>
     </w:p>
     <w:p>
       <w:pPr>
@@ -8366,18 +8324,18 @@
           <w:numId w:val="10"/>
         </w:numPr>
       </w:pPr>
-      <w:bookmarkStart w:id="40" w:name="_Toc219337774"/>
-      <w:bookmarkStart w:id="41" w:name="_Toc227077998"/>
-      <w:bookmarkStart w:id="42" w:name="_Toc229163866"/>
+      <w:bookmarkStart w:id="41" w:name="_Toc219337774"/>
+      <w:bookmarkStart w:id="42" w:name="_Toc227077998"/>
+      <w:bookmarkStart w:id="43" w:name="_Toc229417634"/>
       <w:r>
         <w:t>Tjänstekontraktens desi</w:t>
       </w:r>
-      <w:bookmarkEnd w:id="40"/>
+      <w:bookmarkEnd w:id="41"/>
       <w:r>
         <w:t>gn</w:t>
       </w:r>
-      <w:bookmarkEnd w:id="41"/>
       <w:bookmarkEnd w:id="42"/>
+      <w:bookmarkEnd w:id="43"/>
     </w:p>
     <w:p>
       <w:pPr>
@@ -8471,8 +8429,7 @@
       <w:r>
         <w:t>för att skapa ett svarsmeddelande från ett HL7 CDA-meddelande.</w:t>
       </w:r>
-      <w:bookmarkStart w:id="43" w:name="_Toc219337776"/>
-      <w:bookmarkStart w:id="44" w:name="_Toc229163868"/>
+      <w:bookmarkStart w:id="44" w:name="_Toc219337776"/>
     </w:p>
     <w:p>
       <w:pPr>
@@ -8492,20 +8449,23 @@
         </w:tabs>
         <w:ind w:left="360" w:hanging="360"/>
       </w:pPr>
+      <w:bookmarkStart w:id="45" w:name="_Toc229417635"/>
       <w:r>
         <w:lastRenderedPageBreak/>
         <w:t>Generella regler</w:t>
       </w:r>
+      <w:bookmarkEnd w:id="45"/>
     </w:p>
     <w:p>
       <w:pPr>
         <w:pStyle w:val="Rubrik2b"/>
       </w:pPr>
+      <w:bookmarkStart w:id="46" w:name="_Toc229417636"/>
       <w:r>
         <w:t>Uppdatering av engagemangsindex</w:t>
       </w:r>
-      <w:bookmarkEnd w:id="43"/>
       <w:bookmarkEnd w:id="44"/>
+      <w:bookmarkEnd w:id="46"/>
     </w:p>
     <w:p>
       <w:pPr>
@@ -10163,15 +10123,15 @@
       <w:pPr>
         <w:pStyle w:val="Rubrik2b"/>
       </w:pPr>
-      <w:bookmarkStart w:id="45" w:name="_Toc219337778"/>
-      <w:bookmarkStart w:id="46" w:name="_Toc224895972"/>
-      <w:bookmarkStart w:id="47" w:name="_Toc229163869"/>
+      <w:bookmarkStart w:id="47" w:name="_Toc219337778"/>
+      <w:bookmarkStart w:id="48" w:name="_Toc224895972"/>
+      <w:bookmarkStart w:id="49" w:name="_Toc229417637"/>
       <w:r>
         <w:t>SLA-krav</w:t>
       </w:r>
-      <w:bookmarkEnd w:id="45"/>
-      <w:bookmarkEnd w:id="46"/>
       <w:bookmarkEnd w:id="47"/>
+      <w:bookmarkEnd w:id="48"/>
+      <w:bookmarkEnd w:id="49"/>
     </w:p>
     <w:p>
       <w:pPr>
@@ -10418,13 +10378,13 @@
           <w:numId w:val="14"/>
         </w:numPr>
       </w:pPr>
-      <w:bookmarkStart w:id="48" w:name="_Toc224895973"/>
-      <w:bookmarkStart w:id="49" w:name="_Toc229163870"/>
+      <w:bookmarkStart w:id="50" w:name="_Toc224895973"/>
+      <w:bookmarkStart w:id="51" w:name="_Toc229417638"/>
       <w:r>
         <w:t>Gemensamma konsumentregler</w:t>
       </w:r>
-      <w:bookmarkEnd w:id="48"/>
-      <w:bookmarkEnd w:id="49"/>
+      <w:bookmarkEnd w:id="50"/>
+      <w:bookmarkEnd w:id="51"/>
     </w:p>
     <w:p>
       <w:pPr>
@@ -10462,15 +10422,15 @@
         </w:tabs>
         <w:ind w:left="792" w:hanging="432"/>
       </w:pPr>
-      <w:bookmarkStart w:id="50" w:name="_Toc341787026"/>
-      <w:bookmarkStart w:id="51" w:name="_Toc219337779"/>
-      <w:bookmarkStart w:id="52" w:name="_Toc229163871"/>
+      <w:bookmarkStart w:id="52" w:name="_Toc341787026"/>
+      <w:bookmarkStart w:id="53" w:name="_Toc219337779"/>
+      <w:bookmarkStart w:id="54" w:name="_Toc229417639"/>
       <w:r>
         <w:t>Format för Datum</w:t>
       </w:r>
-      <w:bookmarkEnd w:id="50"/>
-      <w:bookmarkEnd w:id="51"/>
       <w:bookmarkEnd w:id="52"/>
+      <w:bookmarkEnd w:id="53"/>
+      <w:bookmarkEnd w:id="54"/>
     </w:p>
     <w:p>
       <w:pPr>
@@ -10511,15 +10471,15 @@
         </w:tabs>
         <w:ind w:left="792" w:hanging="432"/>
       </w:pPr>
-      <w:bookmarkStart w:id="53" w:name="_Toc341787027"/>
-      <w:bookmarkStart w:id="54" w:name="_Toc219337780"/>
-      <w:bookmarkStart w:id="55" w:name="_Toc229163872"/>
+      <w:bookmarkStart w:id="55" w:name="_Toc341787027"/>
+      <w:bookmarkStart w:id="56" w:name="_Toc219337780"/>
+      <w:bookmarkStart w:id="57" w:name="_Toc229417640"/>
       <w:r>
         <w:t>Format för tidpunkter</w:t>
       </w:r>
-      <w:bookmarkEnd w:id="53"/>
-      <w:bookmarkEnd w:id="54"/>
       <w:bookmarkEnd w:id="55"/>
+      <w:bookmarkEnd w:id="56"/>
+      <w:bookmarkEnd w:id="57"/>
     </w:p>
     <w:p>
       <w:pPr>
@@ -10578,15 +10538,15 @@
         </w:tabs>
         <w:ind w:left="792" w:hanging="432"/>
       </w:pPr>
-      <w:bookmarkStart w:id="56" w:name="_Toc341787028"/>
-      <w:bookmarkStart w:id="57" w:name="_Toc219337781"/>
-      <w:bookmarkStart w:id="58" w:name="_Toc229163873"/>
+      <w:bookmarkStart w:id="58" w:name="_Toc341787028"/>
+      <w:bookmarkStart w:id="59" w:name="_Toc219337781"/>
+      <w:bookmarkStart w:id="60" w:name="_Toc229417641"/>
       <w:r>
         <w:t>Tidszon för tidpunkter</w:t>
       </w:r>
-      <w:bookmarkEnd w:id="56"/>
-      <w:bookmarkEnd w:id="57"/>
       <w:bookmarkEnd w:id="58"/>
+      <w:bookmarkEnd w:id="59"/>
+      <w:bookmarkEnd w:id="60"/>
     </w:p>
     <w:p>
       <w:pPr>
@@ -10613,15 +10573,15 @@
       <w:pPr>
         <w:pStyle w:val="Rubrik2b"/>
       </w:pPr>
-      <w:bookmarkStart w:id="59" w:name="_Toc341787029"/>
-      <w:bookmarkStart w:id="60" w:name="_Toc219337782"/>
-      <w:bookmarkStart w:id="61" w:name="_Toc229163874"/>
+      <w:bookmarkStart w:id="61" w:name="_Toc341787029"/>
+      <w:bookmarkStart w:id="62" w:name="_Toc219337782"/>
+      <w:bookmarkStart w:id="63" w:name="_Toc229417642"/>
       <w:r>
         <w:t>Felhantering</w:t>
       </w:r>
-      <w:bookmarkEnd w:id="59"/>
-      <w:bookmarkEnd w:id="60"/>
       <w:bookmarkEnd w:id="61"/>
+      <w:bookmarkEnd w:id="62"/>
+      <w:bookmarkEnd w:id="63"/>
     </w:p>
     <w:p>
       <w:pPr>
@@ -10633,11 +10593,11 @@
       <w:pPr>
         <w:pStyle w:val="Rubrik3b"/>
       </w:pPr>
-      <w:bookmarkStart w:id="62" w:name="_Toc229163875"/>
+      <w:bookmarkStart w:id="64" w:name="_Toc229417643"/>
       <w:r>
         <w:t>Allmänt om tekniska fel</w:t>
       </w:r>
-      <w:bookmarkEnd w:id="62"/>
+      <w:bookmarkEnd w:id="64"/>
     </w:p>
     <w:p>
       <w:pPr>
@@ -10669,15 +10629,15 @@
           <w:spacing w:val="1"/>
         </w:rPr>
       </w:pPr>
-      <w:bookmarkStart w:id="63" w:name="_Toc229163876"/>
-      <w:bookmarkStart w:id="64" w:name="_Toc341787030"/>
+      <w:bookmarkStart w:id="65" w:name="_Toc341787030"/>
+      <w:bookmarkStart w:id="66" w:name="_Toc229417644"/>
       <w:r>
         <w:rPr>
           <w:spacing w:val="1"/>
         </w:rPr>
         <w:t>Gemensamma informationskomponenter</w:t>
       </w:r>
-      <w:bookmarkEnd w:id="63"/>
+      <w:bookmarkEnd w:id="66"/>
     </w:p>
     <w:p>
       <w:pPr>
@@ -11044,7 +11004,6 @@
                 <w:szCs w:val="20"/>
               </w:rPr>
             </w:pPr>
-            <w:bookmarkStart w:id="65" w:name="_GoBack"/>
             <w:r>
               <w:rPr>
                 <w:rFonts w:ascii="Times New Roman" w:eastAsia="Times New Roman" w:hAnsi="Times New Roman" w:cs="Times New Roman"/>
@@ -11054,7 +11013,6 @@
               </w:rPr>
               <w:t>HSAidType</w:t>
             </w:r>
-            <w:bookmarkEnd w:id="65"/>
           </w:p>
         </w:tc>
         <w:tc>
@@ -16753,7 +16711,7 @@
         </w:rPr>
       </w:pPr>
     </w:p>
-    <w:bookmarkEnd w:id="64"/>
+    <w:bookmarkEnd w:id="65"/>
     <w:p>
       <w:pPr>
         <w:spacing w:before="4" w:line="280" w:lineRule="exact"/>
@@ -16789,7 +16747,7 @@
         </w:tabs>
         <w:ind w:left="360" w:hanging="360"/>
       </w:pPr>
-      <w:bookmarkStart w:id="66" w:name="_Toc229163877"/>
+      <w:bookmarkStart w:id="67" w:name="_Toc229417645"/>
       <w:r>
         <w:rPr>
           <w:spacing w:val="1"/>
@@ -16802,7 +16760,7 @@
         </w:rPr>
         <w:t>Outcome</w:t>
       </w:r>
-      <w:bookmarkEnd w:id="66"/>
+      <w:bookmarkEnd w:id="67"/>
       <w:r>
         <w:br/>
       </w:r>
@@ -16868,11 +16826,11 @@
       <w:pPr>
         <w:pStyle w:val="Rubrik2b"/>
       </w:pPr>
-      <w:bookmarkStart w:id="67" w:name="_Toc229163878"/>
+      <w:bookmarkStart w:id="68" w:name="_Toc229417646"/>
       <w:r>
         <w:t>Frivillighet</w:t>
       </w:r>
-      <w:bookmarkEnd w:id="67"/>
+      <w:bookmarkEnd w:id="68"/>
     </w:p>
     <w:p>
       <w:pPr>
@@ -16926,11 +16884,11 @@
       <w:pPr>
         <w:pStyle w:val="Rubrik2b"/>
       </w:pPr>
-      <w:bookmarkStart w:id="68" w:name="_Toc229163879"/>
+      <w:bookmarkStart w:id="69" w:name="_Toc229417647"/>
       <w:r>
         <w:t>Version</w:t>
       </w:r>
-      <w:bookmarkEnd w:id="68"/>
+      <w:bookmarkEnd w:id="69"/>
     </w:p>
     <w:p>
       <w:pPr>
@@ -16981,11 +16939,11 @@
       <w:pPr>
         <w:pStyle w:val="Rubrik2b"/>
       </w:pPr>
-      <w:bookmarkStart w:id="69" w:name="_Toc229163880"/>
+      <w:bookmarkStart w:id="70" w:name="_Toc229417648"/>
       <w:r>
         <w:t>SLA-krav</w:t>
       </w:r>
-      <w:bookmarkEnd w:id="69"/>
+      <w:bookmarkEnd w:id="70"/>
     </w:p>
     <w:p>
       <w:pPr>
@@ -17036,11 +16994,11 @@
           <w:color w:val="FF0000"/>
         </w:rPr>
       </w:pPr>
-      <w:bookmarkStart w:id="70" w:name="_Toc229163881"/>
+      <w:bookmarkStart w:id="71" w:name="_Toc229417649"/>
       <w:r>
         <w:t>Fältregler</w:t>
       </w:r>
-      <w:bookmarkEnd w:id="70"/>
+      <w:bookmarkEnd w:id="71"/>
       <w:r>
         <w:br/>
       </w:r>
@@ -27511,7 +27469,7 @@
         </w:tabs>
         <w:ind w:left="360" w:hanging="360"/>
       </w:pPr>
-      <w:bookmarkStart w:id="71" w:name="_Toc229163882"/>
+      <w:bookmarkStart w:id="72" w:name="_Toc229417650"/>
       <w:r>
         <w:rPr>
           <w:spacing w:val="1"/>
@@ -27533,7 +27491,7 @@
         </w:rPr>
         <w:t>MedicalHistory</w:t>
       </w:r>
-      <w:bookmarkEnd w:id="71"/>
+      <w:bookmarkEnd w:id="72"/>
       <w:r>
         <w:br/>
       </w:r>
@@ -27587,11 +27545,11 @@
       <w:pPr>
         <w:pStyle w:val="Rubrik2b"/>
       </w:pPr>
-      <w:bookmarkStart w:id="72" w:name="_Toc229163883"/>
+      <w:bookmarkStart w:id="73" w:name="_Toc229417651"/>
       <w:r>
         <w:t>Frivillighet</w:t>
       </w:r>
-      <w:bookmarkEnd w:id="72"/>
+      <w:bookmarkEnd w:id="73"/>
     </w:p>
     <w:p>
       <w:pPr>
@@ -27645,11 +27603,11 @@
       <w:pPr>
         <w:pStyle w:val="Rubrik2b"/>
       </w:pPr>
-      <w:bookmarkStart w:id="73" w:name="_Toc229163884"/>
+      <w:bookmarkStart w:id="74" w:name="_Toc229417652"/>
       <w:r>
         <w:t>Version</w:t>
       </w:r>
-      <w:bookmarkEnd w:id="73"/>
+      <w:bookmarkEnd w:id="74"/>
     </w:p>
     <w:p>
       <w:pPr>
@@ -27706,11 +27664,11 @@
       <w:pPr>
         <w:pStyle w:val="Rubrik2b"/>
       </w:pPr>
-      <w:bookmarkStart w:id="74" w:name="_Toc229163885"/>
+      <w:bookmarkStart w:id="75" w:name="_Toc229417653"/>
       <w:r>
         <w:t>SLA-krav</w:t>
       </w:r>
-      <w:bookmarkEnd w:id="74"/>
+      <w:bookmarkEnd w:id="75"/>
     </w:p>
     <w:p>
       <w:pPr>
@@ -27748,11 +27706,11 @@
       <w:pPr>
         <w:pStyle w:val="Rubrik2b"/>
       </w:pPr>
-      <w:bookmarkStart w:id="75" w:name="_Toc229163886"/>
+      <w:bookmarkStart w:id="76" w:name="_Toc229417654"/>
       <w:r>
         <w:t>V-MIM</w:t>
       </w:r>
-      <w:bookmarkEnd w:id="75"/>
+      <w:bookmarkEnd w:id="76"/>
     </w:p>
     <w:p>
       <w:pPr>
@@ -27850,11 +27808,11 @@
           <w:color w:val="FF0000"/>
         </w:rPr>
       </w:pPr>
-      <w:bookmarkStart w:id="76" w:name="_Toc229163887"/>
+      <w:bookmarkStart w:id="77" w:name="_Toc229417655"/>
       <w:r>
         <w:t>Fältregler</w:t>
       </w:r>
-      <w:bookmarkEnd w:id="76"/>
+      <w:bookmarkEnd w:id="77"/>
       <w:r>
         <w:br/>
       </w:r>
@@ -44323,7 +44281,7 @@
             </w:tabs>
           </w:pPr>
           <w:r>
-            <w:t>Utgåva PA32</w:t>
+            <w:t>Utgåva PA33</w:t>
           </w:r>
         </w:p>
       </w:tc>
@@ -45381,7 +45339,7 @@
             <w:rPr>
               <w:noProof/>
             </w:rPr>
-            <w:t>20</w:t>
+            <w:t>28</w:t>
           </w:r>
           <w:r>
             <w:rPr>

</xml_diff>